<commit_message>
Iron Man Suit case completed
The Iron Suit test case has been completed
</commit_message>
<xml_diff>
--- a/TestCases_Creativity.docx
+++ b/TestCases_Creativity.docx
@@ -2,6 +2,2971 @@
 <file path=word/document.xml><?xml version="1.0" encoding="utf-8"?>
 <w:document xmlns:wpc="http://schemas.microsoft.com/office/word/2010/wordprocessingCanvas" xmlns:cx="http://schemas.microsoft.com/office/drawing/2014/chartex" xmlns:cx1="http://schemas.microsoft.com/office/drawing/2015/9/8/chartex" xmlns:cx2="http://schemas.microsoft.com/office/drawing/2015/10/21/chartex" xmlns:cx3="http://schemas.microsoft.com/office/drawing/2016/5/9/chartex" xmlns:cx4="http://schemas.microsoft.com/office/drawing/2016/5/10/chartex" xmlns:cx5="http://schemas.microsoft.com/office/drawing/2016/5/11/chartex" xmlns:cx6="http://schemas.microsoft.com/office/drawing/2016/5/12/chartex" xmlns:cx7="http://schemas.microsoft.com/office/drawing/2016/5/13/chartex" xmlns:cx8="http://schemas.microsoft.com/office/drawing/2016/5/14/chartex" xmlns:mc="http://schemas.openxmlformats.org/markup-compatibility/2006" xmlns:aink="http://schemas.microsoft.com/office/drawing/2016/ink" xmlns:am3d="http://schemas.microsoft.com/office/drawing/2017/model3d" xmlns:o="urn:schemas-microsoft-com:office:office" xmlns:r="http://schemas.openxmlformats.org/officeDocument/2006/relationships" xmlns:m="http://schemas.openxmlformats.org/officeDocument/2006/math" xmlns:v="urn:schemas-microsoft-com:vml" xmlns:wp14="http://schemas.microsoft.com/office/word/2010/wordprocessingDrawing" xmlns:wp="http://schemas.openxmlformats.org/drawingml/2006/wordprocessingDrawing" xmlns:w10="urn:schemas-microsoft-com:office:word" xmlns:w="http://schemas.openxmlformats.org/wordprocessingml/2006/main" xmlns:w14="http://schemas.microsoft.com/office/word/2010/wordml" xmlns:w15="http://schemas.microsoft.com/office/word/2012/wordml" xmlns:w16cid="http://schemas.microsoft.com/office/word/2016/wordml/cid" xmlns:w16se="http://schemas.microsoft.com/office/word/2015/wordml/symex" xmlns:wpg="http://schemas.microsoft.com/office/word/2010/wordprocessingGroup" xmlns:wpi="http://schemas.microsoft.com/office/word/2010/wordprocessingInk" xmlns:wne="http://schemas.microsoft.com/office/word/2006/wordml" xmlns:wps="http://schemas.microsoft.com/office/word/2010/wordprocessingShape" mc:Ignorable="w14 w15 w16se w16cid wp14">
   <w:body>
+    <w:tbl>
+      <w:tblPr>
+        <w:tblStyle w:val="TableGrid"/>
+        <w:tblpPr w:leftFromText="141" w:rightFromText="141" w:horzAnchor="margin" w:tblpY="-570"/>
+        <w:tblW w:w="5602" w:type="pct"/>
+        <w:tblLook w:val="04A0" w:firstRow="1" w:lastRow="0" w:firstColumn="1" w:lastColumn="0" w:noHBand="0" w:noVBand="1"/>
+      </w:tblPr>
+      <w:tblGrid>
+        <w:gridCol w:w="2938"/>
+        <w:gridCol w:w="4615"/>
+        <w:gridCol w:w="2923"/>
+      </w:tblGrid>
+      <w:tr>
+        <w:trPr>
+          <w:trHeight w:val="315"/>
+        </w:trPr>
+        <w:tc>
+          <w:tcPr>
+            <w:tcW w:w="1402" w:type="pct"/>
+            <w:noWrap/>
+            <w:hideMark/>
+          </w:tcPr>
+          <w:p>
+            <w:pPr>
+              <w:jc w:val="center"/>
+              <w:rPr>
+                <w:rFonts w:ascii="Calibri" w:eastAsia="Times New Roman" w:hAnsi="Calibri" w:cs="Times New Roman"/>
+                <w:b/>
+                <w:bCs/>
+                <w:color w:val="000000"/>
+                <w:lang w:eastAsia="es-MX"/>
+              </w:rPr>
+            </w:pPr>
+            <w:proofErr w:type="spellStart"/>
+            <w:r>
+              <w:rPr>
+                <w:rFonts w:ascii="Calibri" w:eastAsia="Times New Roman" w:hAnsi="Calibri" w:cs="Times New Roman"/>
+                <w:b/>
+                <w:bCs/>
+                <w:color w:val="000000"/>
+                <w:lang w:eastAsia="es-MX"/>
+              </w:rPr>
+              <w:t>User</w:t>
+            </w:r>
+            <w:proofErr w:type="spellEnd"/>
+            <w:r>
+              <w:rPr>
+                <w:rFonts w:ascii="Calibri" w:eastAsia="Times New Roman" w:hAnsi="Calibri" w:cs="Times New Roman"/>
+                <w:b/>
+                <w:bCs/>
+                <w:color w:val="000000"/>
+                <w:lang w:eastAsia="es-MX"/>
+              </w:rPr>
+              <w:t xml:space="preserve"> </w:t>
+            </w:r>
+            <w:proofErr w:type="spellStart"/>
+            <w:r>
+              <w:rPr>
+                <w:rFonts w:ascii="Calibri" w:eastAsia="Times New Roman" w:hAnsi="Calibri" w:cs="Times New Roman"/>
+                <w:b/>
+                <w:bCs/>
+                <w:color w:val="000000"/>
+                <w:lang w:eastAsia="es-MX"/>
+              </w:rPr>
+              <w:t>Story</w:t>
+            </w:r>
+            <w:proofErr w:type="spellEnd"/>
+            <w:r>
+              <w:rPr>
+                <w:rFonts w:ascii="Calibri" w:eastAsia="Times New Roman" w:hAnsi="Calibri" w:cs="Times New Roman"/>
+                <w:b/>
+                <w:bCs/>
+                <w:color w:val="000000"/>
+                <w:lang w:eastAsia="es-MX"/>
+              </w:rPr>
+              <w:t xml:space="preserve"> / </w:t>
+            </w:r>
+            <w:proofErr w:type="spellStart"/>
+            <w:r>
+              <w:rPr>
+                <w:rFonts w:ascii="Calibri" w:eastAsia="Times New Roman" w:hAnsi="Calibri" w:cs="Times New Roman"/>
+                <w:b/>
+                <w:bCs/>
+                <w:color w:val="000000"/>
+                <w:lang w:eastAsia="es-MX"/>
+              </w:rPr>
+              <w:t>Requirement</w:t>
+            </w:r>
+            <w:proofErr w:type="spellEnd"/>
+            <w:r>
+              <w:rPr>
+                <w:rFonts w:ascii="Calibri" w:eastAsia="Times New Roman" w:hAnsi="Calibri" w:cs="Times New Roman"/>
+                <w:b/>
+                <w:bCs/>
+                <w:color w:val="000000"/>
+                <w:lang w:eastAsia="es-MX"/>
+              </w:rPr>
+              <w:t xml:space="preserve"> ID</w:t>
+            </w:r>
+          </w:p>
+        </w:tc>
+        <w:tc>
+          <w:tcPr>
+            <w:tcW w:w="3598" w:type="pct"/>
+            <w:gridSpan w:val="2"/>
+            <w:noWrap/>
+            <w:hideMark/>
+          </w:tcPr>
+          <w:p>
+            <w:pPr>
+              <w:jc w:val="center"/>
+              <w:rPr>
+                <w:rFonts w:ascii="Calibri" w:eastAsia="Times New Roman" w:hAnsi="Calibri" w:cs="Times New Roman"/>
+                <w:b/>
+                <w:bCs/>
+                <w:color w:val="000000"/>
+                <w:sz w:val="24"/>
+                <w:szCs w:val="24"/>
+                <w:lang w:val="en-US" w:eastAsia="es-MX"/>
+              </w:rPr>
+            </w:pPr>
+            <w:r>
+              <w:rPr>
+                <w:rFonts w:ascii="Calibri" w:eastAsia="Times New Roman" w:hAnsi="Calibri" w:cs="Times New Roman"/>
+                <w:b/>
+                <w:bCs/>
+                <w:color w:val="000000"/>
+                <w:sz w:val="24"/>
+                <w:szCs w:val="24"/>
+                <w:lang w:val="en-US" w:eastAsia="es-MX"/>
+              </w:rPr>
+              <w:t>User Story/Requirement Under Test</w:t>
+            </w:r>
+          </w:p>
+        </w:tc>
+      </w:tr>
+      <w:tr>
+        <w:trPr>
+          <w:trHeight w:val="300"/>
+        </w:trPr>
+        <w:tc>
+          <w:tcPr>
+            <w:tcW w:w="1402" w:type="pct"/>
+            <w:noWrap/>
+            <w:hideMark/>
+          </w:tcPr>
+          <w:p>
+            <w:pPr>
+              <w:rPr>
+                <w:rFonts w:ascii="Times New Roman" w:eastAsia="Times New Roman" w:hAnsi="Times New Roman" w:cs="Times New Roman"/>
+                <w:sz w:val="20"/>
+                <w:szCs w:val="20"/>
+                <w:lang w:val="en-US" w:eastAsia="es-MX"/>
+              </w:rPr>
+            </w:pPr>
+            <w:r>
+              <w:rPr>
+                <w:rFonts w:ascii="Times New Roman" w:eastAsia="Times New Roman" w:hAnsi="Times New Roman" w:cs="Times New Roman"/>
+                <w:sz w:val="20"/>
+                <w:szCs w:val="20"/>
+                <w:lang w:val="en-US" w:eastAsia="es-MX"/>
+              </w:rPr>
+              <w:t>AirF</w:t>
+            </w:r>
+            <w:r>
+              <w:rPr>
+                <w:rFonts w:ascii="Times New Roman" w:eastAsia="Times New Roman" w:hAnsi="Times New Roman" w:cs="Times New Roman"/>
+                <w:sz w:val="20"/>
+                <w:szCs w:val="20"/>
+                <w:lang w:val="en-US" w:eastAsia="es-MX"/>
+              </w:rPr>
+              <w:t>laps_01</w:t>
+            </w:r>
+          </w:p>
+        </w:tc>
+        <w:tc>
+          <w:tcPr>
+            <w:tcW w:w="3598" w:type="pct"/>
+            <w:gridSpan w:val="2"/>
+            <w:vMerge w:val="restart"/>
+            <w:noWrap/>
+            <w:hideMark/>
+          </w:tcPr>
+          <w:p>
+            <w:pPr>
+              <w:jc w:val="center"/>
+              <w:rPr>
+                <w:rFonts w:ascii="Times New Roman" w:eastAsia="Times New Roman" w:hAnsi="Times New Roman" w:cs="Times New Roman"/>
+                <w:sz w:val="20"/>
+                <w:szCs w:val="20"/>
+                <w:lang w:val="en-US" w:eastAsia="es-MX"/>
+              </w:rPr>
+            </w:pPr>
+            <w:r>
+              <w:rPr>
+                <w:rFonts w:ascii="Times New Roman" w:eastAsia="Times New Roman" w:hAnsi="Times New Roman" w:cs="Times New Roman"/>
+                <w:sz w:val="20"/>
+                <w:szCs w:val="20"/>
+                <w:lang w:val="en-US" w:eastAsia="es-MX"/>
+              </w:rPr>
+              <w:t>I want that my air flaps have 0° to 85° degrees of opening for better flying control.</w:t>
+            </w:r>
+          </w:p>
+        </w:tc>
+      </w:tr>
+      <w:tr>
+        <w:trPr>
+          <w:trHeight w:val="300"/>
+        </w:trPr>
+        <w:tc>
+          <w:tcPr>
+            <w:tcW w:w="1402" w:type="pct"/>
+            <w:noWrap/>
+            <w:hideMark/>
+          </w:tcPr>
+          <w:p>
+            <w:pPr>
+              <w:jc w:val="center"/>
+              <w:rPr>
+                <w:rFonts w:ascii="Calibri" w:eastAsia="Times New Roman" w:hAnsi="Calibri" w:cs="Times New Roman"/>
+                <w:b/>
+                <w:bCs/>
+                <w:i/>
+                <w:iCs/>
+                <w:color w:val="000000"/>
+                <w:lang w:eastAsia="es-MX"/>
+              </w:rPr>
+            </w:pPr>
+            <w:proofErr w:type="spellStart"/>
+            <w:r>
+              <w:rPr>
+                <w:rFonts w:ascii="Calibri" w:eastAsia="Times New Roman" w:hAnsi="Calibri" w:cs="Times New Roman"/>
+                <w:b/>
+                <w:bCs/>
+                <w:i/>
+                <w:iCs/>
+                <w:color w:val="000000"/>
+                <w:lang w:eastAsia="es-MX"/>
+              </w:rPr>
+              <w:t>Is</w:t>
+            </w:r>
+            <w:proofErr w:type="spellEnd"/>
+            <w:r>
+              <w:rPr>
+                <w:rFonts w:ascii="Calibri" w:eastAsia="Times New Roman" w:hAnsi="Calibri" w:cs="Times New Roman"/>
+                <w:b/>
+                <w:bCs/>
+                <w:i/>
+                <w:iCs/>
+                <w:color w:val="000000"/>
+                <w:lang w:eastAsia="es-MX"/>
+              </w:rPr>
+              <w:t xml:space="preserve"> </w:t>
+            </w:r>
+            <w:proofErr w:type="spellStart"/>
+            <w:r>
+              <w:rPr>
+                <w:rFonts w:ascii="Calibri" w:eastAsia="Times New Roman" w:hAnsi="Calibri" w:cs="Times New Roman"/>
+                <w:b/>
+                <w:bCs/>
+                <w:i/>
+                <w:iCs/>
+                <w:color w:val="000000"/>
+                <w:lang w:eastAsia="es-MX"/>
+              </w:rPr>
+              <w:t>it</w:t>
+            </w:r>
+            <w:proofErr w:type="spellEnd"/>
+            <w:r>
+              <w:rPr>
+                <w:rFonts w:ascii="Calibri" w:eastAsia="Times New Roman" w:hAnsi="Calibri" w:cs="Times New Roman"/>
+                <w:b/>
+                <w:bCs/>
+                <w:i/>
+                <w:iCs/>
+                <w:color w:val="000000"/>
+                <w:lang w:eastAsia="es-MX"/>
+              </w:rPr>
+              <w:t xml:space="preserve"> </w:t>
+            </w:r>
+            <w:proofErr w:type="spellStart"/>
+            <w:r>
+              <w:rPr>
+                <w:rFonts w:ascii="Calibri" w:eastAsia="Times New Roman" w:hAnsi="Calibri" w:cs="Times New Roman"/>
+                <w:b/>
+                <w:bCs/>
+                <w:i/>
+                <w:iCs/>
+                <w:color w:val="000000"/>
+                <w:lang w:eastAsia="es-MX"/>
+              </w:rPr>
+              <w:t>v</w:t>
+            </w:r>
+            <w:r>
+              <w:rPr>
+                <w:rFonts w:ascii="Calibri" w:eastAsia="Times New Roman" w:hAnsi="Calibri" w:cs="Times New Roman"/>
+                <w:b/>
+                <w:bCs/>
+                <w:i/>
+                <w:iCs/>
+                <w:color w:val="000000"/>
+                <w:lang w:eastAsia="es-MX"/>
+              </w:rPr>
+              <w:t>alid</w:t>
+            </w:r>
+            <w:proofErr w:type="spellEnd"/>
+            <w:r>
+              <w:rPr>
+                <w:rFonts w:ascii="Calibri" w:eastAsia="Times New Roman" w:hAnsi="Calibri" w:cs="Times New Roman"/>
+                <w:b/>
+                <w:bCs/>
+                <w:i/>
+                <w:iCs/>
+                <w:color w:val="000000"/>
+                <w:lang w:eastAsia="es-MX"/>
+              </w:rPr>
+              <w:t>?</w:t>
+            </w:r>
+          </w:p>
+        </w:tc>
+        <w:tc>
+          <w:tcPr>
+            <w:tcW w:w="3598" w:type="pct"/>
+            <w:gridSpan w:val="2"/>
+            <w:vMerge/>
+            <w:hideMark/>
+          </w:tcPr>
+          <w:p>
+            <w:pPr>
+              <w:jc w:val="center"/>
+              <w:rPr>
+                <w:rFonts w:ascii="Calibri" w:eastAsia="Times New Roman" w:hAnsi="Calibri" w:cs="Times New Roman"/>
+                <w:b/>
+                <w:bCs/>
+                <w:i/>
+                <w:iCs/>
+                <w:color w:val="000000"/>
+                <w:lang w:eastAsia="es-MX"/>
+              </w:rPr>
+            </w:pPr>
+          </w:p>
+        </w:tc>
+      </w:tr>
+      <w:tr>
+        <w:trPr>
+          <w:trHeight w:val="300"/>
+        </w:trPr>
+        <w:tc>
+          <w:tcPr>
+            <w:tcW w:w="1402" w:type="pct"/>
+            <w:noWrap/>
+            <w:hideMark/>
+          </w:tcPr>
+          <w:p>
+            <w:pPr>
+              <w:rPr>
+                <w:rFonts w:ascii="Times New Roman" w:eastAsia="Times New Roman" w:hAnsi="Times New Roman" w:cs="Times New Roman"/>
+                <w:sz w:val="20"/>
+                <w:szCs w:val="20"/>
+                <w:lang w:eastAsia="es-MX"/>
+              </w:rPr>
+            </w:pPr>
+            <w:r>
+              <w:rPr>
+                <w:rFonts w:ascii="Times New Roman" w:eastAsia="Times New Roman" w:hAnsi="Times New Roman" w:cs="Times New Roman"/>
+                <w:sz w:val="20"/>
+                <w:szCs w:val="20"/>
+                <w:lang w:eastAsia="es-MX"/>
+              </w:rPr>
+              <w:t>Yes</w:t>
+            </w:r>
+          </w:p>
+        </w:tc>
+        <w:tc>
+          <w:tcPr>
+            <w:tcW w:w="3598" w:type="pct"/>
+            <w:gridSpan w:val="2"/>
+            <w:vMerge/>
+            <w:noWrap/>
+            <w:hideMark/>
+          </w:tcPr>
+          <w:p>
+            <w:pPr>
+              <w:jc w:val="center"/>
+              <w:rPr>
+                <w:rFonts w:ascii="Times New Roman" w:eastAsia="Times New Roman" w:hAnsi="Times New Roman" w:cs="Times New Roman"/>
+                <w:sz w:val="20"/>
+                <w:szCs w:val="20"/>
+                <w:lang w:eastAsia="es-MX"/>
+              </w:rPr>
+            </w:pPr>
+          </w:p>
+        </w:tc>
+      </w:tr>
+      <w:tr>
+        <w:trPr>
+          <w:trHeight w:val="300"/>
+        </w:trPr>
+        <w:tc>
+          <w:tcPr>
+            <w:tcW w:w="5000" w:type="pct"/>
+            <w:gridSpan w:val="3"/>
+            <w:noWrap/>
+            <w:hideMark/>
+          </w:tcPr>
+          <w:p>
+            <w:pPr>
+              <w:jc w:val="center"/>
+              <w:rPr>
+                <w:rFonts w:ascii="Calibri" w:eastAsia="Times New Roman" w:hAnsi="Calibri" w:cs="Times New Roman"/>
+                <w:b/>
+                <w:bCs/>
+                <w:i/>
+                <w:iCs/>
+                <w:color w:val="000000"/>
+                <w:lang w:val="en-US" w:eastAsia="es-MX"/>
+              </w:rPr>
+            </w:pPr>
+            <w:r>
+              <w:rPr>
+                <w:rFonts w:ascii="Calibri" w:eastAsia="Times New Roman" w:hAnsi="Calibri" w:cs="Times New Roman"/>
+                <w:b/>
+                <w:bCs/>
+                <w:i/>
+                <w:iCs/>
+                <w:color w:val="000000"/>
+                <w:lang w:val="en-US" w:eastAsia="es-MX"/>
+              </w:rPr>
+              <w:t xml:space="preserve">If not valid, what is the </w:t>
+            </w:r>
+            <w:r>
+              <w:rPr>
+                <w:rFonts w:ascii="Calibri" w:eastAsia="Times New Roman" w:hAnsi="Calibri" w:cs="Times New Roman"/>
+                <w:b/>
+                <w:bCs/>
+                <w:i/>
+                <w:iCs/>
+                <w:color w:val="000000"/>
+                <w:lang w:val="en-US" w:eastAsia="es-MX"/>
+              </w:rPr>
+              <w:t>new/Extra information</w:t>
+            </w:r>
+            <w:r>
+              <w:rPr>
+                <w:rFonts w:ascii="Calibri" w:eastAsia="Times New Roman" w:hAnsi="Calibri" w:cs="Times New Roman"/>
+                <w:b/>
+                <w:bCs/>
+                <w:i/>
+                <w:iCs/>
+                <w:color w:val="000000"/>
+                <w:lang w:val="en-US" w:eastAsia="es-MX"/>
+              </w:rPr>
+              <w:t xml:space="preserve"> from Marketing/Product Owner?</w:t>
+            </w:r>
+          </w:p>
+        </w:tc>
+      </w:tr>
+      <w:tr>
+        <w:trPr>
+          <w:trHeight w:val="610"/>
+        </w:trPr>
+        <w:tc>
+          <w:tcPr>
+            <w:tcW w:w="5000" w:type="pct"/>
+            <w:gridSpan w:val="3"/>
+            <w:noWrap/>
+            <w:hideMark/>
+          </w:tcPr>
+          <w:p>
+            <w:pPr>
+              <w:jc w:val="center"/>
+              <w:rPr>
+                <w:rFonts w:ascii="Times New Roman" w:eastAsia="Times New Roman" w:hAnsi="Times New Roman" w:cs="Times New Roman"/>
+                <w:sz w:val="20"/>
+                <w:szCs w:val="20"/>
+                <w:lang w:val="en-US" w:eastAsia="es-MX"/>
+              </w:rPr>
+            </w:pPr>
+          </w:p>
+        </w:tc>
+      </w:tr>
+      <w:tr>
+        <w:trPr>
+          <w:trHeight w:val="300"/>
+        </w:trPr>
+        <w:tc>
+          <w:tcPr>
+            <w:tcW w:w="1402" w:type="pct"/>
+            <w:noWrap/>
+            <w:hideMark/>
+          </w:tcPr>
+          <w:p>
+            <w:pPr>
+              <w:jc w:val="center"/>
+              <w:rPr>
+                <w:rFonts w:ascii="Calibri" w:eastAsia="Times New Roman" w:hAnsi="Calibri" w:cs="Times New Roman"/>
+                <w:b/>
+                <w:bCs/>
+                <w:color w:val="000000"/>
+                <w:lang w:eastAsia="es-MX"/>
+              </w:rPr>
+            </w:pPr>
+            <w:r>
+              <w:rPr>
+                <w:rFonts w:ascii="Calibri" w:eastAsia="Times New Roman" w:hAnsi="Calibri" w:cs="Times New Roman"/>
+                <w:b/>
+                <w:bCs/>
+                <w:color w:val="000000"/>
+                <w:lang w:eastAsia="es-MX"/>
+              </w:rPr>
+              <w:t>Test Case ID</w:t>
+            </w:r>
+          </w:p>
+        </w:tc>
+        <w:tc>
+          <w:tcPr>
+            <w:tcW w:w="3598" w:type="pct"/>
+            <w:gridSpan w:val="2"/>
+            <w:noWrap/>
+            <w:hideMark/>
+          </w:tcPr>
+          <w:p>
+            <w:pPr>
+              <w:jc w:val="center"/>
+              <w:rPr>
+                <w:rFonts w:ascii="Calibri" w:eastAsia="Times New Roman" w:hAnsi="Calibri" w:cs="Times New Roman"/>
+                <w:b/>
+                <w:bCs/>
+                <w:color w:val="000000"/>
+                <w:lang w:eastAsia="es-MX"/>
+              </w:rPr>
+            </w:pPr>
+            <w:r>
+              <w:rPr>
+                <w:rFonts w:ascii="Calibri" w:eastAsia="Times New Roman" w:hAnsi="Calibri" w:cs="Times New Roman"/>
+                <w:b/>
+                <w:bCs/>
+                <w:color w:val="000000"/>
+                <w:lang w:eastAsia="es-MX"/>
+              </w:rPr>
+              <w:t xml:space="preserve">Test Case </w:t>
+            </w:r>
+            <w:proofErr w:type="spellStart"/>
+            <w:r>
+              <w:rPr>
+                <w:rFonts w:ascii="Calibri" w:eastAsia="Times New Roman" w:hAnsi="Calibri" w:cs="Times New Roman"/>
+                <w:b/>
+                <w:bCs/>
+                <w:color w:val="000000"/>
+                <w:lang w:eastAsia="es-MX"/>
+              </w:rPr>
+              <w:t>Name</w:t>
+            </w:r>
+            <w:proofErr w:type="spellEnd"/>
+          </w:p>
+        </w:tc>
+      </w:tr>
+      <w:tr>
+        <w:trPr>
+          <w:trHeight w:val="610"/>
+        </w:trPr>
+        <w:tc>
+          <w:tcPr>
+            <w:tcW w:w="1402" w:type="pct"/>
+            <w:noWrap/>
+            <w:hideMark/>
+          </w:tcPr>
+          <w:p>
+            <w:pPr>
+              <w:rPr>
+                <w:rFonts w:ascii="Times New Roman" w:eastAsia="Times New Roman" w:hAnsi="Times New Roman" w:cs="Times New Roman"/>
+                <w:sz w:val="20"/>
+                <w:szCs w:val="20"/>
+                <w:lang w:eastAsia="es-MX"/>
+              </w:rPr>
+            </w:pPr>
+            <w:proofErr w:type="spellStart"/>
+            <w:r>
+              <w:rPr>
+                <w:rFonts w:ascii="Times New Roman" w:eastAsia="Times New Roman" w:hAnsi="Times New Roman" w:cs="Times New Roman"/>
+                <w:sz w:val="20"/>
+                <w:szCs w:val="20"/>
+                <w:lang w:eastAsia="es-MX"/>
+              </w:rPr>
+              <w:t>AirFlaps_Test</w:t>
+            </w:r>
+            <w:proofErr w:type="spellEnd"/>
+          </w:p>
+        </w:tc>
+        <w:tc>
+          <w:tcPr>
+            <w:tcW w:w="3598" w:type="pct"/>
+            <w:gridSpan w:val="2"/>
+            <w:noWrap/>
+            <w:hideMark/>
+          </w:tcPr>
+          <w:p>
+            <w:pPr>
+              <w:ind w:left="-999"/>
+              <w:jc w:val="center"/>
+              <w:rPr>
+                <w:rFonts w:ascii="Times New Roman" w:eastAsia="Times New Roman" w:hAnsi="Times New Roman" w:cs="Times New Roman"/>
+                <w:sz w:val="20"/>
+                <w:szCs w:val="20"/>
+                <w:lang w:val="en-US" w:eastAsia="es-MX"/>
+              </w:rPr>
+            </w:pPr>
+            <w:r>
+              <w:rPr>
+                <w:rFonts w:ascii="Times New Roman" w:eastAsia="Times New Roman" w:hAnsi="Times New Roman" w:cs="Times New Roman"/>
+                <w:sz w:val="20"/>
+                <w:szCs w:val="20"/>
+                <w:lang w:val="en-US" w:eastAsia="es-MX"/>
+              </w:rPr>
+              <w:t>Check if the air f</w:t>
+            </w:r>
+            <w:r>
+              <w:rPr>
+                <w:rFonts w:ascii="Times New Roman" w:eastAsia="Times New Roman" w:hAnsi="Times New Roman" w:cs="Times New Roman"/>
+                <w:sz w:val="20"/>
+                <w:szCs w:val="20"/>
+                <w:lang w:val="en-US" w:eastAsia="es-MX"/>
+              </w:rPr>
+              <w:t>laps opening is between 0</w:t>
+            </w:r>
+            <w:r>
+              <w:rPr>
+                <w:rFonts w:ascii="Times New Roman" w:eastAsia="Times New Roman" w:hAnsi="Times New Roman" w:cs="Times New Roman"/>
+                <w:sz w:val="20"/>
+                <w:szCs w:val="20"/>
+                <w:lang w:val="en-US" w:eastAsia="es-MX"/>
+              </w:rPr>
+              <w:t>°</w:t>
+            </w:r>
+            <w:r>
+              <w:rPr>
+                <w:rFonts w:ascii="Times New Roman" w:eastAsia="Times New Roman" w:hAnsi="Times New Roman" w:cs="Times New Roman"/>
+                <w:sz w:val="20"/>
+                <w:szCs w:val="20"/>
+                <w:lang w:val="en-US" w:eastAsia="es-MX"/>
+              </w:rPr>
+              <w:t xml:space="preserve"> and 85</w:t>
+            </w:r>
+            <w:r>
+              <w:rPr>
+                <w:rFonts w:ascii="Times New Roman" w:eastAsia="Times New Roman" w:hAnsi="Times New Roman" w:cs="Times New Roman"/>
+                <w:sz w:val="20"/>
+                <w:szCs w:val="20"/>
+                <w:lang w:val="en-US" w:eastAsia="es-MX"/>
+              </w:rPr>
+              <w:t>°</w:t>
+            </w:r>
+          </w:p>
+        </w:tc>
+      </w:tr>
+      <w:tr>
+        <w:trPr>
+          <w:trHeight w:val="315"/>
+        </w:trPr>
+        <w:tc>
+          <w:tcPr>
+            <w:tcW w:w="5000" w:type="pct"/>
+            <w:gridSpan w:val="3"/>
+            <w:noWrap/>
+            <w:hideMark/>
+          </w:tcPr>
+          <w:p>
+            <w:pPr>
+              <w:jc w:val="center"/>
+              <w:rPr>
+                <w:rFonts w:ascii="Calibri" w:eastAsia="Times New Roman" w:hAnsi="Calibri" w:cs="Times New Roman"/>
+                <w:b/>
+                <w:bCs/>
+                <w:color w:val="000000"/>
+                <w:sz w:val="24"/>
+                <w:szCs w:val="24"/>
+                <w:lang w:eastAsia="es-MX"/>
+              </w:rPr>
+            </w:pPr>
+            <w:r>
+              <w:rPr>
+                <w:rFonts w:ascii="Calibri" w:eastAsia="Times New Roman" w:hAnsi="Calibri" w:cs="Times New Roman"/>
+                <w:b/>
+                <w:bCs/>
+                <w:color w:val="000000"/>
+                <w:sz w:val="24"/>
+                <w:szCs w:val="24"/>
+                <w:lang w:eastAsia="es-MX"/>
+              </w:rPr>
+              <w:t xml:space="preserve">Test Case </w:t>
+            </w:r>
+            <w:proofErr w:type="spellStart"/>
+            <w:r>
+              <w:rPr>
+                <w:rFonts w:ascii="Calibri" w:eastAsia="Times New Roman" w:hAnsi="Calibri" w:cs="Times New Roman"/>
+                <w:b/>
+                <w:bCs/>
+                <w:color w:val="000000"/>
+                <w:sz w:val="24"/>
+                <w:szCs w:val="24"/>
+                <w:lang w:eastAsia="es-MX"/>
+              </w:rPr>
+              <w:t>Steps</w:t>
+            </w:r>
+            <w:proofErr w:type="spellEnd"/>
+          </w:p>
+        </w:tc>
+      </w:tr>
+      <w:tr>
+        <w:trPr>
+          <w:trHeight w:val="300"/>
+        </w:trPr>
+        <w:tc>
+          <w:tcPr>
+            <w:tcW w:w="1402" w:type="pct"/>
+            <w:noWrap/>
+            <w:hideMark/>
+          </w:tcPr>
+          <w:p>
+            <w:pPr>
+              <w:jc w:val="center"/>
+              <w:rPr>
+                <w:rFonts w:ascii="Calibri" w:eastAsia="Times New Roman" w:hAnsi="Calibri" w:cs="Times New Roman"/>
+                <w:b/>
+                <w:bCs/>
+                <w:color w:val="000000"/>
+                <w:lang w:eastAsia="es-MX"/>
+              </w:rPr>
+            </w:pPr>
+            <w:r>
+              <w:rPr>
+                <w:rFonts w:ascii="Calibri" w:eastAsia="Times New Roman" w:hAnsi="Calibri" w:cs="Times New Roman"/>
+                <w:b/>
+                <w:bCs/>
+                <w:color w:val="000000"/>
+                <w:lang w:eastAsia="es-MX"/>
+              </w:rPr>
+              <w:t xml:space="preserve">Step </w:t>
+            </w:r>
+            <w:proofErr w:type="spellStart"/>
+            <w:r>
+              <w:rPr>
+                <w:rFonts w:ascii="Calibri" w:eastAsia="Times New Roman" w:hAnsi="Calibri" w:cs="Times New Roman"/>
+                <w:b/>
+                <w:bCs/>
+                <w:color w:val="000000"/>
+                <w:lang w:eastAsia="es-MX"/>
+              </w:rPr>
+              <w:t>Number</w:t>
+            </w:r>
+            <w:proofErr w:type="spellEnd"/>
+          </w:p>
+        </w:tc>
+        <w:tc>
+          <w:tcPr>
+            <w:tcW w:w="2203" w:type="pct"/>
+            <w:noWrap/>
+            <w:hideMark/>
+          </w:tcPr>
+          <w:p>
+            <w:pPr>
+              <w:jc w:val="center"/>
+              <w:rPr>
+                <w:rFonts w:ascii="Calibri" w:eastAsia="Times New Roman" w:hAnsi="Calibri" w:cs="Times New Roman"/>
+                <w:b/>
+                <w:bCs/>
+                <w:color w:val="000000"/>
+                <w:lang w:eastAsia="es-MX"/>
+              </w:rPr>
+            </w:pPr>
+            <w:r>
+              <w:rPr>
+                <w:rFonts w:ascii="Calibri" w:eastAsia="Times New Roman" w:hAnsi="Calibri" w:cs="Times New Roman"/>
+                <w:b/>
+                <w:bCs/>
+                <w:color w:val="000000"/>
+                <w:lang w:eastAsia="es-MX"/>
+              </w:rPr>
+              <w:t xml:space="preserve">Step </w:t>
+            </w:r>
+            <w:proofErr w:type="spellStart"/>
+            <w:r>
+              <w:rPr>
+                <w:rFonts w:ascii="Calibri" w:eastAsia="Times New Roman" w:hAnsi="Calibri" w:cs="Times New Roman"/>
+                <w:b/>
+                <w:bCs/>
+                <w:color w:val="000000"/>
+                <w:lang w:eastAsia="es-MX"/>
+              </w:rPr>
+              <w:t>description</w:t>
+            </w:r>
+            <w:proofErr w:type="spellEnd"/>
+          </w:p>
+        </w:tc>
+        <w:tc>
+          <w:tcPr>
+            <w:tcW w:w="1395" w:type="pct"/>
+            <w:noWrap/>
+            <w:hideMark/>
+          </w:tcPr>
+          <w:p>
+            <w:pPr>
+              <w:jc w:val="center"/>
+              <w:rPr>
+                <w:rFonts w:ascii="Calibri" w:eastAsia="Times New Roman" w:hAnsi="Calibri" w:cs="Times New Roman"/>
+                <w:b/>
+                <w:bCs/>
+                <w:color w:val="000000"/>
+                <w:lang w:eastAsia="es-MX"/>
+              </w:rPr>
+            </w:pPr>
+            <w:proofErr w:type="spellStart"/>
+            <w:r>
+              <w:rPr>
+                <w:rFonts w:ascii="Calibri" w:eastAsia="Times New Roman" w:hAnsi="Calibri" w:cs="Times New Roman"/>
+                <w:b/>
+                <w:bCs/>
+                <w:color w:val="000000"/>
+                <w:lang w:eastAsia="es-MX"/>
+              </w:rPr>
+              <w:t>Expected</w:t>
+            </w:r>
+            <w:proofErr w:type="spellEnd"/>
+            <w:r>
+              <w:rPr>
+                <w:rFonts w:ascii="Calibri" w:eastAsia="Times New Roman" w:hAnsi="Calibri" w:cs="Times New Roman"/>
+                <w:b/>
+                <w:bCs/>
+                <w:color w:val="000000"/>
+                <w:lang w:eastAsia="es-MX"/>
+              </w:rPr>
+              <w:t xml:space="preserve"> </w:t>
+            </w:r>
+            <w:proofErr w:type="spellStart"/>
+            <w:r>
+              <w:rPr>
+                <w:rFonts w:ascii="Calibri" w:eastAsia="Times New Roman" w:hAnsi="Calibri" w:cs="Times New Roman"/>
+                <w:b/>
+                <w:bCs/>
+                <w:color w:val="000000"/>
+                <w:lang w:eastAsia="es-MX"/>
+              </w:rPr>
+              <w:t>Result</w:t>
+            </w:r>
+            <w:proofErr w:type="spellEnd"/>
+          </w:p>
+        </w:tc>
+      </w:tr>
+      <w:tr>
+        <w:trPr>
+          <w:trHeight w:val="636"/>
+        </w:trPr>
+        <w:tc>
+          <w:tcPr>
+            <w:tcW w:w="1402" w:type="pct"/>
+            <w:noWrap/>
+            <w:hideMark/>
+          </w:tcPr>
+          <w:p>
+            <w:pPr>
+              <w:jc w:val="both"/>
+              <w:rPr>
+                <w:rFonts w:ascii="Times New Roman" w:eastAsia="Times New Roman" w:hAnsi="Times New Roman" w:cs="Times New Roman"/>
+                <w:sz w:val="20"/>
+                <w:szCs w:val="20"/>
+                <w:lang w:val="en-US" w:eastAsia="es-MX"/>
+              </w:rPr>
+            </w:pPr>
+          </w:p>
+          <w:p>
+            <w:pPr>
+              <w:jc w:val="both"/>
+              <w:rPr>
+                <w:rFonts w:ascii="Times New Roman" w:eastAsia="Times New Roman" w:hAnsi="Times New Roman" w:cs="Times New Roman"/>
+                <w:sz w:val="20"/>
+                <w:szCs w:val="20"/>
+                <w:lang w:val="en-US" w:eastAsia="es-MX"/>
+              </w:rPr>
+            </w:pPr>
+            <w:r>
+              <w:rPr>
+                <w:rFonts w:ascii="Times New Roman" w:eastAsia="Times New Roman" w:hAnsi="Times New Roman" w:cs="Times New Roman"/>
+                <w:sz w:val="20"/>
+                <w:szCs w:val="20"/>
+                <w:lang w:val="en-US" w:eastAsia="es-MX"/>
+              </w:rPr>
+              <w:t>Boot Iron Man suit on safe mode</w:t>
+            </w:r>
+          </w:p>
+          <w:p>
+            <w:pPr>
+              <w:jc w:val="both"/>
+              <w:rPr>
+                <w:rFonts w:ascii="Times New Roman" w:eastAsia="Times New Roman" w:hAnsi="Times New Roman" w:cs="Times New Roman"/>
+                <w:sz w:val="20"/>
+                <w:szCs w:val="20"/>
+                <w:lang w:val="en-US" w:eastAsia="es-MX"/>
+              </w:rPr>
+            </w:pPr>
+            <w:r>
+              <w:rPr>
+                <w:rFonts w:ascii="Times New Roman" w:eastAsia="Times New Roman" w:hAnsi="Times New Roman" w:cs="Times New Roman"/>
+                <w:sz w:val="20"/>
+                <w:szCs w:val="20"/>
+                <w:lang w:val="en-US" w:eastAsia="es-MX"/>
+              </w:rPr>
+              <w:t>(with no one on b</w:t>
+            </w:r>
+            <w:r>
+              <w:rPr>
+                <w:rFonts w:ascii="Times New Roman" w:eastAsia="Times New Roman" w:hAnsi="Times New Roman" w:cs="Times New Roman"/>
+                <w:sz w:val="20"/>
+                <w:szCs w:val="20"/>
+                <w:lang w:val="en-US" w:eastAsia="es-MX"/>
+              </w:rPr>
+              <w:t>oard)</w:t>
+            </w:r>
+          </w:p>
+          <w:p>
+            <w:pPr>
+              <w:jc w:val="both"/>
+              <w:rPr>
+                <w:rFonts w:ascii="Calibri" w:eastAsia="Times New Roman" w:hAnsi="Calibri" w:cs="Times New Roman"/>
+                <w:b/>
+                <w:bCs/>
+                <w:color w:val="000000"/>
+                <w:lang w:val="en-US" w:eastAsia="es-MX"/>
+              </w:rPr>
+            </w:pPr>
+          </w:p>
+          <w:p>
+            <w:pPr>
+              <w:jc w:val="both"/>
+              <w:rPr>
+                <w:rFonts w:ascii="Calibri" w:eastAsia="Times New Roman" w:hAnsi="Calibri" w:cs="Times New Roman"/>
+                <w:b/>
+                <w:bCs/>
+                <w:color w:val="000000"/>
+                <w:lang w:val="en-US" w:eastAsia="es-MX"/>
+              </w:rPr>
+            </w:pPr>
+          </w:p>
+        </w:tc>
+        <w:tc>
+          <w:tcPr>
+            <w:tcW w:w="2203" w:type="pct"/>
+            <w:noWrap/>
+            <w:hideMark/>
+          </w:tcPr>
+          <w:p>
+            <w:pPr>
+              <w:jc w:val="both"/>
+              <w:rPr>
+                <w:rFonts w:ascii="Times New Roman" w:eastAsia="Times New Roman" w:hAnsi="Times New Roman" w:cs="Times New Roman"/>
+                <w:sz w:val="20"/>
+                <w:szCs w:val="20"/>
+                <w:lang w:val="en-US" w:eastAsia="es-MX"/>
+              </w:rPr>
+            </w:pPr>
+          </w:p>
+          <w:p>
+            <w:pPr>
+              <w:jc w:val="both"/>
+              <w:rPr>
+                <w:rFonts w:ascii="Times New Roman" w:eastAsia="Times New Roman" w:hAnsi="Times New Roman" w:cs="Times New Roman"/>
+                <w:sz w:val="20"/>
+                <w:szCs w:val="20"/>
+                <w:lang w:val="en-US" w:eastAsia="es-MX"/>
+              </w:rPr>
+            </w:pPr>
+            <w:r>
+              <w:rPr>
+                <w:rFonts w:ascii="Times New Roman" w:eastAsia="Times New Roman" w:hAnsi="Times New Roman" w:cs="Times New Roman"/>
+                <w:sz w:val="20"/>
+                <w:szCs w:val="20"/>
+                <w:lang w:val="en-US" w:eastAsia="es-MX"/>
+              </w:rPr>
+              <w:t>Set the suit to safe</w:t>
+            </w:r>
+            <w:r>
+              <w:rPr>
+                <w:rFonts w:ascii="Times New Roman" w:eastAsia="Times New Roman" w:hAnsi="Times New Roman" w:cs="Times New Roman"/>
+                <w:sz w:val="20"/>
+                <w:szCs w:val="20"/>
+                <w:lang w:val="en-US" w:eastAsia="es-MX"/>
+              </w:rPr>
+              <w:t xml:space="preserve"> </w:t>
+            </w:r>
+            <w:r>
+              <w:rPr>
+                <w:rFonts w:ascii="Times New Roman" w:eastAsia="Times New Roman" w:hAnsi="Times New Roman" w:cs="Times New Roman"/>
+                <w:sz w:val="20"/>
+                <w:szCs w:val="20"/>
+                <w:lang w:val="en-US" w:eastAsia="es-MX"/>
+              </w:rPr>
+              <w:t>mode by pressing the b</w:t>
+            </w:r>
+            <w:r>
+              <w:rPr>
+                <w:rFonts w:ascii="Times New Roman" w:eastAsia="Times New Roman" w:hAnsi="Times New Roman" w:cs="Times New Roman"/>
+                <w:sz w:val="20"/>
+                <w:szCs w:val="20"/>
+                <w:lang w:val="en-US" w:eastAsia="es-MX"/>
+              </w:rPr>
+              <w:t>ut</w:t>
+            </w:r>
+            <w:r>
+              <w:rPr>
+                <w:rFonts w:ascii="Times New Roman" w:eastAsia="Times New Roman" w:hAnsi="Times New Roman" w:cs="Times New Roman"/>
+                <w:sz w:val="20"/>
+                <w:szCs w:val="20"/>
+                <w:lang w:val="en-US" w:eastAsia="es-MX"/>
+              </w:rPr>
+              <w:t>ton</w:t>
+            </w:r>
+            <w:r>
+              <w:rPr>
+                <w:rFonts w:ascii="Times New Roman" w:eastAsia="Times New Roman" w:hAnsi="Times New Roman" w:cs="Times New Roman"/>
+                <w:sz w:val="20"/>
+                <w:szCs w:val="20"/>
+                <w:lang w:val="en-US" w:eastAsia="es-MX"/>
+              </w:rPr>
+              <w:t>s “On”</w:t>
+            </w:r>
+          </w:p>
+          <w:p>
+            <w:pPr>
+              <w:jc w:val="both"/>
+              <w:rPr>
+                <w:rFonts w:ascii="Times New Roman" w:eastAsia="Times New Roman" w:hAnsi="Times New Roman" w:cs="Times New Roman"/>
+                <w:sz w:val="20"/>
+                <w:szCs w:val="20"/>
+                <w:lang w:val="en-US" w:eastAsia="es-MX"/>
+              </w:rPr>
+            </w:pPr>
+            <w:r>
+              <w:rPr>
+                <w:rFonts w:ascii="Times New Roman" w:eastAsia="Times New Roman" w:hAnsi="Times New Roman" w:cs="Times New Roman"/>
+                <w:sz w:val="20"/>
+                <w:szCs w:val="20"/>
+                <w:lang w:val="en-US" w:eastAsia="es-MX"/>
+              </w:rPr>
+              <w:t>and “</w:t>
+            </w:r>
+            <w:r>
+              <w:rPr>
+                <w:rFonts w:ascii="Times New Roman" w:eastAsia="Times New Roman" w:hAnsi="Times New Roman" w:cs="Times New Roman"/>
+                <w:sz w:val="20"/>
+                <w:szCs w:val="20"/>
+                <w:lang w:val="en-US" w:eastAsia="es-MX"/>
+              </w:rPr>
+              <w:t>Help</w:t>
+            </w:r>
+            <w:r>
+              <w:rPr>
+                <w:rFonts w:ascii="Times New Roman" w:eastAsia="Times New Roman" w:hAnsi="Times New Roman" w:cs="Times New Roman"/>
+                <w:sz w:val="20"/>
+                <w:szCs w:val="20"/>
+                <w:lang w:val="en-US" w:eastAsia="es-MX"/>
+              </w:rPr>
+              <w:t xml:space="preserve">” </w:t>
+            </w:r>
+            <w:r>
+              <w:rPr>
+                <w:rFonts w:ascii="Times New Roman" w:eastAsia="Times New Roman" w:hAnsi="Times New Roman" w:cs="Times New Roman"/>
+                <w:sz w:val="20"/>
+                <w:szCs w:val="20"/>
+                <w:lang w:val="en-US" w:eastAsia="es-MX"/>
+              </w:rPr>
+              <w:t>for 15 seconds</w:t>
+            </w:r>
+          </w:p>
+        </w:tc>
+        <w:tc>
+          <w:tcPr>
+            <w:tcW w:w="1395" w:type="pct"/>
+            <w:noWrap/>
+            <w:hideMark/>
+          </w:tcPr>
+          <w:p>
+            <w:pPr>
+              <w:jc w:val="both"/>
+              <w:rPr>
+                <w:rFonts w:ascii="Times New Roman" w:eastAsia="Times New Roman" w:hAnsi="Times New Roman" w:cs="Times New Roman"/>
+                <w:sz w:val="20"/>
+                <w:szCs w:val="20"/>
+                <w:lang w:val="en-US" w:eastAsia="es-MX"/>
+              </w:rPr>
+            </w:pPr>
+          </w:p>
+          <w:p>
+            <w:pPr>
+              <w:jc w:val="both"/>
+              <w:rPr>
+                <w:rFonts w:ascii="Times New Roman" w:eastAsia="Times New Roman" w:hAnsi="Times New Roman" w:cs="Times New Roman"/>
+                <w:sz w:val="20"/>
+                <w:szCs w:val="20"/>
+                <w:lang w:val="en-US" w:eastAsia="es-MX"/>
+              </w:rPr>
+            </w:pPr>
+            <w:r>
+              <w:rPr>
+                <w:rFonts w:ascii="Times New Roman" w:eastAsia="Times New Roman" w:hAnsi="Times New Roman" w:cs="Times New Roman"/>
+                <w:sz w:val="20"/>
+                <w:szCs w:val="20"/>
+                <w:lang w:val="en-US" w:eastAsia="es-MX"/>
+              </w:rPr>
+              <w:t>Boot on safe mode</w:t>
+            </w:r>
+          </w:p>
+          <w:p>
+            <w:pPr>
+              <w:jc w:val="both"/>
+              <w:rPr>
+                <w:rFonts w:ascii="Times New Roman" w:eastAsia="Times New Roman" w:hAnsi="Times New Roman" w:cs="Times New Roman"/>
+                <w:sz w:val="20"/>
+                <w:szCs w:val="20"/>
+                <w:lang w:val="en-US" w:eastAsia="es-MX"/>
+              </w:rPr>
+            </w:pPr>
+            <w:r>
+              <w:rPr>
+                <w:rFonts w:ascii="Times New Roman" w:eastAsia="Times New Roman" w:hAnsi="Times New Roman" w:cs="Times New Roman"/>
+                <w:sz w:val="20"/>
+                <w:szCs w:val="20"/>
+                <w:lang w:val="en-US" w:eastAsia="es-MX"/>
+              </w:rPr>
+              <w:t>successfully</w:t>
+            </w:r>
+          </w:p>
+        </w:tc>
+      </w:tr>
+      <w:tr>
+        <w:trPr>
+          <w:trHeight w:val="560"/>
+        </w:trPr>
+        <w:tc>
+          <w:tcPr>
+            <w:tcW w:w="1402" w:type="pct"/>
+            <w:noWrap/>
+            <w:hideMark/>
+          </w:tcPr>
+          <w:p>
+            <w:pPr>
+              <w:rPr>
+                <w:rFonts w:ascii="Calibri" w:eastAsia="Times New Roman" w:hAnsi="Calibri" w:cs="Times New Roman"/>
+                <w:b/>
+                <w:bCs/>
+                <w:color w:val="000000"/>
+                <w:lang w:val="en-US" w:eastAsia="es-MX"/>
+              </w:rPr>
+            </w:pPr>
+          </w:p>
+          <w:p>
+            <w:pPr>
+              <w:rPr>
+                <w:rFonts w:ascii="Times New Roman" w:eastAsia="Times New Roman" w:hAnsi="Times New Roman" w:cs="Times New Roman"/>
+                <w:sz w:val="20"/>
+                <w:szCs w:val="20"/>
+                <w:lang w:val="en-US" w:eastAsia="es-MX"/>
+              </w:rPr>
+            </w:pPr>
+            <w:r>
+              <w:rPr>
+                <w:rFonts w:ascii="Times New Roman" w:eastAsia="Times New Roman" w:hAnsi="Times New Roman" w:cs="Times New Roman"/>
+                <w:sz w:val="20"/>
+                <w:szCs w:val="20"/>
+                <w:lang w:val="en-US" w:eastAsia="es-MX"/>
+              </w:rPr>
+              <w:t>Execute safe fly instruction</w:t>
+            </w:r>
+          </w:p>
+          <w:p>
+            <w:pPr>
+              <w:rPr>
+                <w:rFonts w:ascii="Calibri" w:eastAsia="Times New Roman" w:hAnsi="Calibri" w:cs="Times New Roman"/>
+                <w:b/>
+                <w:bCs/>
+                <w:color w:val="000000"/>
+                <w:lang w:val="en-US" w:eastAsia="es-MX"/>
+              </w:rPr>
+            </w:pPr>
+          </w:p>
+          <w:p>
+            <w:pPr>
+              <w:rPr>
+                <w:rFonts w:ascii="Times New Roman" w:eastAsia="Times New Roman" w:hAnsi="Times New Roman" w:cs="Times New Roman"/>
+                <w:sz w:val="20"/>
+                <w:szCs w:val="20"/>
+                <w:lang w:val="en-US" w:eastAsia="es-MX"/>
+              </w:rPr>
+            </w:pPr>
+          </w:p>
+        </w:tc>
+        <w:tc>
+          <w:tcPr>
+            <w:tcW w:w="2203" w:type="pct"/>
+            <w:noWrap/>
+            <w:hideMark/>
+          </w:tcPr>
+          <w:p>
+            <w:pPr>
+              <w:rPr>
+                <w:rFonts w:ascii="Times New Roman" w:eastAsia="Times New Roman" w:hAnsi="Times New Roman" w:cs="Times New Roman"/>
+                <w:sz w:val="20"/>
+                <w:szCs w:val="20"/>
+                <w:lang w:val="en-US" w:eastAsia="es-MX"/>
+              </w:rPr>
+            </w:pPr>
+            <w:r>
+              <w:rPr>
+                <w:rFonts w:ascii="Times New Roman" w:eastAsia="Times New Roman" w:hAnsi="Times New Roman" w:cs="Times New Roman"/>
+                <w:sz w:val="20"/>
+                <w:szCs w:val="20"/>
+                <w:lang w:val="en-US" w:eastAsia="es-MX"/>
+              </w:rPr>
+              <w:t xml:space="preserve"> Execute a low safe fly to begin to test what is required</w:t>
+            </w:r>
+          </w:p>
+        </w:tc>
+        <w:tc>
+          <w:tcPr>
+            <w:tcW w:w="1395" w:type="pct"/>
+            <w:noWrap/>
+            <w:hideMark/>
+          </w:tcPr>
+          <w:p>
+            <w:pPr>
+              <w:rPr>
+                <w:rFonts w:ascii="Times New Roman" w:eastAsia="Times New Roman" w:hAnsi="Times New Roman" w:cs="Times New Roman"/>
+                <w:sz w:val="20"/>
+                <w:szCs w:val="20"/>
+                <w:lang w:val="en-US" w:eastAsia="es-MX"/>
+              </w:rPr>
+            </w:pPr>
+            <w:r>
+              <w:rPr>
+                <w:rFonts w:ascii="Times New Roman" w:eastAsia="Times New Roman" w:hAnsi="Times New Roman" w:cs="Times New Roman"/>
+                <w:sz w:val="20"/>
+                <w:szCs w:val="20"/>
+                <w:lang w:val="en-US" w:eastAsia="es-MX"/>
+              </w:rPr>
+              <w:t>System starts flying on safe mode</w:t>
+            </w:r>
+          </w:p>
+        </w:tc>
+      </w:tr>
+      <w:tr>
+        <w:trPr>
+          <w:trHeight w:val="821"/>
+        </w:trPr>
+        <w:tc>
+          <w:tcPr>
+            <w:tcW w:w="1402" w:type="pct"/>
+            <w:noWrap/>
+            <w:hideMark/>
+          </w:tcPr>
+          <w:p>
+            <w:pPr>
+              <w:rPr>
+                <w:rFonts w:ascii="Calibri" w:eastAsia="Times New Roman" w:hAnsi="Calibri" w:cs="Times New Roman"/>
+                <w:b/>
+                <w:bCs/>
+                <w:color w:val="000000"/>
+                <w:lang w:val="en-US" w:eastAsia="es-MX"/>
+              </w:rPr>
+            </w:pPr>
+          </w:p>
+          <w:p>
+            <w:pPr>
+              <w:rPr>
+                <w:rFonts w:ascii="Calibri" w:eastAsia="Times New Roman" w:hAnsi="Calibri" w:cs="Times New Roman"/>
+                <w:color w:val="000000"/>
+                <w:lang w:val="en-US" w:eastAsia="es-MX"/>
+              </w:rPr>
+            </w:pPr>
+            <w:r>
+              <w:rPr>
+                <w:rFonts w:ascii="Calibri" w:eastAsia="Times New Roman" w:hAnsi="Calibri" w:cs="Times New Roman"/>
+                <w:color w:val="000000"/>
+                <w:lang w:val="en-US" w:eastAsia="es-MX"/>
+              </w:rPr>
+              <w:t xml:space="preserve">Move air flaps to </w:t>
+            </w:r>
+          </w:p>
+          <w:p>
+            <w:pPr>
+              <w:rPr>
+                <w:rFonts w:ascii="Calibri" w:eastAsia="Times New Roman" w:hAnsi="Calibri" w:cs="Times New Roman"/>
+                <w:color w:val="000000"/>
+                <w:lang w:val="en-US" w:eastAsia="es-MX"/>
+              </w:rPr>
+            </w:pPr>
+            <w:r>
+              <w:rPr>
+                <w:rFonts w:ascii="Times New Roman" w:eastAsia="Times New Roman" w:hAnsi="Times New Roman" w:cs="Times New Roman"/>
+                <w:sz w:val="20"/>
+                <w:szCs w:val="20"/>
+                <w:lang w:val="en-US" w:eastAsia="es-MX"/>
+              </w:rPr>
+              <w:t xml:space="preserve">0° to 85° degrees of opening </w:t>
+            </w:r>
+            <w:r>
+              <w:rPr>
+                <w:rFonts w:ascii="Calibri" w:eastAsia="Times New Roman" w:hAnsi="Calibri" w:cs="Times New Roman"/>
+                <w:color w:val="000000"/>
+                <w:lang w:val="en-US" w:eastAsia="es-MX"/>
+              </w:rPr>
+              <w:t xml:space="preserve"> </w:t>
+            </w:r>
+          </w:p>
+          <w:p>
+            <w:pPr>
+              <w:rPr>
+                <w:rFonts w:ascii="Calibri" w:eastAsia="Times New Roman" w:hAnsi="Calibri" w:cs="Times New Roman"/>
+                <w:b/>
+                <w:bCs/>
+                <w:color w:val="000000"/>
+                <w:lang w:val="en-US" w:eastAsia="es-MX"/>
+              </w:rPr>
+            </w:pPr>
+          </w:p>
+        </w:tc>
+        <w:tc>
+          <w:tcPr>
+            <w:tcW w:w="2203" w:type="pct"/>
+            <w:noWrap/>
+            <w:hideMark/>
+          </w:tcPr>
+          <w:p>
+            <w:pPr>
+              <w:rPr>
+                <w:rFonts w:ascii="Calibri" w:eastAsia="Times New Roman" w:hAnsi="Calibri" w:cs="Times New Roman"/>
+                <w:b/>
+                <w:bCs/>
+                <w:color w:val="000000"/>
+                <w:lang w:val="en-US" w:eastAsia="es-MX"/>
+              </w:rPr>
+            </w:pPr>
+          </w:p>
+          <w:p>
+            <w:pPr>
+              <w:rPr>
+                <w:rFonts w:ascii="Calibri" w:eastAsia="Times New Roman" w:hAnsi="Calibri" w:cs="Times New Roman"/>
+                <w:color w:val="000000"/>
+                <w:lang w:val="en-US" w:eastAsia="es-MX"/>
+              </w:rPr>
+            </w:pPr>
+            <w:r>
+              <w:rPr>
+                <w:rFonts w:ascii="Calibri" w:eastAsia="Times New Roman" w:hAnsi="Calibri" w:cs="Times New Roman"/>
+                <w:color w:val="000000"/>
+                <w:lang w:val="en-US" w:eastAsia="es-MX"/>
+              </w:rPr>
+              <w:t>Set the command</w:t>
+            </w:r>
+            <w:r>
+              <w:rPr>
+                <w:rFonts w:ascii="Calibri" w:eastAsia="Times New Roman" w:hAnsi="Calibri" w:cs="Times New Roman"/>
+                <w:color w:val="000000"/>
+                <w:lang w:val="en-US" w:eastAsia="es-MX"/>
+              </w:rPr>
+              <w:t xml:space="preserve">s to </w:t>
+            </w:r>
+            <w:r>
+              <w:rPr>
+                <w:rFonts w:ascii="Calibri" w:eastAsia="Times New Roman" w:hAnsi="Calibri" w:cs="Times New Roman"/>
+                <w:color w:val="000000"/>
+                <w:lang w:val="en-US" w:eastAsia="es-MX"/>
+              </w:rPr>
+              <w:t xml:space="preserve">“Test </w:t>
+            </w:r>
+            <w:proofErr w:type="spellStart"/>
+            <w:r>
+              <w:rPr>
+                <w:rFonts w:ascii="Calibri" w:eastAsia="Times New Roman" w:hAnsi="Calibri" w:cs="Times New Roman"/>
+                <w:color w:val="000000"/>
+                <w:lang w:val="en-US" w:eastAsia="es-MX"/>
+              </w:rPr>
+              <w:t>airflaps</w:t>
+            </w:r>
+            <w:proofErr w:type="spellEnd"/>
+            <w:r>
+              <w:rPr>
+                <w:rFonts w:ascii="Calibri" w:eastAsia="Times New Roman" w:hAnsi="Calibri" w:cs="Times New Roman"/>
+                <w:color w:val="000000"/>
+                <w:lang w:val="en-US" w:eastAsia="es-MX"/>
+              </w:rPr>
+              <w:t>” to check if</w:t>
+            </w:r>
+            <w:r>
+              <w:rPr>
+                <w:rFonts w:ascii="Calibri" w:eastAsia="Times New Roman" w:hAnsi="Calibri" w:cs="Times New Roman"/>
+                <w:color w:val="000000"/>
+                <w:lang w:val="en-US" w:eastAsia="es-MX"/>
+              </w:rPr>
+              <w:t xml:space="preserve"> </w:t>
+            </w:r>
+          </w:p>
+          <w:p>
+            <w:pPr>
+              <w:rPr>
+                <w:rFonts w:ascii="Calibri" w:eastAsia="Times New Roman" w:hAnsi="Calibri" w:cs="Times New Roman"/>
+                <w:color w:val="000000"/>
+                <w:lang w:val="en-US" w:eastAsia="es-MX"/>
+              </w:rPr>
+            </w:pPr>
+            <w:proofErr w:type="spellStart"/>
+            <w:r>
+              <w:rPr>
+                <w:rFonts w:ascii="Calibri" w:eastAsia="Times New Roman" w:hAnsi="Calibri" w:cs="Times New Roman"/>
+                <w:color w:val="000000"/>
+                <w:lang w:val="en-US" w:eastAsia="es-MX"/>
+              </w:rPr>
+              <w:t>airflaps</w:t>
+            </w:r>
+            <w:proofErr w:type="spellEnd"/>
+            <w:r>
+              <w:rPr>
+                <w:rFonts w:ascii="Calibri" w:eastAsia="Times New Roman" w:hAnsi="Calibri" w:cs="Times New Roman"/>
+                <w:color w:val="000000"/>
+                <w:lang w:val="en-US" w:eastAsia="es-MX"/>
+              </w:rPr>
+              <w:t xml:space="preserve"> can turn between </w:t>
+            </w:r>
+            <w:r>
+              <w:rPr>
+                <w:rFonts w:ascii="Times New Roman" w:eastAsia="Times New Roman" w:hAnsi="Times New Roman" w:cs="Times New Roman"/>
+                <w:sz w:val="20"/>
+                <w:szCs w:val="20"/>
+                <w:lang w:val="en-US" w:eastAsia="es-MX"/>
+              </w:rPr>
+              <w:t>0°</w:t>
+            </w:r>
+            <w:r>
+              <w:rPr>
+                <w:rFonts w:ascii="Times New Roman" w:eastAsia="Times New Roman" w:hAnsi="Times New Roman" w:cs="Times New Roman"/>
+                <w:sz w:val="20"/>
+                <w:szCs w:val="20"/>
+                <w:lang w:val="en-US" w:eastAsia="es-MX"/>
+              </w:rPr>
+              <w:t xml:space="preserve"> and </w:t>
+            </w:r>
+            <w:r>
+              <w:rPr>
+                <w:rFonts w:ascii="Times New Roman" w:eastAsia="Times New Roman" w:hAnsi="Times New Roman" w:cs="Times New Roman"/>
+                <w:sz w:val="20"/>
+                <w:szCs w:val="20"/>
+                <w:lang w:val="en-US" w:eastAsia="es-MX"/>
+              </w:rPr>
+              <w:t>85° degrees</w:t>
+            </w:r>
+          </w:p>
+        </w:tc>
+        <w:tc>
+          <w:tcPr>
+            <w:tcW w:w="1395" w:type="pct"/>
+            <w:noWrap/>
+            <w:hideMark/>
+          </w:tcPr>
+          <w:p>
+            <w:pPr>
+              <w:rPr>
+                <w:rFonts w:ascii="Calibri" w:eastAsia="Times New Roman" w:hAnsi="Calibri" w:cs="Times New Roman"/>
+                <w:color w:val="000000"/>
+                <w:lang w:val="en-US" w:eastAsia="es-MX"/>
+              </w:rPr>
+            </w:pPr>
+            <w:proofErr w:type="spellStart"/>
+            <w:r>
+              <w:rPr>
+                <w:rFonts w:ascii="Calibri" w:eastAsia="Times New Roman" w:hAnsi="Calibri" w:cs="Times New Roman"/>
+                <w:color w:val="000000"/>
+                <w:lang w:val="en-US" w:eastAsia="es-MX"/>
+              </w:rPr>
+              <w:t>Airflaps</w:t>
+            </w:r>
+            <w:proofErr w:type="spellEnd"/>
+            <w:r>
+              <w:rPr>
+                <w:rFonts w:ascii="Calibri" w:eastAsia="Times New Roman" w:hAnsi="Calibri" w:cs="Times New Roman"/>
+                <w:color w:val="000000"/>
+                <w:lang w:val="en-US" w:eastAsia="es-MX"/>
+              </w:rPr>
+              <w:t xml:space="preserve"> can </w:t>
+            </w:r>
+            <w:proofErr w:type="spellStart"/>
+            <w:r>
+              <w:rPr>
+                <w:rFonts w:ascii="Calibri" w:eastAsia="Times New Roman" w:hAnsi="Calibri" w:cs="Times New Roman"/>
+                <w:color w:val="000000"/>
+                <w:lang w:val="en-US" w:eastAsia="es-MX"/>
+              </w:rPr>
+              <w:t>succesfully</w:t>
+            </w:r>
+            <w:proofErr w:type="spellEnd"/>
+            <w:r>
+              <w:rPr>
+                <w:rFonts w:ascii="Calibri" w:eastAsia="Times New Roman" w:hAnsi="Calibri" w:cs="Times New Roman"/>
+                <w:color w:val="000000"/>
+                <w:lang w:val="en-US" w:eastAsia="es-MX"/>
+              </w:rPr>
+              <w:t xml:space="preserve"> move </w:t>
+            </w:r>
+          </w:p>
+          <w:p>
+            <w:pPr>
+              <w:rPr>
+                <w:rFonts w:ascii="Calibri" w:eastAsia="Times New Roman" w:hAnsi="Calibri" w:cs="Times New Roman"/>
+                <w:color w:val="000000"/>
+                <w:lang w:val="en-US" w:eastAsia="es-MX"/>
+              </w:rPr>
+            </w:pPr>
+            <w:r>
+              <w:rPr>
+                <w:rFonts w:ascii="Calibri" w:eastAsia="Times New Roman" w:hAnsi="Calibri" w:cs="Times New Roman"/>
+                <w:color w:val="000000"/>
+                <w:lang w:val="en-US" w:eastAsia="es-MX"/>
+              </w:rPr>
+              <w:t xml:space="preserve">between </w:t>
+            </w:r>
+            <w:r>
+              <w:rPr>
+                <w:rFonts w:ascii="Times New Roman" w:eastAsia="Times New Roman" w:hAnsi="Times New Roman" w:cs="Times New Roman"/>
+                <w:sz w:val="20"/>
+                <w:szCs w:val="20"/>
+                <w:lang w:val="en-US" w:eastAsia="es-MX"/>
+              </w:rPr>
+              <w:t>0° to 85° degrees</w:t>
+            </w:r>
+          </w:p>
+        </w:tc>
+      </w:tr>
+      <w:tr>
+        <w:trPr>
+          <w:trHeight w:val="843"/>
+        </w:trPr>
+        <w:tc>
+          <w:tcPr>
+            <w:tcW w:w="1402" w:type="pct"/>
+            <w:noWrap/>
+            <w:hideMark/>
+          </w:tcPr>
+          <w:p>
+            <w:pPr>
+              <w:rPr>
+                <w:rFonts w:ascii="Calibri" w:eastAsia="Times New Roman" w:hAnsi="Calibri" w:cs="Times New Roman"/>
+                <w:b/>
+                <w:bCs/>
+                <w:color w:val="000000"/>
+                <w:lang w:val="en-US" w:eastAsia="es-MX"/>
+              </w:rPr>
+            </w:pPr>
+          </w:p>
+          <w:p>
+            <w:pPr>
+              <w:rPr>
+                <w:rFonts w:ascii="Times New Roman" w:eastAsia="Times New Roman" w:hAnsi="Times New Roman" w:cs="Times New Roman"/>
+                <w:sz w:val="20"/>
+                <w:szCs w:val="20"/>
+                <w:lang w:val="en-US" w:eastAsia="es-MX"/>
+              </w:rPr>
+            </w:pPr>
+            <w:r>
+              <w:rPr>
+                <w:rFonts w:ascii="Times New Roman" w:eastAsia="Times New Roman" w:hAnsi="Times New Roman" w:cs="Times New Roman"/>
+                <w:sz w:val="20"/>
+                <w:szCs w:val="20"/>
+                <w:lang w:val="en-US" w:eastAsia="es-MX"/>
+              </w:rPr>
+              <w:t>Execute</w:t>
+            </w:r>
+            <w:r>
+              <w:rPr>
+                <w:rFonts w:ascii="Times New Roman" w:eastAsia="Times New Roman" w:hAnsi="Times New Roman" w:cs="Times New Roman"/>
+                <w:sz w:val="20"/>
+                <w:szCs w:val="20"/>
+                <w:lang w:val="en-US" w:eastAsia="es-MX"/>
+              </w:rPr>
+              <w:t xml:space="preserve"> normal f</w:t>
+            </w:r>
+            <w:r>
+              <w:rPr>
+                <w:rFonts w:ascii="Times New Roman" w:eastAsia="Times New Roman" w:hAnsi="Times New Roman" w:cs="Times New Roman"/>
+                <w:sz w:val="20"/>
+                <w:szCs w:val="20"/>
+                <w:lang w:val="en-US" w:eastAsia="es-MX"/>
+              </w:rPr>
+              <w:t>ly instruction</w:t>
+            </w:r>
+          </w:p>
+          <w:p>
+            <w:pPr>
+              <w:rPr>
+                <w:rFonts w:ascii="Calibri" w:eastAsia="Times New Roman" w:hAnsi="Calibri" w:cs="Times New Roman"/>
+                <w:b/>
+                <w:bCs/>
+                <w:color w:val="000000"/>
+                <w:lang w:val="en-US" w:eastAsia="es-MX"/>
+              </w:rPr>
+            </w:pPr>
+          </w:p>
+          <w:p>
+            <w:pPr>
+              <w:rPr>
+                <w:rFonts w:ascii="Calibri" w:eastAsia="Times New Roman" w:hAnsi="Calibri" w:cs="Times New Roman"/>
+                <w:b/>
+                <w:bCs/>
+                <w:color w:val="000000"/>
+                <w:lang w:val="en-US" w:eastAsia="es-MX"/>
+              </w:rPr>
+            </w:pPr>
+          </w:p>
+        </w:tc>
+        <w:tc>
+          <w:tcPr>
+            <w:tcW w:w="2203" w:type="pct"/>
+            <w:noWrap/>
+            <w:hideMark/>
+          </w:tcPr>
+          <w:p>
+            <w:pPr>
+              <w:rPr>
+                <w:rFonts w:ascii="Times New Roman" w:eastAsia="Times New Roman" w:hAnsi="Times New Roman" w:cs="Times New Roman"/>
+                <w:sz w:val="20"/>
+                <w:szCs w:val="20"/>
+                <w:lang w:val="en-US" w:eastAsia="es-MX"/>
+              </w:rPr>
+            </w:pPr>
+            <w:r>
+              <w:rPr>
+                <w:rFonts w:ascii="Times New Roman" w:eastAsia="Times New Roman" w:hAnsi="Times New Roman" w:cs="Times New Roman"/>
+                <w:sz w:val="20"/>
+                <w:szCs w:val="20"/>
+                <w:lang w:val="en-US" w:eastAsia="es-MX"/>
+              </w:rPr>
+              <w:t>Execute a</w:t>
+            </w:r>
+            <w:r>
+              <w:rPr>
+                <w:rFonts w:ascii="Times New Roman" w:eastAsia="Times New Roman" w:hAnsi="Times New Roman" w:cs="Times New Roman"/>
+                <w:sz w:val="20"/>
+                <w:szCs w:val="20"/>
+                <w:lang w:val="en-US" w:eastAsia="es-MX"/>
+              </w:rPr>
+              <w:t xml:space="preserve"> normal fly test to start simulating a normal</w:t>
+            </w:r>
+          </w:p>
+          <w:p>
+            <w:pPr>
+              <w:rPr>
+                <w:rFonts w:ascii="Calibri" w:eastAsia="Times New Roman" w:hAnsi="Calibri" w:cs="Times New Roman"/>
+                <w:color w:val="000000"/>
+                <w:lang w:val="en-US" w:eastAsia="es-MX"/>
+              </w:rPr>
+            </w:pPr>
+            <w:r>
+              <w:rPr>
+                <w:rFonts w:ascii="Calibri" w:eastAsia="Times New Roman" w:hAnsi="Calibri" w:cs="Times New Roman"/>
+                <w:color w:val="000000"/>
+                <w:lang w:val="en-US" w:eastAsia="es-MX"/>
+              </w:rPr>
+              <w:t>Fly when the suit is used</w:t>
+            </w:r>
+          </w:p>
+        </w:tc>
+        <w:tc>
+          <w:tcPr>
+            <w:tcW w:w="1395" w:type="pct"/>
+            <w:noWrap/>
+            <w:hideMark/>
+          </w:tcPr>
+          <w:p>
+            <w:pPr>
+              <w:rPr>
+                <w:rFonts w:ascii="Times New Roman" w:eastAsia="Times New Roman" w:hAnsi="Times New Roman" w:cs="Times New Roman"/>
+                <w:sz w:val="20"/>
+                <w:szCs w:val="20"/>
+                <w:lang w:val="en-US" w:eastAsia="es-MX"/>
+              </w:rPr>
+            </w:pPr>
+            <w:r>
+              <w:rPr>
+                <w:rFonts w:ascii="Times New Roman" w:eastAsia="Times New Roman" w:hAnsi="Times New Roman" w:cs="Times New Roman"/>
+                <w:sz w:val="20"/>
+                <w:szCs w:val="20"/>
+                <w:lang w:val="en-US" w:eastAsia="es-MX"/>
+              </w:rPr>
+              <w:t>System starts flying on</w:t>
+            </w:r>
+            <w:r>
+              <w:rPr>
+                <w:rFonts w:ascii="Times New Roman" w:eastAsia="Times New Roman" w:hAnsi="Times New Roman" w:cs="Times New Roman"/>
+                <w:sz w:val="20"/>
+                <w:szCs w:val="20"/>
+                <w:lang w:val="en-US" w:eastAsia="es-MX"/>
+              </w:rPr>
+              <w:t xml:space="preserve"> normal</w:t>
+            </w:r>
+          </w:p>
+          <w:p>
+            <w:pPr>
+              <w:rPr>
+                <w:rFonts w:ascii="Calibri" w:eastAsia="Times New Roman" w:hAnsi="Calibri" w:cs="Times New Roman"/>
+                <w:b/>
+                <w:bCs/>
+                <w:color w:val="000000"/>
+                <w:lang w:val="en-US" w:eastAsia="es-MX"/>
+              </w:rPr>
+            </w:pPr>
+            <w:r>
+              <w:rPr>
+                <w:rFonts w:ascii="Times New Roman" w:eastAsia="Times New Roman" w:hAnsi="Times New Roman" w:cs="Times New Roman"/>
+                <w:sz w:val="20"/>
+                <w:szCs w:val="20"/>
+                <w:lang w:val="en-US" w:eastAsia="es-MX"/>
+              </w:rPr>
+              <w:t xml:space="preserve">Test </w:t>
+            </w:r>
+            <w:r>
+              <w:rPr>
+                <w:rFonts w:ascii="Times New Roman" w:eastAsia="Times New Roman" w:hAnsi="Times New Roman" w:cs="Times New Roman"/>
+                <w:sz w:val="20"/>
+                <w:szCs w:val="20"/>
+                <w:lang w:val="en-US" w:eastAsia="es-MX"/>
+              </w:rPr>
+              <w:t>mode</w:t>
+            </w:r>
+          </w:p>
+        </w:tc>
+      </w:tr>
+      <w:tr>
+        <w:trPr>
+          <w:trHeight w:val="851"/>
+        </w:trPr>
+        <w:tc>
+          <w:tcPr>
+            <w:tcW w:w="1402" w:type="pct"/>
+            <w:noWrap/>
+            <w:hideMark/>
+          </w:tcPr>
+          <w:p>
+            <w:pPr>
+              <w:rPr>
+                <w:rFonts w:ascii="Calibri" w:eastAsia="Times New Roman" w:hAnsi="Calibri" w:cs="Times New Roman"/>
+                <w:b/>
+                <w:bCs/>
+                <w:color w:val="000000"/>
+                <w:lang w:val="en-US" w:eastAsia="es-MX"/>
+              </w:rPr>
+            </w:pPr>
+          </w:p>
+          <w:p>
+            <w:pPr>
+              <w:rPr>
+                <w:rFonts w:ascii="Calibri" w:eastAsia="Times New Roman" w:hAnsi="Calibri" w:cs="Times New Roman"/>
+                <w:color w:val="000000"/>
+                <w:lang w:val="en-US" w:eastAsia="es-MX"/>
+              </w:rPr>
+            </w:pPr>
+            <w:r>
+              <w:rPr>
+                <w:rFonts w:ascii="Calibri" w:eastAsia="Times New Roman" w:hAnsi="Calibri" w:cs="Times New Roman"/>
+                <w:color w:val="000000"/>
+                <w:lang w:val="en-US" w:eastAsia="es-MX"/>
+              </w:rPr>
+              <w:t xml:space="preserve">Move air flaps to </w:t>
+            </w:r>
+          </w:p>
+          <w:p>
+            <w:pPr>
+              <w:rPr>
+                <w:rFonts w:ascii="Calibri" w:eastAsia="Times New Roman" w:hAnsi="Calibri" w:cs="Times New Roman"/>
+                <w:color w:val="000000"/>
+                <w:lang w:val="en-US" w:eastAsia="es-MX"/>
+              </w:rPr>
+            </w:pPr>
+            <w:r>
+              <w:rPr>
+                <w:rFonts w:ascii="Times New Roman" w:eastAsia="Times New Roman" w:hAnsi="Times New Roman" w:cs="Times New Roman"/>
+                <w:sz w:val="20"/>
+                <w:szCs w:val="20"/>
+                <w:lang w:val="en-US" w:eastAsia="es-MX"/>
+              </w:rPr>
+              <w:t xml:space="preserve">0° to 85° degrees of opening </w:t>
+            </w:r>
+            <w:r>
+              <w:rPr>
+                <w:rFonts w:ascii="Calibri" w:eastAsia="Times New Roman" w:hAnsi="Calibri" w:cs="Times New Roman"/>
+                <w:color w:val="000000"/>
+                <w:lang w:val="en-US" w:eastAsia="es-MX"/>
+              </w:rPr>
+              <w:t xml:space="preserve"> </w:t>
+            </w:r>
+          </w:p>
+          <w:p>
+            <w:pPr>
+              <w:rPr>
+                <w:rFonts w:ascii="Calibri" w:eastAsia="Times New Roman" w:hAnsi="Calibri" w:cs="Times New Roman"/>
+                <w:b/>
+                <w:bCs/>
+                <w:color w:val="000000"/>
+                <w:lang w:val="en-US" w:eastAsia="es-MX"/>
+              </w:rPr>
+            </w:pPr>
+          </w:p>
+        </w:tc>
+        <w:tc>
+          <w:tcPr>
+            <w:tcW w:w="2203" w:type="pct"/>
+            <w:noWrap/>
+            <w:hideMark/>
+          </w:tcPr>
+          <w:p>
+            <w:pPr>
+              <w:rPr>
+                <w:rFonts w:ascii="Calibri" w:eastAsia="Times New Roman" w:hAnsi="Calibri" w:cs="Times New Roman"/>
+                <w:b/>
+                <w:bCs/>
+                <w:color w:val="000000"/>
+                <w:lang w:val="en-US" w:eastAsia="es-MX"/>
+              </w:rPr>
+            </w:pPr>
+          </w:p>
+          <w:p>
+            <w:pPr>
+              <w:rPr>
+                <w:rFonts w:ascii="Calibri" w:eastAsia="Times New Roman" w:hAnsi="Calibri" w:cs="Times New Roman"/>
+                <w:color w:val="000000"/>
+                <w:lang w:val="en-US" w:eastAsia="es-MX"/>
+              </w:rPr>
+            </w:pPr>
+            <w:r>
+              <w:rPr>
+                <w:rFonts w:ascii="Calibri" w:eastAsia="Times New Roman" w:hAnsi="Calibri" w:cs="Times New Roman"/>
+                <w:color w:val="000000"/>
+                <w:lang w:val="en-US" w:eastAsia="es-MX"/>
+              </w:rPr>
+              <w:t xml:space="preserve">Set the commands to “Test </w:t>
+            </w:r>
+            <w:proofErr w:type="spellStart"/>
+            <w:r>
+              <w:rPr>
+                <w:rFonts w:ascii="Calibri" w:eastAsia="Times New Roman" w:hAnsi="Calibri" w:cs="Times New Roman"/>
+                <w:color w:val="000000"/>
+                <w:lang w:val="en-US" w:eastAsia="es-MX"/>
+              </w:rPr>
+              <w:t>airflaps</w:t>
+            </w:r>
+            <w:proofErr w:type="spellEnd"/>
+            <w:r>
+              <w:rPr>
+                <w:rFonts w:ascii="Calibri" w:eastAsia="Times New Roman" w:hAnsi="Calibri" w:cs="Times New Roman"/>
+                <w:color w:val="000000"/>
+                <w:lang w:val="en-US" w:eastAsia="es-MX"/>
+              </w:rPr>
+              <w:t xml:space="preserve">” to check if </w:t>
+            </w:r>
+          </w:p>
+          <w:p>
+            <w:pPr>
+              <w:rPr>
+                <w:rFonts w:ascii="Calibri" w:eastAsia="Times New Roman" w:hAnsi="Calibri" w:cs="Times New Roman"/>
+                <w:b/>
+                <w:bCs/>
+                <w:color w:val="000000"/>
+                <w:lang w:val="en-US" w:eastAsia="es-MX"/>
+              </w:rPr>
+            </w:pPr>
+            <w:proofErr w:type="spellStart"/>
+            <w:r>
+              <w:rPr>
+                <w:rFonts w:ascii="Calibri" w:eastAsia="Times New Roman" w:hAnsi="Calibri" w:cs="Times New Roman"/>
+                <w:color w:val="000000"/>
+                <w:lang w:val="en-US" w:eastAsia="es-MX"/>
+              </w:rPr>
+              <w:t>airflaps</w:t>
+            </w:r>
+            <w:proofErr w:type="spellEnd"/>
+            <w:r>
+              <w:rPr>
+                <w:rFonts w:ascii="Calibri" w:eastAsia="Times New Roman" w:hAnsi="Calibri" w:cs="Times New Roman"/>
+                <w:color w:val="000000"/>
+                <w:lang w:val="en-US" w:eastAsia="es-MX"/>
+              </w:rPr>
+              <w:t xml:space="preserve"> can turn between </w:t>
+            </w:r>
+            <w:r>
+              <w:rPr>
+                <w:rFonts w:ascii="Times New Roman" w:eastAsia="Times New Roman" w:hAnsi="Times New Roman" w:cs="Times New Roman"/>
+                <w:sz w:val="20"/>
+                <w:szCs w:val="20"/>
+                <w:lang w:val="en-US" w:eastAsia="es-MX"/>
+              </w:rPr>
+              <w:t>0°</w:t>
+            </w:r>
+            <w:r>
+              <w:rPr>
+                <w:rFonts w:ascii="Times New Roman" w:eastAsia="Times New Roman" w:hAnsi="Times New Roman" w:cs="Times New Roman"/>
+                <w:sz w:val="20"/>
+                <w:szCs w:val="20"/>
+                <w:lang w:val="en-US" w:eastAsia="es-MX"/>
+              </w:rPr>
+              <w:t xml:space="preserve"> and </w:t>
+            </w:r>
+            <w:r>
+              <w:rPr>
+                <w:rFonts w:ascii="Times New Roman" w:eastAsia="Times New Roman" w:hAnsi="Times New Roman" w:cs="Times New Roman"/>
+                <w:sz w:val="20"/>
+                <w:szCs w:val="20"/>
+                <w:lang w:val="en-US" w:eastAsia="es-MX"/>
+              </w:rPr>
+              <w:t>85° degrees</w:t>
+            </w:r>
+          </w:p>
+        </w:tc>
+        <w:tc>
+          <w:tcPr>
+            <w:tcW w:w="1395" w:type="pct"/>
+            <w:noWrap/>
+            <w:hideMark/>
+          </w:tcPr>
+          <w:p>
+            <w:pPr>
+              <w:rPr>
+                <w:rFonts w:ascii="Calibri" w:eastAsia="Times New Roman" w:hAnsi="Calibri" w:cs="Times New Roman"/>
+                <w:color w:val="000000"/>
+                <w:lang w:val="en-US" w:eastAsia="es-MX"/>
+              </w:rPr>
+            </w:pPr>
+            <w:proofErr w:type="spellStart"/>
+            <w:r>
+              <w:rPr>
+                <w:rFonts w:ascii="Calibri" w:eastAsia="Times New Roman" w:hAnsi="Calibri" w:cs="Times New Roman"/>
+                <w:color w:val="000000"/>
+                <w:lang w:val="en-US" w:eastAsia="es-MX"/>
+              </w:rPr>
+              <w:t>Airflaps</w:t>
+            </w:r>
+            <w:proofErr w:type="spellEnd"/>
+            <w:r>
+              <w:rPr>
+                <w:rFonts w:ascii="Calibri" w:eastAsia="Times New Roman" w:hAnsi="Calibri" w:cs="Times New Roman"/>
+                <w:color w:val="000000"/>
+                <w:lang w:val="en-US" w:eastAsia="es-MX"/>
+              </w:rPr>
+              <w:t xml:space="preserve"> can </w:t>
+            </w:r>
+            <w:proofErr w:type="spellStart"/>
+            <w:r>
+              <w:rPr>
+                <w:rFonts w:ascii="Calibri" w:eastAsia="Times New Roman" w:hAnsi="Calibri" w:cs="Times New Roman"/>
+                <w:color w:val="000000"/>
+                <w:lang w:val="en-US" w:eastAsia="es-MX"/>
+              </w:rPr>
+              <w:t>succesfully</w:t>
+            </w:r>
+            <w:proofErr w:type="spellEnd"/>
+            <w:r>
+              <w:rPr>
+                <w:rFonts w:ascii="Calibri" w:eastAsia="Times New Roman" w:hAnsi="Calibri" w:cs="Times New Roman"/>
+                <w:color w:val="000000"/>
+                <w:lang w:val="en-US" w:eastAsia="es-MX"/>
+              </w:rPr>
+              <w:t xml:space="preserve"> move </w:t>
+            </w:r>
+          </w:p>
+          <w:p>
+            <w:pPr>
+              <w:rPr>
+                <w:rFonts w:ascii="Calibri" w:eastAsia="Times New Roman" w:hAnsi="Calibri" w:cs="Times New Roman"/>
+                <w:b/>
+                <w:bCs/>
+                <w:color w:val="000000"/>
+                <w:lang w:val="en-US" w:eastAsia="es-MX"/>
+              </w:rPr>
+            </w:pPr>
+            <w:r>
+              <w:rPr>
+                <w:rFonts w:ascii="Calibri" w:eastAsia="Times New Roman" w:hAnsi="Calibri" w:cs="Times New Roman"/>
+                <w:color w:val="000000"/>
+                <w:lang w:val="en-US" w:eastAsia="es-MX"/>
+              </w:rPr>
+              <w:t xml:space="preserve">between </w:t>
+            </w:r>
+            <w:r>
+              <w:rPr>
+                <w:rFonts w:ascii="Times New Roman" w:eastAsia="Times New Roman" w:hAnsi="Times New Roman" w:cs="Times New Roman"/>
+                <w:sz w:val="20"/>
+                <w:szCs w:val="20"/>
+                <w:lang w:val="en-US" w:eastAsia="es-MX"/>
+              </w:rPr>
+              <w:t>0° to 85° degrees</w:t>
+            </w:r>
+          </w:p>
+        </w:tc>
+      </w:tr>
+      <w:tr>
+        <w:trPr>
+          <w:trHeight w:val="887"/>
+        </w:trPr>
+        <w:tc>
+          <w:tcPr>
+            <w:tcW w:w="1402" w:type="pct"/>
+            <w:noWrap/>
+            <w:hideMark/>
+          </w:tcPr>
+          <w:p>
+            <w:pPr>
+              <w:rPr>
+                <w:rFonts w:ascii="Calibri" w:eastAsia="Times New Roman" w:hAnsi="Calibri" w:cs="Times New Roman"/>
+                <w:b/>
+                <w:bCs/>
+                <w:color w:val="000000"/>
+                <w:lang w:val="en-US" w:eastAsia="es-MX"/>
+              </w:rPr>
+            </w:pPr>
+          </w:p>
+          <w:p>
+            <w:pPr>
+              <w:rPr>
+                <w:rFonts w:ascii="Times New Roman" w:eastAsia="Times New Roman" w:hAnsi="Times New Roman" w:cs="Times New Roman"/>
+                <w:sz w:val="20"/>
+                <w:szCs w:val="20"/>
+                <w:lang w:val="en-US" w:eastAsia="es-MX"/>
+              </w:rPr>
+            </w:pPr>
+            <w:r>
+              <w:rPr>
+                <w:rFonts w:ascii="Times New Roman" w:eastAsia="Times New Roman" w:hAnsi="Times New Roman" w:cs="Times New Roman"/>
+                <w:sz w:val="20"/>
+                <w:szCs w:val="20"/>
+                <w:lang w:val="en-US" w:eastAsia="es-MX"/>
+              </w:rPr>
+              <w:t>Execute</w:t>
+            </w:r>
+            <w:r>
+              <w:rPr>
+                <w:rFonts w:ascii="Times New Roman" w:eastAsia="Times New Roman" w:hAnsi="Times New Roman" w:cs="Times New Roman"/>
+                <w:sz w:val="20"/>
+                <w:szCs w:val="20"/>
+                <w:lang w:val="en-US" w:eastAsia="es-MX"/>
+              </w:rPr>
+              <w:t xml:space="preserve"> low power </w:t>
+            </w:r>
+            <w:r>
+              <w:rPr>
+                <w:rFonts w:ascii="Times New Roman" w:eastAsia="Times New Roman" w:hAnsi="Times New Roman" w:cs="Times New Roman"/>
+                <w:sz w:val="20"/>
+                <w:szCs w:val="20"/>
+                <w:lang w:val="en-US" w:eastAsia="es-MX"/>
+              </w:rPr>
+              <w:t>f</w:t>
+            </w:r>
+            <w:r>
+              <w:rPr>
+                <w:rFonts w:ascii="Times New Roman" w:eastAsia="Times New Roman" w:hAnsi="Times New Roman" w:cs="Times New Roman"/>
+                <w:sz w:val="20"/>
+                <w:szCs w:val="20"/>
+                <w:lang w:val="en-US" w:eastAsia="es-MX"/>
+              </w:rPr>
+              <w:t>ly instruction</w:t>
+            </w:r>
+          </w:p>
+          <w:p>
+            <w:pPr>
+              <w:rPr>
+                <w:rFonts w:ascii="Calibri" w:eastAsia="Times New Roman" w:hAnsi="Calibri" w:cs="Times New Roman"/>
+                <w:b/>
+                <w:bCs/>
+                <w:color w:val="000000"/>
+                <w:lang w:val="en-US" w:eastAsia="es-MX"/>
+              </w:rPr>
+            </w:pPr>
+          </w:p>
+          <w:p>
+            <w:pPr>
+              <w:rPr>
+                <w:rFonts w:ascii="Calibri" w:eastAsia="Times New Roman" w:hAnsi="Calibri" w:cs="Times New Roman"/>
+                <w:b/>
+                <w:bCs/>
+                <w:color w:val="000000"/>
+                <w:lang w:val="en-US" w:eastAsia="es-MX"/>
+              </w:rPr>
+            </w:pPr>
+          </w:p>
+        </w:tc>
+        <w:tc>
+          <w:tcPr>
+            <w:tcW w:w="2203" w:type="pct"/>
+            <w:noWrap/>
+            <w:hideMark/>
+          </w:tcPr>
+          <w:p>
+            <w:pPr>
+              <w:rPr>
+                <w:rFonts w:ascii="Times New Roman" w:eastAsia="Times New Roman" w:hAnsi="Times New Roman" w:cs="Times New Roman"/>
+                <w:sz w:val="20"/>
+                <w:szCs w:val="20"/>
+                <w:lang w:val="en-US" w:eastAsia="es-MX"/>
+              </w:rPr>
+            </w:pPr>
+            <w:r>
+              <w:rPr>
+                <w:rFonts w:ascii="Times New Roman" w:eastAsia="Times New Roman" w:hAnsi="Times New Roman" w:cs="Times New Roman"/>
+                <w:sz w:val="20"/>
+                <w:szCs w:val="20"/>
+                <w:lang w:val="en-US" w:eastAsia="es-MX"/>
+              </w:rPr>
+              <w:t>Execute a</w:t>
+            </w:r>
+            <w:r>
+              <w:rPr>
+                <w:rFonts w:ascii="Times New Roman" w:eastAsia="Times New Roman" w:hAnsi="Times New Roman" w:cs="Times New Roman"/>
+                <w:sz w:val="20"/>
+                <w:szCs w:val="20"/>
+                <w:lang w:val="en-US" w:eastAsia="es-MX"/>
+              </w:rPr>
+              <w:t xml:space="preserve"> flying test simulating low remaining power</w:t>
+            </w:r>
+          </w:p>
+          <w:p>
+            <w:pPr>
+              <w:rPr>
+                <w:rFonts w:ascii="Times New Roman" w:eastAsia="Times New Roman" w:hAnsi="Times New Roman" w:cs="Times New Roman"/>
+                <w:sz w:val="20"/>
+                <w:szCs w:val="20"/>
+                <w:lang w:val="en-US" w:eastAsia="es-MX"/>
+              </w:rPr>
+            </w:pPr>
+            <w:r>
+              <w:rPr>
+                <w:rFonts w:ascii="Times New Roman" w:eastAsia="Times New Roman" w:hAnsi="Times New Roman" w:cs="Times New Roman"/>
+                <w:sz w:val="20"/>
+                <w:szCs w:val="20"/>
+                <w:lang w:val="en-US" w:eastAsia="es-MX"/>
+              </w:rPr>
+              <w:t>On the device</w:t>
+            </w:r>
+          </w:p>
+          <w:p>
+            <w:pPr>
+              <w:rPr>
+                <w:rFonts w:ascii="Times New Roman" w:eastAsia="Times New Roman" w:hAnsi="Times New Roman" w:cs="Times New Roman"/>
+                <w:sz w:val="20"/>
+                <w:szCs w:val="20"/>
+                <w:lang w:val="en-US" w:eastAsia="es-MX"/>
+              </w:rPr>
+            </w:pPr>
+          </w:p>
+        </w:tc>
+        <w:tc>
+          <w:tcPr>
+            <w:tcW w:w="1395" w:type="pct"/>
+            <w:noWrap/>
+            <w:hideMark/>
+          </w:tcPr>
+          <w:p>
+            <w:pPr>
+              <w:rPr>
+                <w:rFonts w:ascii="Calibri" w:eastAsia="Times New Roman" w:hAnsi="Calibri" w:cs="Times New Roman"/>
+                <w:b/>
+                <w:bCs/>
+                <w:color w:val="000000"/>
+                <w:lang w:val="en-US" w:eastAsia="es-MX"/>
+              </w:rPr>
+            </w:pPr>
+            <w:r>
+              <w:rPr>
+                <w:rFonts w:ascii="Times New Roman" w:eastAsia="Times New Roman" w:hAnsi="Times New Roman" w:cs="Times New Roman"/>
+                <w:sz w:val="20"/>
+                <w:szCs w:val="20"/>
+                <w:lang w:val="en-US" w:eastAsia="es-MX"/>
+              </w:rPr>
+              <w:t>System starts</w:t>
+            </w:r>
+            <w:r>
+              <w:rPr>
+                <w:rFonts w:ascii="Times New Roman" w:eastAsia="Times New Roman" w:hAnsi="Times New Roman" w:cs="Times New Roman"/>
+                <w:sz w:val="20"/>
+                <w:szCs w:val="20"/>
+                <w:lang w:val="en-US" w:eastAsia="es-MX"/>
+              </w:rPr>
+              <w:t xml:space="preserve"> low power fly test</w:t>
+            </w:r>
+          </w:p>
+          <w:p>
+            <w:pPr>
+              <w:rPr>
+                <w:rFonts w:ascii="Calibri" w:eastAsia="Times New Roman" w:hAnsi="Calibri" w:cs="Times New Roman"/>
+                <w:b/>
+                <w:bCs/>
+                <w:color w:val="000000"/>
+                <w:lang w:val="en-US" w:eastAsia="es-MX"/>
+              </w:rPr>
+            </w:pPr>
+          </w:p>
+        </w:tc>
+      </w:tr>
+      <w:tr>
+        <w:trPr>
+          <w:trHeight w:val="895"/>
+        </w:trPr>
+        <w:tc>
+          <w:tcPr>
+            <w:tcW w:w="1402" w:type="pct"/>
+            <w:noWrap/>
+            <w:hideMark/>
+          </w:tcPr>
+          <w:p>
+            <w:pPr>
+              <w:rPr>
+                <w:rFonts w:ascii="Calibri" w:eastAsia="Times New Roman" w:hAnsi="Calibri" w:cs="Times New Roman"/>
+                <w:b/>
+                <w:bCs/>
+                <w:color w:val="000000"/>
+                <w:lang w:val="en-US" w:eastAsia="es-MX"/>
+              </w:rPr>
+            </w:pPr>
+          </w:p>
+          <w:p>
+            <w:pPr>
+              <w:rPr>
+                <w:rFonts w:ascii="Calibri" w:eastAsia="Times New Roman" w:hAnsi="Calibri" w:cs="Times New Roman"/>
+                <w:color w:val="000000"/>
+                <w:lang w:val="en-US" w:eastAsia="es-MX"/>
+              </w:rPr>
+            </w:pPr>
+            <w:r>
+              <w:rPr>
+                <w:rFonts w:ascii="Calibri" w:eastAsia="Times New Roman" w:hAnsi="Calibri" w:cs="Times New Roman"/>
+                <w:color w:val="000000"/>
+                <w:lang w:val="en-US" w:eastAsia="es-MX"/>
+              </w:rPr>
+              <w:t xml:space="preserve">Move air flaps to </w:t>
+            </w:r>
+          </w:p>
+          <w:p>
+            <w:pPr>
+              <w:rPr>
+                <w:rFonts w:ascii="Calibri" w:eastAsia="Times New Roman" w:hAnsi="Calibri" w:cs="Times New Roman"/>
+                <w:color w:val="000000"/>
+                <w:lang w:val="en-US" w:eastAsia="es-MX"/>
+              </w:rPr>
+            </w:pPr>
+            <w:r>
+              <w:rPr>
+                <w:rFonts w:ascii="Times New Roman" w:eastAsia="Times New Roman" w:hAnsi="Times New Roman" w:cs="Times New Roman"/>
+                <w:sz w:val="20"/>
+                <w:szCs w:val="20"/>
+                <w:lang w:val="en-US" w:eastAsia="es-MX"/>
+              </w:rPr>
+              <w:t xml:space="preserve">0° to 85° degrees of opening </w:t>
+            </w:r>
+            <w:r>
+              <w:rPr>
+                <w:rFonts w:ascii="Calibri" w:eastAsia="Times New Roman" w:hAnsi="Calibri" w:cs="Times New Roman"/>
+                <w:color w:val="000000"/>
+                <w:lang w:val="en-US" w:eastAsia="es-MX"/>
+              </w:rPr>
+              <w:t xml:space="preserve"> </w:t>
+            </w:r>
+          </w:p>
+          <w:p>
+            <w:pPr>
+              <w:rPr>
+                <w:rFonts w:ascii="Calibri" w:eastAsia="Times New Roman" w:hAnsi="Calibri" w:cs="Times New Roman"/>
+                <w:b/>
+                <w:bCs/>
+                <w:color w:val="000000"/>
+                <w:lang w:val="en-US" w:eastAsia="es-MX"/>
+              </w:rPr>
+            </w:pPr>
+          </w:p>
+        </w:tc>
+        <w:tc>
+          <w:tcPr>
+            <w:tcW w:w="2203" w:type="pct"/>
+            <w:noWrap/>
+            <w:hideMark/>
+          </w:tcPr>
+          <w:p>
+            <w:pPr>
+              <w:rPr>
+                <w:rFonts w:ascii="Calibri" w:eastAsia="Times New Roman" w:hAnsi="Calibri" w:cs="Times New Roman"/>
+                <w:b/>
+                <w:bCs/>
+                <w:color w:val="000000"/>
+                <w:lang w:val="en-US" w:eastAsia="es-MX"/>
+              </w:rPr>
+            </w:pPr>
+          </w:p>
+          <w:p>
+            <w:pPr>
+              <w:rPr>
+                <w:rFonts w:ascii="Calibri" w:eastAsia="Times New Roman" w:hAnsi="Calibri" w:cs="Times New Roman"/>
+                <w:color w:val="000000"/>
+                <w:lang w:val="en-US" w:eastAsia="es-MX"/>
+              </w:rPr>
+            </w:pPr>
+            <w:r>
+              <w:rPr>
+                <w:rFonts w:ascii="Calibri" w:eastAsia="Times New Roman" w:hAnsi="Calibri" w:cs="Times New Roman"/>
+                <w:color w:val="000000"/>
+                <w:lang w:val="en-US" w:eastAsia="es-MX"/>
+              </w:rPr>
+              <w:t xml:space="preserve">Set the commands to “Test </w:t>
+            </w:r>
+            <w:proofErr w:type="spellStart"/>
+            <w:r>
+              <w:rPr>
+                <w:rFonts w:ascii="Calibri" w:eastAsia="Times New Roman" w:hAnsi="Calibri" w:cs="Times New Roman"/>
+                <w:color w:val="000000"/>
+                <w:lang w:val="en-US" w:eastAsia="es-MX"/>
+              </w:rPr>
+              <w:t>airflaps</w:t>
+            </w:r>
+            <w:proofErr w:type="spellEnd"/>
+            <w:r>
+              <w:rPr>
+                <w:rFonts w:ascii="Calibri" w:eastAsia="Times New Roman" w:hAnsi="Calibri" w:cs="Times New Roman"/>
+                <w:color w:val="000000"/>
+                <w:lang w:val="en-US" w:eastAsia="es-MX"/>
+              </w:rPr>
+              <w:t xml:space="preserve">” to check if </w:t>
+            </w:r>
+          </w:p>
+          <w:p>
+            <w:pPr>
+              <w:rPr>
+                <w:rFonts w:ascii="Calibri" w:eastAsia="Times New Roman" w:hAnsi="Calibri" w:cs="Times New Roman"/>
+                <w:b/>
+                <w:bCs/>
+                <w:color w:val="000000"/>
+                <w:lang w:val="en-US" w:eastAsia="es-MX"/>
+              </w:rPr>
+            </w:pPr>
+            <w:proofErr w:type="spellStart"/>
+            <w:r>
+              <w:rPr>
+                <w:rFonts w:ascii="Calibri" w:eastAsia="Times New Roman" w:hAnsi="Calibri" w:cs="Times New Roman"/>
+                <w:color w:val="000000"/>
+                <w:lang w:val="en-US" w:eastAsia="es-MX"/>
+              </w:rPr>
+              <w:t>airflaps</w:t>
+            </w:r>
+            <w:proofErr w:type="spellEnd"/>
+            <w:r>
+              <w:rPr>
+                <w:rFonts w:ascii="Calibri" w:eastAsia="Times New Roman" w:hAnsi="Calibri" w:cs="Times New Roman"/>
+                <w:color w:val="000000"/>
+                <w:lang w:val="en-US" w:eastAsia="es-MX"/>
+              </w:rPr>
+              <w:t xml:space="preserve"> can turn between </w:t>
+            </w:r>
+            <w:r>
+              <w:rPr>
+                <w:rFonts w:ascii="Times New Roman" w:eastAsia="Times New Roman" w:hAnsi="Times New Roman" w:cs="Times New Roman"/>
+                <w:sz w:val="20"/>
+                <w:szCs w:val="20"/>
+                <w:lang w:val="en-US" w:eastAsia="es-MX"/>
+              </w:rPr>
+              <w:t>0°</w:t>
+            </w:r>
+            <w:r>
+              <w:rPr>
+                <w:rFonts w:ascii="Times New Roman" w:eastAsia="Times New Roman" w:hAnsi="Times New Roman" w:cs="Times New Roman"/>
+                <w:sz w:val="20"/>
+                <w:szCs w:val="20"/>
+                <w:lang w:val="en-US" w:eastAsia="es-MX"/>
+              </w:rPr>
+              <w:t xml:space="preserve"> and </w:t>
+            </w:r>
+            <w:r>
+              <w:rPr>
+                <w:rFonts w:ascii="Times New Roman" w:eastAsia="Times New Roman" w:hAnsi="Times New Roman" w:cs="Times New Roman"/>
+                <w:sz w:val="20"/>
+                <w:szCs w:val="20"/>
+                <w:lang w:val="en-US" w:eastAsia="es-MX"/>
+              </w:rPr>
+              <w:t>85° degrees</w:t>
+            </w:r>
+          </w:p>
+        </w:tc>
+        <w:tc>
+          <w:tcPr>
+            <w:tcW w:w="1395" w:type="pct"/>
+            <w:noWrap/>
+            <w:hideMark/>
+          </w:tcPr>
+          <w:p>
+            <w:pPr>
+              <w:rPr>
+                <w:rFonts w:ascii="Calibri" w:eastAsia="Times New Roman" w:hAnsi="Calibri" w:cs="Times New Roman"/>
+                <w:color w:val="000000"/>
+                <w:lang w:val="en-US" w:eastAsia="es-MX"/>
+              </w:rPr>
+            </w:pPr>
+            <w:proofErr w:type="spellStart"/>
+            <w:r>
+              <w:rPr>
+                <w:rFonts w:ascii="Calibri" w:eastAsia="Times New Roman" w:hAnsi="Calibri" w:cs="Times New Roman"/>
+                <w:color w:val="000000"/>
+                <w:lang w:val="en-US" w:eastAsia="es-MX"/>
+              </w:rPr>
+              <w:t>Airflaps</w:t>
+            </w:r>
+            <w:proofErr w:type="spellEnd"/>
+            <w:r>
+              <w:rPr>
+                <w:rFonts w:ascii="Calibri" w:eastAsia="Times New Roman" w:hAnsi="Calibri" w:cs="Times New Roman"/>
+                <w:color w:val="000000"/>
+                <w:lang w:val="en-US" w:eastAsia="es-MX"/>
+              </w:rPr>
+              <w:t xml:space="preserve"> can </w:t>
+            </w:r>
+            <w:proofErr w:type="spellStart"/>
+            <w:r>
+              <w:rPr>
+                <w:rFonts w:ascii="Calibri" w:eastAsia="Times New Roman" w:hAnsi="Calibri" w:cs="Times New Roman"/>
+                <w:color w:val="000000"/>
+                <w:lang w:val="en-US" w:eastAsia="es-MX"/>
+              </w:rPr>
+              <w:t>succesfully</w:t>
+            </w:r>
+            <w:proofErr w:type="spellEnd"/>
+            <w:r>
+              <w:rPr>
+                <w:rFonts w:ascii="Calibri" w:eastAsia="Times New Roman" w:hAnsi="Calibri" w:cs="Times New Roman"/>
+                <w:color w:val="000000"/>
+                <w:lang w:val="en-US" w:eastAsia="es-MX"/>
+              </w:rPr>
+              <w:t xml:space="preserve"> move </w:t>
+            </w:r>
+          </w:p>
+          <w:p>
+            <w:pPr>
+              <w:rPr>
+                <w:rFonts w:ascii="Calibri" w:eastAsia="Times New Roman" w:hAnsi="Calibri" w:cs="Times New Roman"/>
+                <w:b/>
+                <w:bCs/>
+                <w:color w:val="000000"/>
+                <w:lang w:val="en-US" w:eastAsia="es-MX"/>
+              </w:rPr>
+            </w:pPr>
+            <w:r>
+              <w:rPr>
+                <w:rFonts w:ascii="Calibri" w:eastAsia="Times New Roman" w:hAnsi="Calibri" w:cs="Times New Roman"/>
+                <w:color w:val="000000"/>
+                <w:lang w:val="en-US" w:eastAsia="es-MX"/>
+              </w:rPr>
+              <w:t xml:space="preserve">between </w:t>
+            </w:r>
+            <w:r>
+              <w:rPr>
+                <w:rFonts w:ascii="Times New Roman" w:eastAsia="Times New Roman" w:hAnsi="Times New Roman" w:cs="Times New Roman"/>
+                <w:sz w:val="20"/>
+                <w:szCs w:val="20"/>
+                <w:lang w:val="en-US" w:eastAsia="es-MX"/>
+              </w:rPr>
+              <w:t>0° to 85° degrees</w:t>
+            </w:r>
+          </w:p>
+        </w:tc>
+      </w:tr>
+      <w:tr>
+        <w:trPr>
+          <w:trHeight w:val="775"/>
+        </w:trPr>
+        <w:tc>
+          <w:tcPr>
+            <w:tcW w:w="1402" w:type="pct"/>
+            <w:noWrap/>
+            <w:hideMark/>
+          </w:tcPr>
+          <w:p>
+            <w:pPr>
+              <w:rPr>
+                <w:rFonts w:ascii="Calibri" w:eastAsia="Times New Roman" w:hAnsi="Calibri" w:cs="Times New Roman"/>
+                <w:b/>
+                <w:bCs/>
+                <w:color w:val="000000"/>
+                <w:lang w:val="en-US" w:eastAsia="es-MX"/>
+              </w:rPr>
+            </w:pPr>
+          </w:p>
+          <w:p>
+            <w:pPr>
+              <w:rPr>
+                <w:rFonts w:ascii="Times New Roman" w:eastAsia="Times New Roman" w:hAnsi="Times New Roman" w:cs="Times New Roman"/>
+                <w:sz w:val="20"/>
+                <w:szCs w:val="20"/>
+                <w:lang w:val="en-US" w:eastAsia="es-MX"/>
+              </w:rPr>
+            </w:pPr>
+            <w:r>
+              <w:rPr>
+                <w:rFonts w:ascii="Times New Roman" w:eastAsia="Times New Roman" w:hAnsi="Times New Roman" w:cs="Times New Roman"/>
+                <w:sz w:val="20"/>
+                <w:szCs w:val="20"/>
+                <w:lang w:val="en-US" w:eastAsia="es-MX"/>
+              </w:rPr>
+              <w:t>Execut</w:t>
+            </w:r>
+            <w:r>
+              <w:rPr>
+                <w:rFonts w:ascii="Times New Roman" w:eastAsia="Times New Roman" w:hAnsi="Times New Roman" w:cs="Times New Roman"/>
+                <w:sz w:val="20"/>
+                <w:szCs w:val="20"/>
+                <w:lang w:val="en-US" w:eastAsia="es-MX"/>
+              </w:rPr>
+              <w:t xml:space="preserve">e safe fly test with </w:t>
+            </w:r>
+            <w:proofErr w:type="spellStart"/>
+            <w:r>
+              <w:rPr>
+                <w:rFonts w:ascii="Times New Roman" w:eastAsia="Times New Roman" w:hAnsi="Times New Roman" w:cs="Times New Roman"/>
+                <w:sz w:val="20"/>
+                <w:szCs w:val="20"/>
+                <w:lang w:val="en-US" w:eastAsia="es-MX"/>
+              </w:rPr>
+              <w:t>airflaps</w:t>
+            </w:r>
+            <w:proofErr w:type="spellEnd"/>
+          </w:p>
+          <w:p>
+            <w:pPr>
+              <w:rPr>
+                <w:rFonts w:ascii="Times New Roman" w:eastAsia="Times New Roman" w:hAnsi="Times New Roman" w:cs="Times New Roman"/>
+                <w:sz w:val="20"/>
+                <w:szCs w:val="20"/>
+                <w:lang w:val="en-US" w:eastAsia="es-MX"/>
+              </w:rPr>
+            </w:pPr>
+            <w:r>
+              <w:rPr>
+                <w:rFonts w:ascii="Times New Roman" w:eastAsia="Times New Roman" w:hAnsi="Times New Roman" w:cs="Times New Roman"/>
+                <w:sz w:val="20"/>
+                <w:szCs w:val="20"/>
+                <w:lang w:val="en-US" w:eastAsia="es-MX"/>
+              </w:rPr>
+              <w:t>Blocked by an object</w:t>
+            </w:r>
+          </w:p>
+          <w:p>
+            <w:pPr>
+              <w:rPr>
+                <w:rFonts w:ascii="Calibri" w:eastAsia="Times New Roman" w:hAnsi="Calibri" w:cs="Times New Roman"/>
+                <w:b/>
+                <w:bCs/>
+                <w:color w:val="000000"/>
+                <w:lang w:val="en-US" w:eastAsia="es-MX"/>
+              </w:rPr>
+            </w:pPr>
+          </w:p>
+          <w:p>
+            <w:pPr>
+              <w:rPr>
+                <w:rFonts w:ascii="Calibri" w:eastAsia="Times New Roman" w:hAnsi="Calibri" w:cs="Times New Roman"/>
+                <w:b/>
+                <w:bCs/>
+                <w:color w:val="000000"/>
+                <w:lang w:val="en-US" w:eastAsia="es-MX"/>
+              </w:rPr>
+            </w:pPr>
+          </w:p>
+        </w:tc>
+        <w:tc>
+          <w:tcPr>
+            <w:tcW w:w="2203" w:type="pct"/>
+            <w:noWrap/>
+            <w:hideMark/>
+          </w:tcPr>
+          <w:p>
+            <w:pPr>
+              <w:rPr>
+                <w:rFonts w:ascii="Calibri" w:eastAsia="Times New Roman" w:hAnsi="Calibri" w:cs="Times New Roman"/>
+                <w:b/>
+                <w:bCs/>
+                <w:color w:val="000000"/>
+                <w:lang w:val="en-US" w:eastAsia="es-MX"/>
+              </w:rPr>
+            </w:pPr>
+            <w:r>
+              <w:rPr>
+                <w:rFonts w:ascii="Times New Roman" w:eastAsia="Times New Roman" w:hAnsi="Times New Roman" w:cs="Times New Roman"/>
+                <w:sz w:val="20"/>
+                <w:szCs w:val="20"/>
+                <w:lang w:val="en-US" w:eastAsia="es-MX"/>
+              </w:rPr>
+              <w:t>Execute a</w:t>
+            </w:r>
+            <w:r>
+              <w:rPr>
+                <w:rFonts w:ascii="Times New Roman" w:eastAsia="Times New Roman" w:hAnsi="Times New Roman" w:cs="Times New Roman"/>
+                <w:sz w:val="20"/>
+                <w:szCs w:val="20"/>
+                <w:lang w:val="en-US" w:eastAsia="es-MX"/>
+              </w:rPr>
+              <w:t xml:space="preserve"> safe </w:t>
+            </w:r>
+            <w:r>
+              <w:rPr>
+                <w:rFonts w:ascii="Times New Roman" w:eastAsia="Times New Roman" w:hAnsi="Times New Roman" w:cs="Times New Roman"/>
+                <w:sz w:val="20"/>
+                <w:szCs w:val="20"/>
+                <w:lang w:val="en-US" w:eastAsia="es-MX"/>
+              </w:rPr>
+              <w:t>flying test simulating</w:t>
+            </w:r>
+            <w:r>
+              <w:rPr>
+                <w:rFonts w:ascii="Times New Roman" w:eastAsia="Times New Roman" w:hAnsi="Times New Roman" w:cs="Times New Roman"/>
+                <w:sz w:val="20"/>
+                <w:szCs w:val="20"/>
+                <w:lang w:val="en-US" w:eastAsia="es-MX"/>
+              </w:rPr>
+              <w:t xml:space="preserve"> </w:t>
+            </w:r>
+          </w:p>
+        </w:tc>
+        <w:tc>
+          <w:tcPr>
+            <w:tcW w:w="1395" w:type="pct"/>
+            <w:noWrap/>
+            <w:hideMark/>
+          </w:tcPr>
+          <w:p>
+            <w:pPr>
+              <w:rPr>
+                <w:rFonts w:ascii="Calibri" w:eastAsia="Times New Roman" w:hAnsi="Calibri" w:cs="Times New Roman"/>
+                <w:b/>
+                <w:bCs/>
+                <w:color w:val="000000"/>
+                <w:lang w:val="en-US" w:eastAsia="es-MX"/>
+              </w:rPr>
+            </w:pPr>
+            <w:r>
+              <w:rPr>
+                <w:rFonts w:ascii="Times New Roman" w:eastAsia="Times New Roman" w:hAnsi="Times New Roman" w:cs="Times New Roman"/>
+                <w:sz w:val="20"/>
+                <w:szCs w:val="20"/>
+                <w:lang w:val="en-US" w:eastAsia="es-MX"/>
+              </w:rPr>
+              <w:t>System starts flying on safe mode</w:t>
+            </w:r>
+          </w:p>
+        </w:tc>
+      </w:tr>
+      <w:tr>
+        <w:trPr>
+          <w:trHeight w:val="960"/>
+        </w:trPr>
+        <w:tc>
+          <w:tcPr>
+            <w:tcW w:w="1402" w:type="pct"/>
+            <w:noWrap/>
+            <w:hideMark/>
+          </w:tcPr>
+          <w:p>
+            <w:pPr>
+              <w:rPr>
+                <w:rFonts w:ascii="Calibri" w:eastAsia="Times New Roman" w:hAnsi="Calibri" w:cs="Times New Roman"/>
+                <w:b/>
+                <w:bCs/>
+                <w:color w:val="000000"/>
+                <w:lang w:val="en-US" w:eastAsia="es-MX"/>
+              </w:rPr>
+            </w:pPr>
+          </w:p>
+          <w:p>
+            <w:pPr>
+              <w:rPr>
+                <w:rFonts w:ascii="Calibri" w:eastAsia="Times New Roman" w:hAnsi="Calibri" w:cs="Times New Roman"/>
+                <w:color w:val="000000"/>
+                <w:lang w:val="en-US" w:eastAsia="es-MX"/>
+              </w:rPr>
+            </w:pPr>
+            <w:r>
+              <w:rPr>
+                <w:rFonts w:ascii="Calibri" w:eastAsia="Times New Roman" w:hAnsi="Calibri" w:cs="Times New Roman"/>
+                <w:color w:val="000000"/>
+                <w:lang w:val="en-US" w:eastAsia="es-MX"/>
+              </w:rPr>
+              <w:t xml:space="preserve">Move air flaps to </w:t>
+            </w:r>
+          </w:p>
+          <w:p>
+            <w:pPr>
+              <w:rPr>
+                <w:rFonts w:ascii="Calibri" w:eastAsia="Times New Roman" w:hAnsi="Calibri" w:cs="Times New Roman"/>
+                <w:color w:val="000000"/>
+                <w:lang w:val="en-US" w:eastAsia="es-MX"/>
+              </w:rPr>
+            </w:pPr>
+            <w:r>
+              <w:rPr>
+                <w:rFonts w:ascii="Times New Roman" w:eastAsia="Times New Roman" w:hAnsi="Times New Roman" w:cs="Times New Roman"/>
+                <w:sz w:val="20"/>
+                <w:szCs w:val="20"/>
+                <w:lang w:val="en-US" w:eastAsia="es-MX"/>
+              </w:rPr>
+              <w:t xml:space="preserve">0° to 85° degrees of opening </w:t>
+            </w:r>
+            <w:r>
+              <w:rPr>
+                <w:rFonts w:ascii="Calibri" w:eastAsia="Times New Roman" w:hAnsi="Calibri" w:cs="Times New Roman"/>
+                <w:color w:val="000000"/>
+                <w:lang w:val="en-US" w:eastAsia="es-MX"/>
+              </w:rPr>
+              <w:t xml:space="preserve"> </w:t>
+            </w:r>
+          </w:p>
+          <w:p>
+            <w:pPr>
+              <w:rPr>
+                <w:rFonts w:ascii="Calibri" w:eastAsia="Times New Roman" w:hAnsi="Calibri" w:cs="Times New Roman"/>
+                <w:b/>
+                <w:bCs/>
+                <w:color w:val="000000"/>
+                <w:lang w:val="en-US" w:eastAsia="es-MX"/>
+              </w:rPr>
+            </w:pPr>
+          </w:p>
+        </w:tc>
+        <w:tc>
+          <w:tcPr>
+            <w:tcW w:w="2203" w:type="pct"/>
+            <w:noWrap/>
+            <w:hideMark/>
+          </w:tcPr>
+          <w:p>
+            <w:pPr>
+              <w:rPr>
+                <w:rFonts w:ascii="Calibri" w:eastAsia="Times New Roman" w:hAnsi="Calibri" w:cs="Times New Roman"/>
+                <w:b/>
+                <w:bCs/>
+                <w:color w:val="000000"/>
+                <w:lang w:val="en-US" w:eastAsia="es-MX"/>
+              </w:rPr>
+            </w:pPr>
+          </w:p>
+          <w:p>
+            <w:pPr>
+              <w:rPr>
+                <w:rFonts w:ascii="Calibri" w:eastAsia="Times New Roman" w:hAnsi="Calibri" w:cs="Times New Roman"/>
+                <w:color w:val="000000"/>
+                <w:lang w:val="en-US" w:eastAsia="es-MX"/>
+              </w:rPr>
+            </w:pPr>
+            <w:r>
+              <w:rPr>
+                <w:rFonts w:ascii="Calibri" w:eastAsia="Times New Roman" w:hAnsi="Calibri" w:cs="Times New Roman"/>
+                <w:color w:val="000000"/>
+                <w:lang w:val="en-US" w:eastAsia="es-MX"/>
+              </w:rPr>
+              <w:t xml:space="preserve">Set the commands to “Test </w:t>
+            </w:r>
+            <w:proofErr w:type="spellStart"/>
+            <w:r>
+              <w:rPr>
+                <w:rFonts w:ascii="Calibri" w:eastAsia="Times New Roman" w:hAnsi="Calibri" w:cs="Times New Roman"/>
+                <w:color w:val="000000"/>
+                <w:lang w:val="en-US" w:eastAsia="es-MX"/>
+              </w:rPr>
+              <w:t>airflaps</w:t>
+            </w:r>
+            <w:proofErr w:type="spellEnd"/>
+            <w:r>
+              <w:rPr>
+                <w:rFonts w:ascii="Calibri" w:eastAsia="Times New Roman" w:hAnsi="Calibri" w:cs="Times New Roman"/>
+                <w:color w:val="000000"/>
+                <w:lang w:val="en-US" w:eastAsia="es-MX"/>
+              </w:rPr>
+              <w:t xml:space="preserve">” to check if </w:t>
+            </w:r>
+          </w:p>
+          <w:p>
+            <w:pPr>
+              <w:rPr>
+                <w:rFonts w:ascii="Calibri" w:eastAsia="Times New Roman" w:hAnsi="Calibri" w:cs="Times New Roman"/>
+                <w:b/>
+                <w:bCs/>
+                <w:color w:val="000000"/>
+                <w:lang w:val="en-US" w:eastAsia="es-MX"/>
+              </w:rPr>
+            </w:pPr>
+            <w:proofErr w:type="spellStart"/>
+            <w:r>
+              <w:rPr>
+                <w:rFonts w:ascii="Calibri" w:eastAsia="Times New Roman" w:hAnsi="Calibri" w:cs="Times New Roman"/>
+                <w:color w:val="000000"/>
+                <w:lang w:val="en-US" w:eastAsia="es-MX"/>
+              </w:rPr>
+              <w:t>airflaps</w:t>
+            </w:r>
+            <w:proofErr w:type="spellEnd"/>
+            <w:r>
+              <w:rPr>
+                <w:rFonts w:ascii="Calibri" w:eastAsia="Times New Roman" w:hAnsi="Calibri" w:cs="Times New Roman"/>
+                <w:color w:val="000000"/>
+                <w:lang w:val="en-US" w:eastAsia="es-MX"/>
+              </w:rPr>
+              <w:t xml:space="preserve"> can turn between </w:t>
+            </w:r>
+            <w:r>
+              <w:rPr>
+                <w:rFonts w:ascii="Times New Roman" w:eastAsia="Times New Roman" w:hAnsi="Times New Roman" w:cs="Times New Roman"/>
+                <w:sz w:val="20"/>
+                <w:szCs w:val="20"/>
+                <w:lang w:val="en-US" w:eastAsia="es-MX"/>
+              </w:rPr>
+              <w:t>0°</w:t>
+            </w:r>
+            <w:r>
+              <w:rPr>
+                <w:rFonts w:ascii="Times New Roman" w:eastAsia="Times New Roman" w:hAnsi="Times New Roman" w:cs="Times New Roman"/>
+                <w:sz w:val="20"/>
+                <w:szCs w:val="20"/>
+                <w:lang w:val="en-US" w:eastAsia="es-MX"/>
+              </w:rPr>
+              <w:t xml:space="preserve"> and </w:t>
+            </w:r>
+            <w:r>
+              <w:rPr>
+                <w:rFonts w:ascii="Times New Roman" w:eastAsia="Times New Roman" w:hAnsi="Times New Roman" w:cs="Times New Roman"/>
+                <w:sz w:val="20"/>
+                <w:szCs w:val="20"/>
+                <w:lang w:val="en-US" w:eastAsia="es-MX"/>
+              </w:rPr>
+              <w:t>85° degrees</w:t>
+            </w:r>
+          </w:p>
+        </w:tc>
+        <w:tc>
+          <w:tcPr>
+            <w:tcW w:w="1395" w:type="pct"/>
+            <w:noWrap/>
+            <w:hideMark/>
+          </w:tcPr>
+          <w:p>
+            <w:pPr>
+              <w:rPr>
+                <w:rFonts w:ascii="Calibri" w:eastAsia="Times New Roman" w:hAnsi="Calibri" w:cs="Times New Roman"/>
+                <w:color w:val="000000"/>
+                <w:lang w:val="en-US" w:eastAsia="es-MX"/>
+              </w:rPr>
+            </w:pPr>
+            <w:proofErr w:type="spellStart"/>
+            <w:r>
+              <w:rPr>
+                <w:rFonts w:ascii="Calibri" w:eastAsia="Times New Roman" w:hAnsi="Calibri" w:cs="Times New Roman"/>
+                <w:color w:val="000000"/>
+                <w:lang w:val="en-US" w:eastAsia="es-MX"/>
+              </w:rPr>
+              <w:t>Airflaps</w:t>
+            </w:r>
+            <w:proofErr w:type="spellEnd"/>
+            <w:r>
+              <w:rPr>
+                <w:rFonts w:ascii="Calibri" w:eastAsia="Times New Roman" w:hAnsi="Calibri" w:cs="Times New Roman"/>
+                <w:color w:val="000000"/>
+                <w:lang w:val="en-US" w:eastAsia="es-MX"/>
+              </w:rPr>
+              <w:t xml:space="preserve"> </w:t>
+            </w:r>
+            <w:r>
+              <w:rPr>
+                <w:rFonts w:ascii="Calibri" w:eastAsia="Times New Roman" w:hAnsi="Calibri" w:cs="Times New Roman"/>
+                <w:color w:val="000000"/>
+                <w:lang w:val="en-US" w:eastAsia="es-MX"/>
+              </w:rPr>
+              <w:t xml:space="preserve">cannot </w:t>
+            </w:r>
+            <w:r>
+              <w:rPr>
+                <w:rFonts w:ascii="Calibri" w:eastAsia="Times New Roman" w:hAnsi="Calibri" w:cs="Times New Roman"/>
+                <w:color w:val="000000"/>
+                <w:lang w:val="en-US" w:eastAsia="es-MX"/>
+              </w:rPr>
+              <w:t xml:space="preserve">move </w:t>
+            </w:r>
+          </w:p>
+          <w:p>
+            <w:pPr>
+              <w:rPr>
+                <w:rFonts w:ascii="Times New Roman" w:eastAsia="Times New Roman" w:hAnsi="Times New Roman" w:cs="Times New Roman"/>
+                <w:sz w:val="20"/>
+                <w:szCs w:val="20"/>
+                <w:lang w:val="en-US" w:eastAsia="es-MX"/>
+              </w:rPr>
+            </w:pPr>
+            <w:r>
+              <w:rPr>
+                <w:rFonts w:ascii="Calibri" w:eastAsia="Times New Roman" w:hAnsi="Calibri" w:cs="Times New Roman"/>
+                <w:color w:val="000000"/>
+                <w:lang w:val="en-US" w:eastAsia="es-MX"/>
+              </w:rPr>
+              <w:t xml:space="preserve">between </w:t>
+            </w:r>
+            <w:r>
+              <w:rPr>
+                <w:rFonts w:ascii="Times New Roman" w:eastAsia="Times New Roman" w:hAnsi="Times New Roman" w:cs="Times New Roman"/>
+                <w:sz w:val="20"/>
+                <w:szCs w:val="20"/>
+                <w:lang w:val="en-US" w:eastAsia="es-MX"/>
+              </w:rPr>
+              <w:t>0° to 85° degrees</w:t>
+            </w:r>
+            <w:r>
+              <w:rPr>
+                <w:rFonts w:ascii="Times New Roman" w:eastAsia="Times New Roman" w:hAnsi="Times New Roman" w:cs="Times New Roman"/>
+                <w:sz w:val="20"/>
+                <w:szCs w:val="20"/>
+                <w:lang w:val="en-US" w:eastAsia="es-MX"/>
+              </w:rPr>
+              <w:t>.</w:t>
+            </w:r>
+          </w:p>
+          <w:p>
+            <w:pPr>
+              <w:rPr>
+                <w:rFonts w:ascii="Calibri" w:eastAsia="Times New Roman" w:hAnsi="Calibri" w:cs="Times New Roman"/>
+                <w:b/>
+                <w:bCs/>
+                <w:color w:val="000000"/>
+                <w:lang w:val="en-US" w:eastAsia="es-MX"/>
+              </w:rPr>
+            </w:pPr>
+            <w:r>
+              <w:rPr>
+                <w:rFonts w:ascii="Times New Roman" w:eastAsia="Times New Roman" w:hAnsi="Times New Roman" w:cs="Times New Roman"/>
+                <w:sz w:val="20"/>
+                <w:szCs w:val="20"/>
+                <w:lang w:val="en-US" w:eastAsia="es-MX"/>
+              </w:rPr>
+              <w:t>Error message is sent</w:t>
+            </w:r>
+          </w:p>
+        </w:tc>
+      </w:tr>
+    </w:tbl>
+    <w:p>
+      <w:pPr>
+        <w:ind w:right="-988"/>
+        <w:rPr>
+          <w:lang w:val="en-US"/>
+        </w:rPr>
+      </w:pPr>
+      <w:bookmarkStart w:id="0" w:name="_GoBack"/>
+      <w:bookmarkEnd w:id="0"/>
+    </w:p>
+    <w:p>
+      <w:pPr>
+        <w:rPr>
+          <w:lang w:val="en-US"/>
+        </w:rPr>
+      </w:pPr>
+      <w:r>
+        <w:rPr>
+          <w:lang w:val="en-US"/>
+        </w:rPr>
+        <w:br w:type="page"/>
+      </w:r>
+    </w:p>
     <w:tbl>
       <w:tblPr>
         <w:tblStyle w:val="TableGrid"/>
@@ -35,8 +3000,6 @@
                 <w:lang w:eastAsia="es-MX"/>
               </w:rPr>
             </w:pPr>
-            <w:bookmarkStart w:id="0" w:name="_GoBack"/>
-            <w:bookmarkEnd w:id="0"/>
             <w:proofErr w:type="spellStart"/>
             <w:r>
               <w:rPr>
@@ -46,6 +3009,7 @@
                 <w:color w:val="000000"/>
                 <w:lang w:eastAsia="es-MX"/>
               </w:rPr>
+              <w:lastRenderedPageBreak/>
               <w:t>User</w:t>
             </w:r>
             <w:proofErr w:type="spellEnd"/>
@@ -2430,39 +5394,7 @@
           <w:szCs w:val="36"/>
           <w:lang w:val="en-US"/>
         </w:rPr>
-        <w:t xml:space="preserve">NOT forget </w:t>
-      </w:r>
-      <w:proofErr w:type="gramStart"/>
-      <w:r>
-        <w:rPr>
-          <w:rFonts w:ascii="Arial" w:eastAsiaTheme="minorEastAsia" w:hAnsi="Arial" w:cs="Arial"/>
-          <w:b/>
-          <w:bCs/>
-          <w:i/>
-          <w:iCs/>
-          <w:color w:val="000000" w:themeColor="text1"/>
-          <w:kern w:val="24"/>
-          <w:sz w:val="36"/>
-          <w:szCs w:val="36"/>
-          <w:lang w:val="en-US"/>
-        </w:rPr>
-        <w:t>add</w:t>
-      </w:r>
-      <w:proofErr w:type="gramEnd"/>
-      <w:r>
-        <w:rPr>
-          <w:rFonts w:ascii="Arial" w:eastAsiaTheme="minorEastAsia" w:hAnsi="Arial" w:cs="Arial"/>
-          <w:b/>
-          <w:bCs/>
-          <w:i/>
-          <w:iCs/>
-          <w:color w:val="000000" w:themeColor="text1"/>
-          <w:kern w:val="24"/>
-          <w:sz w:val="36"/>
-          <w:szCs w:val="36"/>
-          <w:lang w:val="en-US"/>
-        </w:rPr>
-        <w:t xml:space="preserve"> this instructions file!</w:t>
+        <w:t>NOT forget add this instructions file!</w:t>
       </w:r>
     </w:p>
     <w:p>

</xml_diff>

<commit_message>
Sith Knight case completed
Also corrections were done to the Iron Man suit case
</commit_message>
<xml_diff>
--- a/TestCases_Creativity.docx
+++ b/TestCases_Creativity.docx
@@ -10,9 +10,9 @@
         <w:tblLook w:val="04A0" w:firstRow="1" w:lastRow="0" w:firstColumn="1" w:lastColumn="0" w:noHBand="0" w:noVBand="1"/>
       </w:tblPr>
       <w:tblGrid>
-        <w:gridCol w:w="2938"/>
+        <w:gridCol w:w="3054"/>
         <w:gridCol w:w="4615"/>
-        <w:gridCol w:w="2923"/>
+        <w:gridCol w:w="2922"/>
       </w:tblGrid>
       <w:tr>
         <w:trPr>
@@ -35,71 +35,25 @@
                 <w:lang w:eastAsia="es-MX"/>
               </w:rPr>
             </w:pPr>
-            <w:proofErr w:type="spellStart"/>
-            <w:r>
-              <w:rPr>
-                <w:rFonts w:ascii="Calibri" w:eastAsia="Times New Roman" w:hAnsi="Calibri" w:cs="Times New Roman"/>
-                <w:b/>
-                <w:bCs/>
-                <w:color w:val="000000"/>
-                <w:lang w:eastAsia="es-MX"/>
-              </w:rPr>
-              <w:t>User</w:t>
-            </w:r>
-            <w:proofErr w:type="spellEnd"/>
-            <w:r>
-              <w:rPr>
-                <w:rFonts w:ascii="Calibri" w:eastAsia="Times New Roman" w:hAnsi="Calibri" w:cs="Times New Roman"/>
-                <w:b/>
-                <w:bCs/>
-                <w:color w:val="000000"/>
-                <w:lang w:eastAsia="es-MX"/>
-              </w:rPr>
-              <w:t xml:space="preserve"> </w:t>
-            </w:r>
-            <w:proofErr w:type="spellStart"/>
-            <w:r>
-              <w:rPr>
-                <w:rFonts w:ascii="Calibri" w:eastAsia="Times New Roman" w:hAnsi="Calibri" w:cs="Times New Roman"/>
-                <w:b/>
-                <w:bCs/>
-                <w:color w:val="000000"/>
-                <w:lang w:eastAsia="es-MX"/>
-              </w:rPr>
-              <w:t>Story</w:t>
-            </w:r>
-            <w:proofErr w:type="spellEnd"/>
-            <w:r>
-              <w:rPr>
-                <w:rFonts w:ascii="Calibri" w:eastAsia="Times New Roman" w:hAnsi="Calibri" w:cs="Times New Roman"/>
-                <w:b/>
-                <w:bCs/>
-                <w:color w:val="000000"/>
-                <w:lang w:eastAsia="es-MX"/>
-              </w:rPr>
-              <w:t xml:space="preserve"> / </w:t>
-            </w:r>
-            <w:proofErr w:type="spellStart"/>
-            <w:r>
-              <w:rPr>
-                <w:rFonts w:ascii="Calibri" w:eastAsia="Times New Roman" w:hAnsi="Calibri" w:cs="Times New Roman"/>
-                <w:b/>
-                <w:bCs/>
-                <w:color w:val="000000"/>
-                <w:lang w:eastAsia="es-MX"/>
-              </w:rPr>
-              <w:t>Requirement</w:t>
-            </w:r>
-            <w:proofErr w:type="spellEnd"/>
-            <w:r>
-              <w:rPr>
-                <w:rFonts w:ascii="Calibri" w:eastAsia="Times New Roman" w:hAnsi="Calibri" w:cs="Times New Roman"/>
-                <w:b/>
-                <w:bCs/>
-                <w:color w:val="000000"/>
-                <w:lang w:eastAsia="es-MX"/>
-              </w:rPr>
-              <w:t xml:space="preserve"> ID</w:t>
+            <w:r>
+              <w:rPr>
+                <w:rFonts w:ascii="Calibri" w:eastAsia="Times New Roman" w:hAnsi="Calibri" w:cs="Times New Roman"/>
+                <w:b/>
+                <w:bCs/>
+                <w:color w:val="000000"/>
+                <w:lang w:eastAsia="es-MX"/>
+              </w:rPr>
+              <w:t>User Story</w:t>
+            </w:r>
+            <w:r>
+              <w:rPr>
+                <w:rFonts w:ascii="Calibri" w:eastAsia="Times New Roman" w:hAnsi="Calibri" w:cs="Times New Roman"/>
+                <w:b/>
+                <w:bCs/>
+                <w:color w:val="000000"/>
+                <w:lang w:eastAsia="es-MX"/>
+              </w:rPr>
+              <w:t xml:space="preserve"> / Requirement ID</w:t>
             </w:r>
           </w:p>
         </w:tc>
@@ -230,7 +184,6 @@
                 <w:lang w:eastAsia="es-MX"/>
               </w:rPr>
             </w:pPr>
-            <w:proofErr w:type="spellStart"/>
             <w:r>
               <w:rPr>
                 <w:rFonts w:ascii="Calibri" w:eastAsia="Times New Roman" w:hAnsi="Calibri" w:cs="Times New Roman"/>
@@ -241,9 +194,8 @@
                 <w:color w:val="000000"/>
                 <w:lang w:eastAsia="es-MX"/>
               </w:rPr>
-              <w:t>Is</w:t>
-            </w:r>
-            <w:proofErr w:type="spellEnd"/>
+              <w:t>Is it v</w:t>
+            </w:r>
             <w:r>
               <w:rPr>
                 <w:rFonts w:ascii="Calibri" w:eastAsia="Times New Roman" w:hAnsi="Calibri" w:cs="Times New Roman"/>
@@ -254,71 +206,7 @@
                 <w:color w:val="000000"/>
                 <w:lang w:eastAsia="es-MX"/>
               </w:rPr>
-              <w:t xml:space="preserve"> </w:t>
-            </w:r>
-            <w:proofErr w:type="spellStart"/>
-            <w:r>
-              <w:rPr>
-                <w:rFonts w:ascii="Calibri" w:eastAsia="Times New Roman" w:hAnsi="Calibri" w:cs="Times New Roman"/>
-                <w:b/>
-                <w:bCs/>
-                <w:i/>
-                <w:iCs/>
-                <w:color w:val="000000"/>
-                <w:lang w:eastAsia="es-MX"/>
-              </w:rPr>
-              <w:t>it</w:t>
-            </w:r>
-            <w:proofErr w:type="spellEnd"/>
-            <w:r>
-              <w:rPr>
-                <w:rFonts w:ascii="Calibri" w:eastAsia="Times New Roman" w:hAnsi="Calibri" w:cs="Times New Roman"/>
-                <w:b/>
-                <w:bCs/>
-                <w:i/>
-                <w:iCs/>
-                <w:color w:val="000000"/>
-                <w:lang w:eastAsia="es-MX"/>
-              </w:rPr>
-              <w:t xml:space="preserve"> </w:t>
-            </w:r>
-            <w:proofErr w:type="spellStart"/>
-            <w:r>
-              <w:rPr>
-                <w:rFonts w:ascii="Calibri" w:eastAsia="Times New Roman" w:hAnsi="Calibri" w:cs="Times New Roman"/>
-                <w:b/>
-                <w:bCs/>
-                <w:i/>
-                <w:iCs/>
-                <w:color w:val="000000"/>
-                <w:lang w:eastAsia="es-MX"/>
-              </w:rPr>
-              <w:t>v</w:t>
-            </w:r>
-            <w:r>
-              <w:rPr>
-                <w:rFonts w:ascii="Calibri" w:eastAsia="Times New Roman" w:hAnsi="Calibri" w:cs="Times New Roman"/>
-                <w:b/>
-                <w:bCs/>
-                <w:i/>
-                <w:iCs/>
-                <w:color w:val="000000"/>
-                <w:lang w:eastAsia="es-MX"/>
-              </w:rPr>
-              <w:t>alid</w:t>
-            </w:r>
-            <w:proofErr w:type="spellEnd"/>
-            <w:r>
-              <w:rPr>
-                <w:rFonts w:ascii="Calibri" w:eastAsia="Times New Roman" w:hAnsi="Calibri" w:cs="Times New Roman"/>
-                <w:b/>
-                <w:bCs/>
-                <w:i/>
-                <w:iCs/>
-                <w:color w:val="000000"/>
-                <w:lang w:eastAsia="es-MX"/>
-              </w:rPr>
-              <w:t>?</w:t>
+              <w:t>alid?</w:t>
             </w:r>
           </w:p>
         </w:tc>
@@ -542,20 +430,8 @@
                 <w:color w:val="000000"/>
                 <w:lang w:eastAsia="es-MX"/>
               </w:rPr>
-              <w:t xml:space="preserve">Test Case </w:t>
-            </w:r>
-            <w:proofErr w:type="spellStart"/>
-            <w:r>
-              <w:rPr>
-                <w:rFonts w:ascii="Calibri" w:eastAsia="Times New Roman" w:hAnsi="Calibri" w:cs="Times New Roman"/>
-                <w:b/>
-                <w:bCs/>
-                <w:color w:val="000000"/>
-                <w:lang w:eastAsia="es-MX"/>
-              </w:rPr>
-              <w:t>Name</w:t>
-            </w:r>
-            <w:proofErr w:type="spellEnd"/>
+              <w:t>Test Case Name</w:t>
+            </w:r>
           </w:p>
         </w:tc>
       </w:tr>
@@ -578,7 +454,6 @@
                 <w:lang w:eastAsia="es-MX"/>
               </w:rPr>
             </w:pPr>
-            <w:proofErr w:type="spellStart"/>
             <w:r>
               <w:rPr>
                 <w:rFonts w:ascii="Times New Roman" w:eastAsia="Times New Roman" w:hAnsi="Times New Roman" w:cs="Times New Roman"/>
@@ -588,7 +463,6 @@
               </w:rPr>
               <w:t>AirFlaps_Test</w:t>
             </w:r>
-            <w:proofErr w:type="spellEnd"/>
           </w:p>
         </w:tc>
         <w:tc>
@@ -691,22 +565,8 @@
                 <w:szCs w:val="24"/>
                 <w:lang w:eastAsia="es-MX"/>
               </w:rPr>
-              <w:t xml:space="preserve">Test Case </w:t>
-            </w:r>
-            <w:proofErr w:type="spellStart"/>
-            <w:r>
-              <w:rPr>
-                <w:rFonts w:ascii="Calibri" w:eastAsia="Times New Roman" w:hAnsi="Calibri" w:cs="Times New Roman"/>
-                <w:b/>
-                <w:bCs/>
-                <w:color w:val="000000"/>
-                <w:sz w:val="24"/>
-                <w:szCs w:val="24"/>
-                <w:lang w:eastAsia="es-MX"/>
-              </w:rPr>
-              <w:t>Steps</w:t>
-            </w:r>
-            <w:proofErr w:type="spellEnd"/>
+              <w:t>Test Case Steps</w:t>
+            </w:r>
           </w:p>
         </w:tc>
       </w:tr>
@@ -739,20 +599,8 @@
                 <w:color w:val="000000"/>
                 <w:lang w:eastAsia="es-MX"/>
               </w:rPr>
-              <w:t xml:space="preserve">Step </w:t>
-            </w:r>
-            <w:proofErr w:type="spellStart"/>
-            <w:r>
-              <w:rPr>
-                <w:rFonts w:ascii="Calibri" w:eastAsia="Times New Roman" w:hAnsi="Calibri" w:cs="Times New Roman"/>
-                <w:b/>
-                <w:bCs/>
-                <w:color w:val="000000"/>
-                <w:lang w:eastAsia="es-MX"/>
-              </w:rPr>
-              <w:t>Number</w:t>
-            </w:r>
-            <w:proofErr w:type="spellEnd"/>
+              <w:t>Step Number</w:t>
+            </w:r>
           </w:p>
         </w:tc>
         <w:tc>
@@ -780,20 +628,8 @@
                 <w:color w:val="000000"/>
                 <w:lang w:eastAsia="es-MX"/>
               </w:rPr>
-              <w:t xml:space="preserve">Step </w:t>
-            </w:r>
-            <w:proofErr w:type="spellStart"/>
-            <w:r>
-              <w:rPr>
-                <w:rFonts w:ascii="Calibri" w:eastAsia="Times New Roman" w:hAnsi="Calibri" w:cs="Times New Roman"/>
-                <w:b/>
-                <w:bCs/>
-                <w:color w:val="000000"/>
-                <w:lang w:eastAsia="es-MX"/>
-              </w:rPr>
-              <w:t>description</w:t>
-            </w:r>
-            <w:proofErr w:type="spellEnd"/>
+              <w:t>Step description</w:t>
+            </w:r>
           </w:p>
         </w:tc>
         <w:tc>
@@ -813,40 +649,16 @@
                 <w:lang w:eastAsia="es-MX"/>
               </w:rPr>
             </w:pPr>
-            <w:proofErr w:type="spellStart"/>
-            <w:r>
-              <w:rPr>
-                <w:rFonts w:ascii="Calibri" w:eastAsia="Times New Roman" w:hAnsi="Calibri" w:cs="Times New Roman"/>
-                <w:b/>
-                <w:bCs/>
-                <w:color w:val="000000"/>
-                <w:lang w:eastAsia="es-MX"/>
-              </w:rPr>
-              <w:t>Expected</w:t>
-            </w:r>
-            <w:proofErr w:type="spellEnd"/>
-            <w:r>
-              <w:rPr>
-                <w:rFonts w:ascii="Calibri" w:eastAsia="Times New Roman" w:hAnsi="Calibri" w:cs="Times New Roman"/>
-                <w:b/>
-                <w:bCs/>
-                <w:color w:val="000000"/>
-                <w:lang w:eastAsia="es-MX"/>
-              </w:rPr>
-              <w:t xml:space="preserve"> </w:t>
-            </w:r>
-            <w:proofErr w:type="spellStart"/>
-            <w:r>
-              <w:rPr>
-                <w:rFonts w:ascii="Calibri" w:eastAsia="Times New Roman" w:hAnsi="Calibri" w:cs="Times New Roman"/>
-                <w:b/>
-                <w:bCs/>
-                <w:color w:val="000000"/>
-                <w:lang w:eastAsia="es-MX"/>
-              </w:rPr>
-              <w:t>Result</w:t>
-            </w:r>
-            <w:proofErr w:type="spellEnd"/>
+            <w:r>
+              <w:rPr>
+                <w:rFonts w:ascii="Calibri" w:eastAsia="Times New Roman" w:hAnsi="Calibri" w:cs="Times New Roman"/>
+                <w:b/>
+                <w:bCs/>
+                <w:color w:val="000000"/>
+                <w:lang w:eastAsia="es-MX"/>
+              </w:rPr>
+              <w:t>Expected Result</w:t>
+            </w:r>
           </w:p>
         </w:tc>
       </w:tr>
@@ -858,6 +670,149 @@
           <w:tcPr>
             <w:tcW w:w="1402" w:type="pct"/>
             <w:noWrap/>
+          </w:tcPr>
+          <w:p>
+            <w:pPr>
+              <w:jc w:val="both"/>
+              <w:rPr>
+                <w:rFonts w:ascii="Times New Roman" w:eastAsia="Times New Roman" w:hAnsi="Times New Roman" w:cs="Times New Roman"/>
+                <w:sz w:val="20"/>
+                <w:szCs w:val="20"/>
+                <w:lang w:val="en-US" w:eastAsia="es-MX"/>
+              </w:rPr>
+            </w:pPr>
+            <w:r>
+              <w:rPr>
+                <w:rFonts w:ascii="Times New Roman" w:eastAsia="Times New Roman" w:hAnsi="Times New Roman" w:cs="Times New Roman"/>
+                <w:sz w:val="20"/>
+                <w:szCs w:val="20"/>
+                <w:lang w:val="en-US" w:eastAsia="es-MX"/>
+              </w:rPr>
+              <w:t>Introduce a sensor to check airflaps</w:t>
+            </w:r>
+          </w:p>
+          <w:p>
+            <w:pPr>
+              <w:jc w:val="both"/>
+              <w:rPr>
+                <w:rFonts w:ascii="Times New Roman" w:eastAsia="Times New Roman" w:hAnsi="Times New Roman" w:cs="Times New Roman"/>
+                <w:sz w:val="20"/>
+                <w:szCs w:val="20"/>
+                <w:lang w:val="en-US" w:eastAsia="es-MX"/>
+              </w:rPr>
+            </w:pPr>
+            <w:r>
+              <w:rPr>
+                <w:rFonts w:ascii="Times New Roman" w:eastAsia="Times New Roman" w:hAnsi="Times New Roman" w:cs="Times New Roman"/>
+                <w:sz w:val="20"/>
+                <w:szCs w:val="20"/>
+                <w:lang w:val="en-US" w:eastAsia="es-MX"/>
+              </w:rPr>
+              <w:t>opening</w:t>
+            </w:r>
+          </w:p>
+        </w:tc>
+        <w:tc>
+          <w:tcPr>
+            <w:tcW w:w="2203" w:type="pct"/>
+            <w:noWrap/>
+          </w:tcPr>
+          <w:p>
+            <w:pPr>
+              <w:jc w:val="both"/>
+              <w:rPr>
+                <w:rFonts w:ascii="Times New Roman" w:eastAsia="Times New Roman" w:hAnsi="Times New Roman" w:cs="Times New Roman"/>
+                <w:sz w:val="20"/>
+                <w:szCs w:val="20"/>
+                <w:lang w:val="en-US" w:eastAsia="es-MX"/>
+              </w:rPr>
+            </w:pPr>
+            <w:r>
+              <w:rPr>
+                <w:rFonts w:ascii="Times New Roman" w:eastAsia="Times New Roman" w:hAnsi="Times New Roman" w:cs="Times New Roman"/>
+                <w:sz w:val="20"/>
+                <w:szCs w:val="20"/>
+                <w:lang w:val="en-US" w:eastAsia="es-MX"/>
+              </w:rPr>
+              <w:t>Install a sensor to check the degrees of the airflap</w:t>
+            </w:r>
+          </w:p>
+          <w:p>
+            <w:pPr>
+              <w:jc w:val="both"/>
+              <w:rPr>
+                <w:rFonts w:ascii="Times New Roman" w:eastAsia="Times New Roman" w:hAnsi="Times New Roman" w:cs="Times New Roman"/>
+                <w:sz w:val="20"/>
+                <w:szCs w:val="20"/>
+                <w:lang w:val="en-US" w:eastAsia="es-MX"/>
+              </w:rPr>
+            </w:pPr>
+            <w:r>
+              <w:rPr>
+                <w:rFonts w:ascii="Times New Roman" w:eastAsia="Times New Roman" w:hAnsi="Times New Roman" w:cs="Times New Roman"/>
+                <w:sz w:val="20"/>
+                <w:szCs w:val="20"/>
+                <w:lang w:val="en-US" w:eastAsia="es-MX"/>
+              </w:rPr>
+              <w:t>opening</w:t>
+            </w:r>
+          </w:p>
+        </w:tc>
+        <w:tc>
+          <w:tcPr>
+            <w:tcW w:w="1395" w:type="pct"/>
+            <w:noWrap/>
+          </w:tcPr>
+          <w:p>
+            <w:pPr>
+              <w:jc w:val="both"/>
+              <w:rPr>
+                <w:rFonts w:ascii="Times New Roman" w:eastAsia="Times New Roman" w:hAnsi="Times New Roman" w:cs="Times New Roman"/>
+                <w:sz w:val="20"/>
+                <w:szCs w:val="20"/>
+                <w:lang w:val="en-US" w:eastAsia="es-MX"/>
+              </w:rPr>
+            </w:pPr>
+            <w:r>
+              <w:rPr>
+                <w:rFonts w:ascii="Times New Roman" w:eastAsia="Times New Roman" w:hAnsi="Times New Roman" w:cs="Times New Roman"/>
+                <w:sz w:val="20"/>
+                <w:szCs w:val="20"/>
+                <w:lang w:val="en-US" w:eastAsia="es-MX"/>
+              </w:rPr>
+              <w:t>Get the precise angle value of</w:t>
+            </w:r>
+          </w:p>
+          <w:p>
+            <w:pPr>
+              <w:jc w:val="both"/>
+              <w:rPr>
+                <w:rFonts w:ascii="Times New Roman" w:eastAsia="Times New Roman" w:hAnsi="Times New Roman" w:cs="Times New Roman"/>
+                <w:sz w:val="20"/>
+                <w:szCs w:val="20"/>
+                <w:lang w:val="en-US" w:eastAsia="es-MX"/>
+              </w:rPr>
+            </w:pPr>
+            <w:r>
+              <w:rPr>
+                <w:rFonts w:ascii="Times New Roman" w:eastAsia="Times New Roman" w:hAnsi="Times New Roman" w:cs="Times New Roman"/>
+                <w:sz w:val="20"/>
+                <w:szCs w:val="20"/>
+                <w:lang w:val="en-US" w:eastAsia="es-MX"/>
+              </w:rPr>
+              <w:t>opening</w:t>
+            </w:r>
+          </w:p>
+        </w:tc>
+      </w:tr>
+      <w:tr>
+        <w:trPr>
+          <w:trHeight w:val="636"/>
+        </w:trPr>
+        <w:tc>
+          <w:tcPr>
+            <w:tcW w:w="1402" w:type="pct"/>
+            <w:noWrap/>
             <w:hideMark/>
           </w:tcPr>
           <w:p>
@@ -1372,25 +1327,7 @@
                 <w:color w:val="000000"/>
                 <w:lang w:val="en-US" w:eastAsia="es-MX"/>
               </w:rPr>
-              <w:t xml:space="preserve">“Test </w:t>
-            </w:r>
-            <w:proofErr w:type="spellStart"/>
-            <w:r>
-              <w:rPr>
-                <w:rFonts w:ascii="Calibri" w:eastAsia="Times New Roman" w:hAnsi="Calibri" w:cs="Times New Roman"/>
-                <w:color w:val="000000"/>
-                <w:lang w:val="en-US" w:eastAsia="es-MX"/>
-              </w:rPr>
-              <w:t>airflaps</w:t>
-            </w:r>
-            <w:proofErr w:type="spellEnd"/>
-            <w:r>
-              <w:rPr>
-                <w:rFonts w:ascii="Calibri" w:eastAsia="Times New Roman" w:hAnsi="Calibri" w:cs="Times New Roman"/>
-                <w:color w:val="000000"/>
-                <w:lang w:val="en-US" w:eastAsia="es-MX"/>
-              </w:rPr>
-              <w:t>” to check if</w:t>
+              <w:t>“Test airflaps” to check if</w:t>
             </w:r>
             <w:r>
               <w:rPr>
@@ -1404,28 +1341,19 @@
           <w:p>
             <w:pPr>
               <w:rPr>
-                <w:rFonts w:ascii="Calibri" w:eastAsia="Times New Roman" w:hAnsi="Calibri" w:cs="Times New Roman"/>
-                <w:color w:val="000000"/>
-                <w:lang w:val="en-US" w:eastAsia="es-MX"/>
-              </w:rPr>
-            </w:pPr>
-            <w:proofErr w:type="spellStart"/>
-            <w:r>
-              <w:rPr>
-                <w:rFonts w:ascii="Calibri" w:eastAsia="Times New Roman" w:hAnsi="Calibri" w:cs="Times New Roman"/>
-                <w:color w:val="000000"/>
-                <w:lang w:val="en-US" w:eastAsia="es-MX"/>
-              </w:rPr>
-              <w:t>airflaps</w:t>
-            </w:r>
-            <w:proofErr w:type="spellEnd"/>
-            <w:r>
-              <w:rPr>
-                <w:rFonts w:ascii="Calibri" w:eastAsia="Times New Roman" w:hAnsi="Calibri" w:cs="Times New Roman"/>
-                <w:color w:val="000000"/>
-                <w:lang w:val="en-US" w:eastAsia="es-MX"/>
-              </w:rPr>
-              <w:t xml:space="preserve"> can turn between </w:t>
+                <w:rFonts w:ascii="Times New Roman" w:eastAsia="Times New Roman" w:hAnsi="Times New Roman" w:cs="Times New Roman"/>
+                <w:sz w:val="20"/>
+                <w:szCs w:val="20"/>
+                <w:lang w:val="en-US" w:eastAsia="es-MX"/>
+              </w:rPr>
+            </w:pPr>
+            <w:r>
+              <w:rPr>
+                <w:rFonts w:ascii="Calibri" w:eastAsia="Times New Roman" w:hAnsi="Calibri" w:cs="Times New Roman"/>
+                <w:color w:val="000000"/>
+                <w:lang w:val="en-US" w:eastAsia="es-MX"/>
+              </w:rPr>
+              <w:t xml:space="preserve">airflaps can turn between </w:t>
             </w:r>
             <w:r>
               <w:rPr>
@@ -1455,6 +1383,25 @@
               <w:t>85° degrees</w:t>
             </w:r>
           </w:p>
+          <w:p>
+            <w:pPr>
+              <w:rPr>
+                <w:rFonts w:ascii="Times New Roman" w:eastAsia="Times New Roman" w:hAnsi="Times New Roman" w:cs="Times New Roman"/>
+                <w:sz w:val="20"/>
+                <w:szCs w:val="20"/>
+                <w:lang w:val="en-US" w:eastAsia="es-MX"/>
+              </w:rPr>
+            </w:pPr>
+            <w:r>
+              <w:rPr>
+                <w:rFonts w:ascii="Times New Roman" w:eastAsia="Times New Roman" w:hAnsi="Times New Roman" w:cs="Times New Roman"/>
+                <w:sz w:val="20"/>
+                <w:szCs w:val="20"/>
+                <w:lang w:val="en-US" w:eastAsia="es-MX"/>
+              </w:rPr>
+              <w:t>Get the angle of opening by using the sensor</w:t>
+            </w:r>
+          </w:p>
         </w:tc>
         <w:tc>
           <w:tcPr>
@@ -1470,41 +1417,13 @@
                 <w:lang w:val="en-US" w:eastAsia="es-MX"/>
               </w:rPr>
             </w:pPr>
-            <w:proofErr w:type="spellStart"/>
-            <w:r>
-              <w:rPr>
-                <w:rFonts w:ascii="Calibri" w:eastAsia="Times New Roman" w:hAnsi="Calibri" w:cs="Times New Roman"/>
-                <w:color w:val="000000"/>
-                <w:lang w:val="en-US" w:eastAsia="es-MX"/>
-              </w:rPr>
-              <w:t>Airflaps</w:t>
-            </w:r>
-            <w:proofErr w:type="spellEnd"/>
-            <w:r>
-              <w:rPr>
-                <w:rFonts w:ascii="Calibri" w:eastAsia="Times New Roman" w:hAnsi="Calibri" w:cs="Times New Roman"/>
-                <w:color w:val="000000"/>
-                <w:lang w:val="en-US" w:eastAsia="es-MX"/>
-              </w:rPr>
-              <w:t xml:space="preserve"> can </w:t>
-            </w:r>
-            <w:proofErr w:type="spellStart"/>
-            <w:r>
-              <w:rPr>
-                <w:rFonts w:ascii="Calibri" w:eastAsia="Times New Roman" w:hAnsi="Calibri" w:cs="Times New Roman"/>
-                <w:color w:val="000000"/>
-                <w:lang w:val="en-US" w:eastAsia="es-MX"/>
-              </w:rPr>
-              <w:t>succesfully</w:t>
-            </w:r>
-            <w:proofErr w:type="spellEnd"/>
-            <w:r>
-              <w:rPr>
-                <w:rFonts w:ascii="Calibri" w:eastAsia="Times New Roman" w:hAnsi="Calibri" w:cs="Times New Roman"/>
-                <w:color w:val="000000"/>
-                <w:lang w:val="en-US" w:eastAsia="es-MX"/>
-              </w:rPr>
-              <w:t xml:space="preserve"> move </w:t>
+            <w:r>
+              <w:rPr>
+                <w:rFonts w:ascii="Calibri" w:eastAsia="Times New Roman" w:hAnsi="Calibri" w:cs="Times New Roman"/>
+                <w:color w:val="000000"/>
+                <w:lang w:val="en-US" w:eastAsia="es-MX"/>
+              </w:rPr>
+              <w:t xml:space="preserve">Airflaps can succesfully move </w:t>
             </w:r>
           </w:p>
           <w:p>
@@ -1638,16 +1557,7 @@
                 <w:szCs w:val="20"/>
                 <w:lang w:val="en-US" w:eastAsia="es-MX"/>
               </w:rPr>
-              <w:t>Execute a</w:t>
-            </w:r>
-            <w:r>
-              <w:rPr>
-                <w:rFonts w:ascii="Times New Roman" w:eastAsia="Times New Roman" w:hAnsi="Times New Roman" w:cs="Times New Roman"/>
-                <w:sz w:val="20"/>
-                <w:szCs w:val="20"/>
-                <w:lang w:val="en-US" w:eastAsia="es-MX"/>
-              </w:rPr>
-              <w:t xml:space="preserve"> normal fly test to start simulating a normal</w:t>
+              <w:t>Execute a normal fly test to start simulating a normal</w:t>
             </w:r>
           </w:p>
           <w:p>
@@ -1840,54 +1750,25 @@
                 <w:color w:val="000000"/>
                 <w:lang w:val="en-US" w:eastAsia="es-MX"/>
               </w:rPr>
-              <w:t xml:space="preserve">Set the commands to “Test </w:t>
-            </w:r>
-            <w:proofErr w:type="spellStart"/>
-            <w:r>
-              <w:rPr>
-                <w:rFonts w:ascii="Calibri" w:eastAsia="Times New Roman" w:hAnsi="Calibri" w:cs="Times New Roman"/>
-                <w:color w:val="000000"/>
-                <w:lang w:val="en-US" w:eastAsia="es-MX"/>
-              </w:rPr>
-              <w:t>airflaps</w:t>
-            </w:r>
-            <w:proofErr w:type="spellEnd"/>
-            <w:r>
-              <w:rPr>
-                <w:rFonts w:ascii="Calibri" w:eastAsia="Times New Roman" w:hAnsi="Calibri" w:cs="Times New Roman"/>
-                <w:color w:val="000000"/>
-                <w:lang w:val="en-US" w:eastAsia="es-MX"/>
-              </w:rPr>
-              <w:t xml:space="preserve">” to check if </w:t>
-            </w:r>
-          </w:p>
-          <w:p>
-            <w:pPr>
-              <w:rPr>
-                <w:rFonts w:ascii="Calibri" w:eastAsia="Times New Roman" w:hAnsi="Calibri" w:cs="Times New Roman"/>
-                <w:b/>
-                <w:bCs/>
-                <w:color w:val="000000"/>
-                <w:lang w:val="en-US" w:eastAsia="es-MX"/>
-              </w:rPr>
-            </w:pPr>
-            <w:proofErr w:type="spellStart"/>
-            <w:r>
-              <w:rPr>
-                <w:rFonts w:ascii="Calibri" w:eastAsia="Times New Roman" w:hAnsi="Calibri" w:cs="Times New Roman"/>
-                <w:color w:val="000000"/>
-                <w:lang w:val="en-US" w:eastAsia="es-MX"/>
-              </w:rPr>
-              <w:t>airflaps</w:t>
-            </w:r>
-            <w:proofErr w:type="spellEnd"/>
-            <w:r>
-              <w:rPr>
-                <w:rFonts w:ascii="Calibri" w:eastAsia="Times New Roman" w:hAnsi="Calibri" w:cs="Times New Roman"/>
-                <w:color w:val="000000"/>
-                <w:lang w:val="en-US" w:eastAsia="es-MX"/>
-              </w:rPr>
-              <w:t xml:space="preserve"> can turn between </w:t>
+              <w:t xml:space="preserve">Set the commands to “Test airflaps” to check if </w:t>
+            </w:r>
+          </w:p>
+          <w:p>
+            <w:pPr>
+              <w:rPr>
+                <w:rFonts w:ascii="Times New Roman" w:eastAsia="Times New Roman" w:hAnsi="Times New Roman" w:cs="Times New Roman"/>
+                <w:sz w:val="20"/>
+                <w:szCs w:val="20"/>
+                <w:lang w:val="en-US" w:eastAsia="es-MX"/>
+              </w:rPr>
+            </w:pPr>
+            <w:r>
+              <w:rPr>
+                <w:rFonts w:ascii="Calibri" w:eastAsia="Times New Roman" w:hAnsi="Calibri" w:cs="Times New Roman"/>
+                <w:color w:val="000000"/>
+                <w:lang w:val="en-US" w:eastAsia="es-MX"/>
+              </w:rPr>
+              <w:t xml:space="preserve">airflaps can turn between </w:t>
             </w:r>
             <w:r>
               <w:rPr>
@@ -1917,6 +1798,26 @@
               <w:t>85° degrees</w:t>
             </w:r>
           </w:p>
+          <w:p>
+            <w:pPr>
+              <w:rPr>
+                <w:rFonts w:ascii="Calibri" w:eastAsia="Times New Roman" w:hAnsi="Calibri" w:cs="Times New Roman"/>
+                <w:b/>
+                <w:bCs/>
+                <w:color w:val="000000"/>
+                <w:lang w:val="en-US" w:eastAsia="es-MX"/>
+              </w:rPr>
+            </w:pPr>
+            <w:r>
+              <w:rPr>
+                <w:rFonts w:ascii="Times New Roman" w:eastAsia="Times New Roman" w:hAnsi="Times New Roman" w:cs="Times New Roman"/>
+                <w:sz w:val="20"/>
+                <w:szCs w:val="20"/>
+                <w:lang w:val="en-US" w:eastAsia="es-MX"/>
+              </w:rPr>
+              <w:t>Get the angle of opening by using the sensor</w:t>
+            </w:r>
+          </w:p>
         </w:tc>
         <w:tc>
           <w:tcPr>
@@ -1932,41 +1833,13 @@
                 <w:lang w:val="en-US" w:eastAsia="es-MX"/>
               </w:rPr>
             </w:pPr>
-            <w:proofErr w:type="spellStart"/>
-            <w:r>
-              <w:rPr>
-                <w:rFonts w:ascii="Calibri" w:eastAsia="Times New Roman" w:hAnsi="Calibri" w:cs="Times New Roman"/>
-                <w:color w:val="000000"/>
-                <w:lang w:val="en-US" w:eastAsia="es-MX"/>
-              </w:rPr>
-              <w:t>Airflaps</w:t>
-            </w:r>
-            <w:proofErr w:type="spellEnd"/>
-            <w:r>
-              <w:rPr>
-                <w:rFonts w:ascii="Calibri" w:eastAsia="Times New Roman" w:hAnsi="Calibri" w:cs="Times New Roman"/>
-                <w:color w:val="000000"/>
-                <w:lang w:val="en-US" w:eastAsia="es-MX"/>
-              </w:rPr>
-              <w:t xml:space="preserve"> can </w:t>
-            </w:r>
-            <w:proofErr w:type="spellStart"/>
-            <w:r>
-              <w:rPr>
-                <w:rFonts w:ascii="Calibri" w:eastAsia="Times New Roman" w:hAnsi="Calibri" w:cs="Times New Roman"/>
-                <w:color w:val="000000"/>
-                <w:lang w:val="en-US" w:eastAsia="es-MX"/>
-              </w:rPr>
-              <w:t>succesfully</w:t>
-            </w:r>
-            <w:proofErr w:type="spellEnd"/>
-            <w:r>
-              <w:rPr>
-                <w:rFonts w:ascii="Calibri" w:eastAsia="Times New Roman" w:hAnsi="Calibri" w:cs="Times New Roman"/>
-                <w:color w:val="000000"/>
-                <w:lang w:val="en-US" w:eastAsia="es-MX"/>
-              </w:rPr>
-              <w:t xml:space="preserve"> move </w:t>
+            <w:r>
+              <w:rPr>
+                <w:rFonts w:ascii="Calibri" w:eastAsia="Times New Roman" w:hAnsi="Calibri" w:cs="Times New Roman"/>
+                <w:color w:val="000000"/>
+                <w:lang w:val="en-US" w:eastAsia="es-MX"/>
+              </w:rPr>
+              <w:t xml:space="preserve">Airflaps can succesfully move </w:t>
             </w:r>
           </w:p>
           <w:p>
@@ -2045,16 +1918,7 @@
                 <w:szCs w:val="20"/>
                 <w:lang w:val="en-US" w:eastAsia="es-MX"/>
               </w:rPr>
-              <w:t xml:space="preserve"> low power </w:t>
-            </w:r>
-            <w:r>
-              <w:rPr>
-                <w:rFonts w:ascii="Times New Roman" w:eastAsia="Times New Roman" w:hAnsi="Times New Roman" w:cs="Times New Roman"/>
-                <w:sz w:val="20"/>
-                <w:szCs w:val="20"/>
-                <w:lang w:val="en-US" w:eastAsia="es-MX"/>
-              </w:rPr>
-              <w:t>f</w:t>
+              <w:t xml:space="preserve"> low power f</w:t>
             </w:r>
             <w:r>
               <w:rPr>
@@ -2111,16 +1975,7 @@
                 <w:szCs w:val="20"/>
                 <w:lang w:val="en-US" w:eastAsia="es-MX"/>
               </w:rPr>
-              <w:t>Execute a</w:t>
-            </w:r>
-            <w:r>
-              <w:rPr>
-                <w:rFonts w:ascii="Times New Roman" w:eastAsia="Times New Roman" w:hAnsi="Times New Roman" w:cs="Times New Roman"/>
-                <w:sz w:val="20"/>
-                <w:szCs w:val="20"/>
-                <w:lang w:val="en-US" w:eastAsia="es-MX"/>
-              </w:rPr>
-              <w:t xml:space="preserve"> flying test simulating low remaining power</w:t>
+              <w:t>Execute a flying test simulating low remaining power</w:t>
             </w:r>
           </w:p>
           <w:p>
@@ -2176,16 +2031,7 @@
                 <w:szCs w:val="20"/>
                 <w:lang w:val="en-US" w:eastAsia="es-MX"/>
               </w:rPr>
-              <w:t>System starts</w:t>
-            </w:r>
-            <w:r>
-              <w:rPr>
-                <w:rFonts w:ascii="Times New Roman" w:eastAsia="Times New Roman" w:hAnsi="Times New Roman" w:cs="Times New Roman"/>
-                <w:sz w:val="20"/>
-                <w:szCs w:val="20"/>
-                <w:lang w:val="en-US" w:eastAsia="es-MX"/>
-              </w:rPr>
-              <w:t xml:space="preserve"> low power fly test</w:t>
+              <w:t>System starts low power fly test</w:t>
             </w:r>
           </w:p>
           <w:p>
@@ -2308,54 +2154,25 @@
                 <w:color w:val="000000"/>
                 <w:lang w:val="en-US" w:eastAsia="es-MX"/>
               </w:rPr>
-              <w:t xml:space="preserve">Set the commands to “Test </w:t>
-            </w:r>
-            <w:proofErr w:type="spellStart"/>
-            <w:r>
-              <w:rPr>
-                <w:rFonts w:ascii="Calibri" w:eastAsia="Times New Roman" w:hAnsi="Calibri" w:cs="Times New Roman"/>
-                <w:color w:val="000000"/>
-                <w:lang w:val="en-US" w:eastAsia="es-MX"/>
-              </w:rPr>
-              <w:t>airflaps</w:t>
-            </w:r>
-            <w:proofErr w:type="spellEnd"/>
-            <w:r>
-              <w:rPr>
-                <w:rFonts w:ascii="Calibri" w:eastAsia="Times New Roman" w:hAnsi="Calibri" w:cs="Times New Roman"/>
-                <w:color w:val="000000"/>
-                <w:lang w:val="en-US" w:eastAsia="es-MX"/>
-              </w:rPr>
-              <w:t xml:space="preserve">” to check if </w:t>
-            </w:r>
-          </w:p>
-          <w:p>
-            <w:pPr>
-              <w:rPr>
-                <w:rFonts w:ascii="Calibri" w:eastAsia="Times New Roman" w:hAnsi="Calibri" w:cs="Times New Roman"/>
-                <w:b/>
-                <w:bCs/>
-                <w:color w:val="000000"/>
-                <w:lang w:val="en-US" w:eastAsia="es-MX"/>
-              </w:rPr>
-            </w:pPr>
-            <w:proofErr w:type="spellStart"/>
-            <w:r>
-              <w:rPr>
-                <w:rFonts w:ascii="Calibri" w:eastAsia="Times New Roman" w:hAnsi="Calibri" w:cs="Times New Roman"/>
-                <w:color w:val="000000"/>
-                <w:lang w:val="en-US" w:eastAsia="es-MX"/>
-              </w:rPr>
-              <w:t>airflaps</w:t>
-            </w:r>
-            <w:proofErr w:type="spellEnd"/>
-            <w:r>
-              <w:rPr>
-                <w:rFonts w:ascii="Calibri" w:eastAsia="Times New Roman" w:hAnsi="Calibri" w:cs="Times New Roman"/>
-                <w:color w:val="000000"/>
-                <w:lang w:val="en-US" w:eastAsia="es-MX"/>
-              </w:rPr>
-              <w:t xml:space="preserve"> can turn between </w:t>
+              <w:t xml:space="preserve">Set the commands to “Test airflaps” to check if </w:t>
+            </w:r>
+          </w:p>
+          <w:p>
+            <w:pPr>
+              <w:rPr>
+                <w:rFonts w:ascii="Times New Roman" w:eastAsia="Times New Roman" w:hAnsi="Times New Roman" w:cs="Times New Roman"/>
+                <w:sz w:val="20"/>
+                <w:szCs w:val="20"/>
+                <w:lang w:val="en-US" w:eastAsia="es-MX"/>
+              </w:rPr>
+            </w:pPr>
+            <w:r>
+              <w:rPr>
+                <w:rFonts w:ascii="Calibri" w:eastAsia="Times New Roman" w:hAnsi="Calibri" w:cs="Times New Roman"/>
+                <w:color w:val="000000"/>
+                <w:lang w:val="en-US" w:eastAsia="es-MX"/>
+              </w:rPr>
+              <w:t xml:space="preserve">airflaps can turn between </w:t>
             </w:r>
             <w:r>
               <w:rPr>
@@ -2385,6 +2202,26 @@
               <w:t>85° degrees</w:t>
             </w:r>
           </w:p>
+          <w:p>
+            <w:pPr>
+              <w:rPr>
+                <w:rFonts w:ascii="Calibri" w:eastAsia="Times New Roman" w:hAnsi="Calibri" w:cs="Times New Roman"/>
+                <w:b/>
+                <w:bCs/>
+                <w:color w:val="000000"/>
+                <w:lang w:val="en-US" w:eastAsia="es-MX"/>
+              </w:rPr>
+            </w:pPr>
+            <w:r>
+              <w:rPr>
+                <w:rFonts w:ascii="Times New Roman" w:eastAsia="Times New Roman" w:hAnsi="Times New Roman" w:cs="Times New Roman"/>
+                <w:sz w:val="20"/>
+                <w:szCs w:val="20"/>
+                <w:lang w:val="en-US" w:eastAsia="es-MX"/>
+              </w:rPr>
+              <w:t>Get the angle of opening by using the sensor</w:t>
+            </w:r>
+          </w:p>
         </w:tc>
         <w:tc>
           <w:tcPr>
@@ -2400,41 +2237,13 @@
                 <w:lang w:val="en-US" w:eastAsia="es-MX"/>
               </w:rPr>
             </w:pPr>
-            <w:proofErr w:type="spellStart"/>
-            <w:r>
-              <w:rPr>
-                <w:rFonts w:ascii="Calibri" w:eastAsia="Times New Roman" w:hAnsi="Calibri" w:cs="Times New Roman"/>
-                <w:color w:val="000000"/>
-                <w:lang w:val="en-US" w:eastAsia="es-MX"/>
-              </w:rPr>
-              <w:t>Airflaps</w:t>
-            </w:r>
-            <w:proofErr w:type="spellEnd"/>
-            <w:r>
-              <w:rPr>
-                <w:rFonts w:ascii="Calibri" w:eastAsia="Times New Roman" w:hAnsi="Calibri" w:cs="Times New Roman"/>
-                <w:color w:val="000000"/>
-                <w:lang w:val="en-US" w:eastAsia="es-MX"/>
-              </w:rPr>
-              <w:t xml:space="preserve"> can </w:t>
-            </w:r>
-            <w:proofErr w:type="spellStart"/>
-            <w:r>
-              <w:rPr>
-                <w:rFonts w:ascii="Calibri" w:eastAsia="Times New Roman" w:hAnsi="Calibri" w:cs="Times New Roman"/>
-                <w:color w:val="000000"/>
-                <w:lang w:val="en-US" w:eastAsia="es-MX"/>
-              </w:rPr>
-              <w:t>succesfully</w:t>
-            </w:r>
-            <w:proofErr w:type="spellEnd"/>
-            <w:r>
-              <w:rPr>
-                <w:rFonts w:ascii="Calibri" w:eastAsia="Times New Roman" w:hAnsi="Calibri" w:cs="Times New Roman"/>
-                <w:color w:val="000000"/>
-                <w:lang w:val="en-US" w:eastAsia="es-MX"/>
-              </w:rPr>
-              <w:t xml:space="preserve"> move </w:t>
+            <w:r>
+              <w:rPr>
+                <w:rFonts w:ascii="Calibri" w:eastAsia="Times New Roman" w:hAnsi="Calibri" w:cs="Times New Roman"/>
+                <w:color w:val="000000"/>
+                <w:lang w:val="en-US" w:eastAsia="es-MX"/>
+              </w:rPr>
+              <w:t xml:space="preserve">Airflaps can succesfully move </w:t>
             </w:r>
           </w:p>
           <w:p>
@@ -2513,19 +2322,8 @@
                 <w:szCs w:val="20"/>
                 <w:lang w:val="en-US" w:eastAsia="es-MX"/>
               </w:rPr>
-              <w:t xml:space="preserve">e safe fly test with </w:t>
-            </w:r>
-            <w:proofErr w:type="spellStart"/>
-            <w:r>
-              <w:rPr>
-                <w:rFonts w:ascii="Times New Roman" w:eastAsia="Times New Roman" w:hAnsi="Times New Roman" w:cs="Times New Roman"/>
-                <w:sz w:val="20"/>
-                <w:szCs w:val="20"/>
-                <w:lang w:val="en-US" w:eastAsia="es-MX"/>
-              </w:rPr>
-              <w:t>airflaps</w:t>
-            </w:r>
-            <w:proofErr w:type="spellEnd"/>
+              <w:t>e safe fly test with airflaps</w:t>
+            </w:r>
           </w:p>
           <w:p>
             <w:pPr>
@@ -2592,34 +2390,7 @@
                 <w:szCs w:val="20"/>
                 <w:lang w:val="en-US" w:eastAsia="es-MX"/>
               </w:rPr>
-              <w:t>Execute a</w:t>
-            </w:r>
-            <w:r>
-              <w:rPr>
-                <w:rFonts w:ascii="Times New Roman" w:eastAsia="Times New Roman" w:hAnsi="Times New Roman" w:cs="Times New Roman"/>
-                <w:sz w:val="20"/>
-                <w:szCs w:val="20"/>
-                <w:lang w:val="en-US" w:eastAsia="es-MX"/>
-              </w:rPr>
-              <w:t xml:space="preserve"> safe </w:t>
-            </w:r>
-            <w:r>
-              <w:rPr>
-                <w:rFonts w:ascii="Times New Roman" w:eastAsia="Times New Roman" w:hAnsi="Times New Roman" w:cs="Times New Roman"/>
-                <w:sz w:val="20"/>
-                <w:szCs w:val="20"/>
-                <w:lang w:val="en-US" w:eastAsia="es-MX"/>
-              </w:rPr>
-              <w:t>flying test simulating</w:t>
-            </w:r>
-            <w:r>
-              <w:rPr>
-                <w:rFonts w:ascii="Times New Roman" w:eastAsia="Times New Roman" w:hAnsi="Times New Roman" w:cs="Times New Roman"/>
-                <w:sz w:val="20"/>
-                <w:szCs w:val="20"/>
-                <w:lang w:val="en-US" w:eastAsia="es-MX"/>
-              </w:rPr>
-              <w:t xml:space="preserve"> </w:t>
+              <w:t xml:space="preserve">Execute a safe flying test simulating </w:t>
             </w:r>
           </w:p>
         </w:tc>
@@ -2758,54 +2529,25 @@
                 <w:color w:val="000000"/>
                 <w:lang w:val="en-US" w:eastAsia="es-MX"/>
               </w:rPr>
-              <w:t xml:space="preserve">Set the commands to “Test </w:t>
-            </w:r>
-            <w:proofErr w:type="spellStart"/>
-            <w:r>
-              <w:rPr>
-                <w:rFonts w:ascii="Calibri" w:eastAsia="Times New Roman" w:hAnsi="Calibri" w:cs="Times New Roman"/>
-                <w:color w:val="000000"/>
-                <w:lang w:val="en-US" w:eastAsia="es-MX"/>
-              </w:rPr>
-              <w:t>airflaps</w:t>
-            </w:r>
-            <w:proofErr w:type="spellEnd"/>
-            <w:r>
-              <w:rPr>
-                <w:rFonts w:ascii="Calibri" w:eastAsia="Times New Roman" w:hAnsi="Calibri" w:cs="Times New Roman"/>
-                <w:color w:val="000000"/>
-                <w:lang w:val="en-US" w:eastAsia="es-MX"/>
-              </w:rPr>
-              <w:t xml:space="preserve">” to check if </w:t>
-            </w:r>
-          </w:p>
-          <w:p>
-            <w:pPr>
-              <w:rPr>
-                <w:rFonts w:ascii="Calibri" w:eastAsia="Times New Roman" w:hAnsi="Calibri" w:cs="Times New Roman"/>
-                <w:b/>
-                <w:bCs/>
-                <w:color w:val="000000"/>
-                <w:lang w:val="en-US" w:eastAsia="es-MX"/>
-              </w:rPr>
-            </w:pPr>
-            <w:proofErr w:type="spellStart"/>
-            <w:r>
-              <w:rPr>
-                <w:rFonts w:ascii="Calibri" w:eastAsia="Times New Roman" w:hAnsi="Calibri" w:cs="Times New Roman"/>
-                <w:color w:val="000000"/>
-                <w:lang w:val="en-US" w:eastAsia="es-MX"/>
-              </w:rPr>
-              <w:t>airflaps</w:t>
-            </w:r>
-            <w:proofErr w:type="spellEnd"/>
-            <w:r>
-              <w:rPr>
-                <w:rFonts w:ascii="Calibri" w:eastAsia="Times New Roman" w:hAnsi="Calibri" w:cs="Times New Roman"/>
-                <w:color w:val="000000"/>
-                <w:lang w:val="en-US" w:eastAsia="es-MX"/>
-              </w:rPr>
-              <w:t xml:space="preserve"> can turn between </w:t>
+              <w:t xml:space="preserve">Set the commands to “Test airflaps” to check if </w:t>
+            </w:r>
+          </w:p>
+          <w:p>
+            <w:pPr>
+              <w:rPr>
+                <w:rFonts w:ascii="Times New Roman" w:eastAsia="Times New Roman" w:hAnsi="Times New Roman" w:cs="Times New Roman"/>
+                <w:sz w:val="20"/>
+                <w:szCs w:val="20"/>
+                <w:lang w:val="en-US" w:eastAsia="es-MX"/>
+              </w:rPr>
+            </w:pPr>
+            <w:r>
+              <w:rPr>
+                <w:rFonts w:ascii="Calibri" w:eastAsia="Times New Roman" w:hAnsi="Calibri" w:cs="Times New Roman"/>
+                <w:color w:val="000000"/>
+                <w:lang w:val="en-US" w:eastAsia="es-MX"/>
+              </w:rPr>
+              <w:t xml:space="preserve">airflaps can turn between </w:t>
             </w:r>
             <w:r>
               <w:rPr>
@@ -2835,6 +2577,28 @@
               <w:t>85° degrees</w:t>
             </w:r>
           </w:p>
+          <w:p>
+            <w:pPr>
+              <w:rPr>
+                <w:rFonts w:ascii="Calibri" w:eastAsia="Times New Roman" w:hAnsi="Calibri" w:cs="Times New Roman"/>
+                <w:b/>
+                <w:bCs/>
+                <w:color w:val="000000"/>
+                <w:lang w:val="en-US" w:eastAsia="es-MX"/>
+              </w:rPr>
+            </w:pPr>
+            <w:r>
+              <w:rPr>
+                <w:rFonts w:ascii="Times New Roman" w:eastAsia="Times New Roman" w:hAnsi="Times New Roman" w:cs="Times New Roman"/>
+                <w:sz w:val="20"/>
+                <w:szCs w:val="20"/>
+                <w:lang w:val="en-US" w:eastAsia="es-MX"/>
+              </w:rPr>
+              <w:t>Get the angle of opening by using the sensor</w:t>
+            </w:r>
+            <w:bookmarkStart w:id="0" w:name="_GoBack"/>
+            <w:bookmarkEnd w:id="0"/>
+          </w:p>
         </w:tc>
         <w:tc>
           <w:tcPr>
@@ -2850,39 +2614,13 @@
                 <w:lang w:val="en-US" w:eastAsia="es-MX"/>
               </w:rPr>
             </w:pPr>
-            <w:proofErr w:type="spellStart"/>
-            <w:r>
-              <w:rPr>
-                <w:rFonts w:ascii="Calibri" w:eastAsia="Times New Roman" w:hAnsi="Calibri" w:cs="Times New Roman"/>
-                <w:color w:val="000000"/>
-                <w:lang w:val="en-US" w:eastAsia="es-MX"/>
-              </w:rPr>
-              <w:t>Airflaps</w:t>
-            </w:r>
-            <w:proofErr w:type="spellEnd"/>
-            <w:r>
-              <w:rPr>
-                <w:rFonts w:ascii="Calibri" w:eastAsia="Times New Roman" w:hAnsi="Calibri" w:cs="Times New Roman"/>
-                <w:color w:val="000000"/>
-                <w:lang w:val="en-US" w:eastAsia="es-MX"/>
-              </w:rPr>
-              <w:t xml:space="preserve"> </w:t>
-            </w:r>
-            <w:r>
-              <w:rPr>
-                <w:rFonts w:ascii="Calibri" w:eastAsia="Times New Roman" w:hAnsi="Calibri" w:cs="Times New Roman"/>
-                <w:color w:val="000000"/>
-                <w:lang w:val="en-US" w:eastAsia="es-MX"/>
-              </w:rPr>
-              <w:t xml:space="preserve">cannot </w:t>
-            </w:r>
-            <w:r>
-              <w:rPr>
-                <w:rFonts w:ascii="Calibri" w:eastAsia="Times New Roman" w:hAnsi="Calibri" w:cs="Times New Roman"/>
-                <w:color w:val="000000"/>
-                <w:lang w:val="en-US" w:eastAsia="es-MX"/>
-              </w:rPr>
-              <w:t xml:space="preserve">move </w:t>
+            <w:r>
+              <w:rPr>
+                <w:rFonts w:ascii="Calibri" w:eastAsia="Times New Roman" w:hAnsi="Calibri" w:cs="Times New Roman"/>
+                <w:color w:val="000000"/>
+                <w:lang w:val="en-US" w:eastAsia="es-MX"/>
+              </w:rPr>
+              <w:t xml:space="preserve">Airflaps cannot move </w:t>
             </w:r>
           </w:p>
           <w:p>
@@ -2951,8 +2689,6 @@
           <w:lang w:val="en-US"/>
         </w:rPr>
       </w:pPr>
-      <w:bookmarkStart w:id="0" w:name="_GoBack"/>
-      <w:bookmarkEnd w:id="0"/>
     </w:p>
     <w:p>
       <w:pPr>
@@ -3000,7 +2736,6 @@
                 <w:lang w:eastAsia="es-MX"/>
               </w:rPr>
             </w:pPr>
-            <w:proofErr w:type="spellStart"/>
             <w:r>
               <w:rPr>
                 <w:rFonts w:ascii="Calibri" w:eastAsia="Times New Roman" w:hAnsi="Calibri" w:cs="Times New Roman"/>
@@ -3010,62 +2745,17 @@
                 <w:lang w:eastAsia="es-MX"/>
               </w:rPr>
               <w:lastRenderedPageBreak/>
-              <w:t>User</w:t>
-            </w:r>
-            <w:proofErr w:type="spellEnd"/>
-            <w:r>
-              <w:rPr>
-                <w:rFonts w:ascii="Calibri" w:eastAsia="Times New Roman" w:hAnsi="Calibri" w:cs="Times New Roman"/>
-                <w:b/>
-                <w:bCs/>
-                <w:color w:val="000000"/>
-                <w:lang w:eastAsia="es-MX"/>
-              </w:rPr>
-              <w:t xml:space="preserve"> </w:t>
-            </w:r>
-            <w:proofErr w:type="spellStart"/>
-            <w:r>
-              <w:rPr>
-                <w:rFonts w:ascii="Calibri" w:eastAsia="Times New Roman" w:hAnsi="Calibri" w:cs="Times New Roman"/>
-                <w:b/>
-                <w:bCs/>
-                <w:color w:val="000000"/>
-                <w:lang w:eastAsia="es-MX"/>
-              </w:rPr>
-              <w:t>Story</w:t>
-            </w:r>
-            <w:proofErr w:type="spellEnd"/>
-            <w:r>
-              <w:rPr>
-                <w:rFonts w:ascii="Calibri" w:eastAsia="Times New Roman" w:hAnsi="Calibri" w:cs="Times New Roman"/>
-                <w:b/>
-                <w:bCs/>
-                <w:color w:val="000000"/>
-                <w:lang w:eastAsia="es-MX"/>
-              </w:rPr>
-              <w:t xml:space="preserve"> / </w:t>
-            </w:r>
-            <w:proofErr w:type="spellStart"/>
-            <w:r>
-              <w:rPr>
-                <w:rFonts w:ascii="Calibri" w:eastAsia="Times New Roman" w:hAnsi="Calibri" w:cs="Times New Roman"/>
-                <w:b/>
-                <w:bCs/>
-                <w:color w:val="000000"/>
-                <w:lang w:eastAsia="es-MX"/>
-              </w:rPr>
-              <w:t>Requirement</w:t>
-            </w:r>
-            <w:proofErr w:type="spellEnd"/>
-            <w:r>
-              <w:rPr>
-                <w:rFonts w:ascii="Calibri" w:eastAsia="Times New Roman" w:hAnsi="Calibri" w:cs="Times New Roman"/>
-                <w:b/>
-                <w:bCs/>
-                <w:color w:val="000000"/>
-                <w:lang w:eastAsia="es-MX"/>
-              </w:rPr>
-              <w:t xml:space="preserve"> ID</w:t>
+              <w:t>User Story</w:t>
+            </w:r>
+            <w:r>
+              <w:rPr>
+                <w:rFonts w:ascii="Calibri" w:eastAsia="Times New Roman" w:hAnsi="Calibri" w:cs="Times New Roman"/>
+                <w:b/>
+                <w:bCs/>
+                <w:color w:val="000000"/>
+                <w:lang w:eastAsia="es-MX"/>
+              </w:rPr>
+              <w:t xml:space="preserve"> / Requirement ID</w:t>
             </w:r>
           </w:p>
         </w:tc>
@@ -3123,6 +2813,24 @@
                 <w:lang w:val="en-US" w:eastAsia="es-MX"/>
               </w:rPr>
             </w:pPr>
+            <w:r>
+              <w:rPr>
+                <w:rFonts w:ascii="Times New Roman" w:eastAsia="Times New Roman" w:hAnsi="Times New Roman" w:cs="Times New Roman"/>
+                <w:sz w:val="20"/>
+                <w:szCs w:val="20"/>
+                <w:lang w:eastAsia="es-MX"/>
+              </w:rPr>
+              <w:t>KyberCrystal_</w:t>
+            </w:r>
+            <w:r>
+              <w:rPr>
+                <w:rFonts w:ascii="Times New Roman" w:eastAsia="Times New Roman" w:hAnsi="Times New Roman" w:cs="Times New Roman"/>
+                <w:sz w:val="20"/>
+                <w:szCs w:val="20"/>
+                <w:lang w:eastAsia="es-MX"/>
+              </w:rPr>
+              <w:t>01</w:t>
+            </w:r>
           </w:p>
         </w:tc>
         <w:tc>
@@ -3135,14 +2843,59 @@
           </w:tcPr>
           <w:p>
             <w:pPr>
-              <w:jc w:val="center"/>
-              <w:rPr>
-                <w:rFonts w:ascii="Times New Roman" w:eastAsia="Times New Roman" w:hAnsi="Times New Roman" w:cs="Times New Roman"/>
-                <w:sz w:val="20"/>
-                <w:szCs w:val="20"/>
-                <w:lang w:val="en-US" w:eastAsia="es-MX"/>
-              </w:rPr>
-            </w:pPr>
+              <w:rPr>
+                <w:rFonts w:ascii="Times New Roman" w:eastAsia="Times New Roman" w:hAnsi="Times New Roman" w:cs="Times New Roman"/>
+                <w:sz w:val="20"/>
+                <w:szCs w:val="20"/>
+                <w:lang w:val="en-US" w:eastAsia="es-MX"/>
+              </w:rPr>
+            </w:pPr>
+            <w:r>
+              <w:rPr>
+                <w:rFonts w:ascii="Times New Roman" w:eastAsia="Times New Roman" w:hAnsi="Times New Roman" w:cs="Times New Roman"/>
+                <w:sz w:val="20"/>
+                <w:szCs w:val="20"/>
+                <w:lang w:val="en-US" w:eastAsia="es-MX"/>
+              </w:rPr>
+              <w:t xml:space="preserve">      </w:t>
+            </w:r>
+            <w:r>
+              <w:rPr>
+                <w:rFonts w:ascii="Times New Roman" w:eastAsia="Times New Roman" w:hAnsi="Times New Roman" w:cs="Times New Roman"/>
+                <w:sz w:val="20"/>
+                <w:szCs w:val="20"/>
+                <w:lang w:val="en-US" w:eastAsia="es-MX"/>
+              </w:rPr>
+              <w:t xml:space="preserve">As Sith Knight, I want that my light saber firmware turns off my saber </w:t>
+            </w:r>
+          </w:p>
+          <w:p>
+            <w:pPr>
+              <w:rPr>
+                <w:rFonts w:ascii="Times New Roman" w:eastAsia="Times New Roman" w:hAnsi="Times New Roman" w:cs="Times New Roman"/>
+                <w:sz w:val="20"/>
+                <w:szCs w:val="20"/>
+                <w:lang w:val="en-US" w:eastAsia="es-MX"/>
+              </w:rPr>
+            </w:pPr>
+            <w:r>
+              <w:rPr>
+                <w:rFonts w:ascii="Times New Roman" w:eastAsia="Times New Roman" w:hAnsi="Times New Roman" w:cs="Times New Roman"/>
+                <w:sz w:val="20"/>
+                <w:szCs w:val="20"/>
+                <w:lang w:val="en-US" w:eastAsia="es-MX"/>
+              </w:rPr>
+              <w:t xml:space="preserve">      </w:t>
+            </w:r>
+            <w:r>
+              <w:rPr>
+                <w:rFonts w:ascii="Times New Roman" w:eastAsia="Times New Roman" w:hAnsi="Times New Roman" w:cs="Times New Roman"/>
+                <w:sz w:val="20"/>
+                <w:szCs w:val="20"/>
+                <w:lang w:val="en-US" w:eastAsia="es-MX"/>
+              </w:rPr>
+              <w:t>when kyber crystal gets overheated (1420°F).</w:t>
+            </w:r>
           </w:p>
         </w:tc>
       </w:tr>
@@ -3169,7 +2922,6 @@
                 <w:lang w:eastAsia="es-MX"/>
               </w:rPr>
             </w:pPr>
-            <w:proofErr w:type="spellStart"/>
             <w:r>
               <w:rPr>
                 <w:rFonts w:ascii="Calibri" w:eastAsia="Times New Roman" w:hAnsi="Calibri" w:cs="Times New Roman"/>
@@ -3180,9 +2932,8 @@
                 <w:color w:val="000000"/>
                 <w:lang w:eastAsia="es-MX"/>
               </w:rPr>
-              <w:t>Is</w:t>
-            </w:r>
-            <w:proofErr w:type="spellEnd"/>
+              <w:t>Is it v</w:t>
+            </w:r>
             <w:r>
               <w:rPr>
                 <w:rFonts w:ascii="Calibri" w:eastAsia="Times New Roman" w:hAnsi="Calibri" w:cs="Times New Roman"/>
@@ -3193,71 +2944,7 @@
                 <w:color w:val="000000"/>
                 <w:lang w:eastAsia="es-MX"/>
               </w:rPr>
-              <w:t xml:space="preserve"> </w:t>
-            </w:r>
-            <w:proofErr w:type="spellStart"/>
-            <w:r>
-              <w:rPr>
-                <w:rFonts w:ascii="Calibri" w:eastAsia="Times New Roman" w:hAnsi="Calibri" w:cs="Times New Roman"/>
-                <w:b/>
-                <w:bCs/>
-                <w:i/>
-                <w:iCs/>
-                <w:color w:val="000000"/>
-                <w:lang w:eastAsia="es-MX"/>
-              </w:rPr>
-              <w:t>it</w:t>
-            </w:r>
-            <w:proofErr w:type="spellEnd"/>
-            <w:r>
-              <w:rPr>
-                <w:rFonts w:ascii="Calibri" w:eastAsia="Times New Roman" w:hAnsi="Calibri" w:cs="Times New Roman"/>
-                <w:b/>
-                <w:bCs/>
-                <w:i/>
-                <w:iCs/>
-                <w:color w:val="000000"/>
-                <w:lang w:eastAsia="es-MX"/>
-              </w:rPr>
-              <w:t xml:space="preserve"> </w:t>
-            </w:r>
-            <w:proofErr w:type="spellStart"/>
-            <w:r>
-              <w:rPr>
-                <w:rFonts w:ascii="Calibri" w:eastAsia="Times New Roman" w:hAnsi="Calibri" w:cs="Times New Roman"/>
-                <w:b/>
-                <w:bCs/>
-                <w:i/>
-                <w:iCs/>
-                <w:color w:val="000000"/>
-                <w:lang w:eastAsia="es-MX"/>
-              </w:rPr>
-              <w:t>v</w:t>
-            </w:r>
-            <w:r>
-              <w:rPr>
-                <w:rFonts w:ascii="Calibri" w:eastAsia="Times New Roman" w:hAnsi="Calibri" w:cs="Times New Roman"/>
-                <w:b/>
-                <w:bCs/>
-                <w:i/>
-                <w:iCs/>
-                <w:color w:val="000000"/>
-                <w:lang w:eastAsia="es-MX"/>
-              </w:rPr>
-              <w:t>alid</w:t>
-            </w:r>
-            <w:proofErr w:type="spellEnd"/>
-            <w:r>
-              <w:rPr>
-                <w:rFonts w:ascii="Calibri" w:eastAsia="Times New Roman" w:hAnsi="Calibri" w:cs="Times New Roman"/>
-                <w:b/>
-                <w:bCs/>
-                <w:i/>
-                <w:iCs/>
-                <w:color w:val="000000"/>
-                <w:lang w:eastAsia="es-MX"/>
-              </w:rPr>
-              <w:t>?</w:t>
+              <w:t>alid?</w:t>
             </w:r>
           </w:p>
         </w:tc>
@@ -3272,13 +2959,10 @@
             <w:pPr>
               <w:jc w:val="center"/>
               <w:rPr>
-                <w:rFonts w:ascii="Calibri" w:eastAsia="Times New Roman" w:hAnsi="Calibri" w:cs="Times New Roman"/>
-                <w:b/>
-                <w:bCs/>
-                <w:i/>
-                <w:iCs/>
-                <w:color w:val="000000"/>
-                <w:lang w:eastAsia="es-MX"/>
+                <w:rFonts w:ascii="Times New Roman" w:eastAsia="Times New Roman" w:hAnsi="Times New Roman" w:cs="Times New Roman"/>
+                <w:sz w:val="20"/>
+                <w:szCs w:val="20"/>
+                <w:lang w:val="en-US" w:eastAsia="es-MX"/>
               </w:rPr>
             </w:pPr>
           </w:p>
@@ -3303,6 +2987,15 @@
                 <w:lang w:eastAsia="es-MX"/>
               </w:rPr>
             </w:pPr>
+            <w:r>
+              <w:rPr>
+                <w:rFonts w:ascii="Times New Roman" w:eastAsia="Times New Roman" w:hAnsi="Times New Roman" w:cs="Times New Roman"/>
+                <w:sz w:val="20"/>
+                <w:szCs w:val="20"/>
+                <w:lang w:eastAsia="es-MX"/>
+              </w:rPr>
+              <w:t>No</w:t>
+            </w:r>
           </w:p>
         </w:tc>
         <w:tc>
@@ -3402,7 +3095,102 @@
           </w:tcPr>
           <w:p>
             <w:pPr>
-              <w:jc w:val="center"/>
+              <w:rPr>
+                <w:rFonts w:ascii="Times New Roman" w:eastAsia="Times New Roman" w:hAnsi="Times New Roman" w:cs="Times New Roman"/>
+                <w:sz w:val="20"/>
+                <w:szCs w:val="20"/>
+                <w:lang w:val="en-US" w:eastAsia="es-MX"/>
+              </w:rPr>
+            </w:pPr>
+            <w:r>
+              <w:rPr>
+                <w:rFonts w:ascii="Times New Roman" w:eastAsia="Times New Roman" w:hAnsi="Times New Roman" w:cs="Times New Roman"/>
+                <w:sz w:val="20"/>
+                <w:szCs w:val="20"/>
+                <w:lang w:val="en-US" w:eastAsia="es-MX"/>
+              </w:rPr>
+              <w:t>What is the steady state temperature of the saber?</w:t>
+            </w:r>
+          </w:p>
+          <w:p>
+            <w:pPr>
+              <w:rPr>
+                <w:rFonts w:ascii="Times New Roman" w:eastAsia="Times New Roman" w:hAnsi="Times New Roman" w:cs="Times New Roman"/>
+                <w:sz w:val="20"/>
+                <w:szCs w:val="20"/>
+                <w:lang w:val="en-US" w:eastAsia="es-MX"/>
+              </w:rPr>
+            </w:pPr>
+            <w:r>
+              <w:rPr>
+                <w:rFonts w:ascii="Times New Roman" w:eastAsia="Times New Roman" w:hAnsi="Times New Roman" w:cs="Times New Roman"/>
+                <w:sz w:val="20"/>
+                <w:szCs w:val="20"/>
+                <w:lang w:val="en-US" w:eastAsia="es-MX"/>
+              </w:rPr>
+              <w:t>Is the saber single ending or double ending?</w:t>
+            </w:r>
+          </w:p>
+          <w:p>
+            <w:pPr>
+              <w:rPr>
+                <w:rFonts w:ascii="Times New Roman" w:eastAsia="Times New Roman" w:hAnsi="Times New Roman" w:cs="Times New Roman"/>
+                <w:sz w:val="20"/>
+                <w:szCs w:val="20"/>
+                <w:lang w:val="en-US" w:eastAsia="es-MX"/>
+              </w:rPr>
+            </w:pPr>
+            <w:r>
+              <w:rPr>
+                <w:rFonts w:ascii="Times New Roman" w:eastAsia="Times New Roman" w:hAnsi="Times New Roman" w:cs="Times New Roman"/>
+                <w:sz w:val="20"/>
+                <w:szCs w:val="20"/>
+                <w:lang w:val="en-US" w:eastAsia="es-MX"/>
+              </w:rPr>
+              <w:t>Does the power consumption depend on the material needed to cut?</w:t>
+            </w:r>
+          </w:p>
+          <w:p>
+            <w:pPr>
+              <w:rPr>
+                <w:rFonts w:ascii="Times New Roman" w:eastAsia="Times New Roman" w:hAnsi="Times New Roman" w:cs="Times New Roman"/>
+                <w:sz w:val="20"/>
+                <w:szCs w:val="20"/>
+                <w:lang w:val="en-US" w:eastAsia="es-MX"/>
+              </w:rPr>
+            </w:pPr>
+            <w:r>
+              <w:rPr>
+                <w:rFonts w:ascii="Times New Roman" w:eastAsia="Times New Roman" w:hAnsi="Times New Roman" w:cs="Times New Roman"/>
+                <w:sz w:val="20"/>
+                <w:szCs w:val="20"/>
+                <w:lang w:val="en-US" w:eastAsia="es-MX"/>
+              </w:rPr>
+              <w:t>Is the power consumption the same while cutting and while not?</w:t>
+            </w:r>
+          </w:p>
+          <w:p>
+            <w:pPr>
+              <w:rPr>
+                <w:rFonts w:ascii="Times New Roman" w:eastAsia="Times New Roman" w:hAnsi="Times New Roman" w:cs="Times New Roman"/>
+                <w:sz w:val="20"/>
+                <w:szCs w:val="20"/>
+                <w:lang w:val="en-US" w:eastAsia="es-MX"/>
+              </w:rPr>
+            </w:pPr>
+          </w:p>
+          <w:p>
+            <w:pPr>
+              <w:rPr>
+                <w:rFonts w:ascii="Times New Roman" w:eastAsia="Times New Roman" w:hAnsi="Times New Roman" w:cs="Times New Roman"/>
+                <w:sz w:val="20"/>
+                <w:szCs w:val="20"/>
+                <w:lang w:val="en-US" w:eastAsia="es-MX"/>
+              </w:rPr>
+            </w:pPr>
+          </w:p>
+          <w:p>
+            <w:pPr>
               <w:rPr>
                 <w:rFonts w:ascii="Times New Roman" w:eastAsia="Times New Roman" w:hAnsi="Times New Roman" w:cs="Times New Roman"/>
                 <w:sz w:val="20"/>
@@ -3472,20 +3260,8 @@
                 <w:color w:val="000000"/>
                 <w:lang w:eastAsia="es-MX"/>
               </w:rPr>
-              <w:t xml:space="preserve">Test Case </w:t>
-            </w:r>
-            <w:proofErr w:type="spellStart"/>
-            <w:r>
-              <w:rPr>
-                <w:rFonts w:ascii="Calibri" w:eastAsia="Times New Roman" w:hAnsi="Calibri" w:cs="Times New Roman"/>
-                <w:b/>
-                <w:bCs/>
-                <w:color w:val="000000"/>
-                <w:lang w:eastAsia="es-MX"/>
-              </w:rPr>
-              <w:t>Name</w:t>
-            </w:r>
-            <w:proofErr w:type="spellEnd"/>
+              <w:t>Test Case Name</w:t>
+            </w:r>
           </w:p>
         </w:tc>
       </w:tr>
@@ -3508,6 +3284,15 @@
                 <w:lang w:eastAsia="es-MX"/>
               </w:rPr>
             </w:pPr>
+            <w:r>
+              <w:rPr>
+                <w:rFonts w:ascii="Times New Roman" w:eastAsia="Times New Roman" w:hAnsi="Times New Roman" w:cs="Times New Roman"/>
+                <w:sz w:val="20"/>
+                <w:szCs w:val="20"/>
+                <w:lang w:eastAsia="es-MX"/>
+              </w:rPr>
+              <w:t>KyberCrystal_Test</w:t>
+            </w:r>
           </w:p>
         </w:tc>
         <w:tc>
@@ -3517,6 +3302,18 @@
             <w:noWrap/>
             <w:hideMark/>
           </w:tcPr>
+          <w:p>
+            <w:pPr>
+              <w:ind w:left="-999"/>
+              <w:jc w:val="center"/>
+              <w:rPr>
+                <w:rFonts w:ascii="Times New Roman" w:eastAsia="Times New Roman" w:hAnsi="Times New Roman" w:cs="Times New Roman"/>
+                <w:sz w:val="20"/>
+                <w:szCs w:val="20"/>
+                <w:lang w:eastAsia="es-MX"/>
+              </w:rPr>
+            </w:pPr>
+          </w:p>
           <w:p>
             <w:pPr>
               <w:ind w:left="-999"/>
@@ -3565,22 +3362,8 @@
                 <w:szCs w:val="24"/>
                 <w:lang w:eastAsia="es-MX"/>
               </w:rPr>
-              <w:t xml:space="preserve">Test Case </w:t>
-            </w:r>
-            <w:proofErr w:type="spellStart"/>
-            <w:r>
-              <w:rPr>
-                <w:rFonts w:ascii="Calibri" w:eastAsia="Times New Roman" w:hAnsi="Calibri" w:cs="Times New Roman"/>
-                <w:b/>
-                <w:bCs/>
-                <w:color w:val="000000"/>
-                <w:sz w:val="24"/>
-                <w:szCs w:val="24"/>
-                <w:lang w:eastAsia="es-MX"/>
-              </w:rPr>
-              <w:t>Steps</w:t>
-            </w:r>
-            <w:proofErr w:type="spellEnd"/>
+              <w:t>Test Case Steps</w:t>
+            </w:r>
           </w:p>
         </w:tc>
       </w:tr>
@@ -3613,20 +3396,8 @@
                 <w:color w:val="000000"/>
                 <w:lang w:eastAsia="es-MX"/>
               </w:rPr>
-              <w:t xml:space="preserve">Step </w:t>
-            </w:r>
-            <w:proofErr w:type="spellStart"/>
-            <w:r>
-              <w:rPr>
-                <w:rFonts w:ascii="Calibri" w:eastAsia="Times New Roman" w:hAnsi="Calibri" w:cs="Times New Roman"/>
-                <w:b/>
-                <w:bCs/>
-                <w:color w:val="000000"/>
-                <w:lang w:eastAsia="es-MX"/>
-              </w:rPr>
-              <w:t>Number</w:t>
-            </w:r>
-            <w:proofErr w:type="spellEnd"/>
+              <w:t>Step Number</w:t>
+            </w:r>
           </w:p>
         </w:tc>
         <w:tc>
@@ -3654,20 +3425,8 @@
                 <w:color w:val="000000"/>
                 <w:lang w:eastAsia="es-MX"/>
               </w:rPr>
-              <w:t xml:space="preserve">Step </w:t>
-            </w:r>
-            <w:proofErr w:type="spellStart"/>
-            <w:r>
-              <w:rPr>
-                <w:rFonts w:ascii="Calibri" w:eastAsia="Times New Roman" w:hAnsi="Calibri" w:cs="Times New Roman"/>
-                <w:b/>
-                <w:bCs/>
-                <w:color w:val="000000"/>
-                <w:lang w:eastAsia="es-MX"/>
-              </w:rPr>
-              <w:t>description</w:t>
-            </w:r>
-            <w:proofErr w:type="spellEnd"/>
+              <w:t>Step description</w:t>
+            </w:r>
           </w:p>
         </w:tc>
         <w:tc>
@@ -3687,40 +3446,16 @@
                 <w:lang w:eastAsia="es-MX"/>
               </w:rPr>
             </w:pPr>
-            <w:proofErr w:type="spellStart"/>
-            <w:r>
-              <w:rPr>
-                <w:rFonts w:ascii="Calibri" w:eastAsia="Times New Roman" w:hAnsi="Calibri" w:cs="Times New Roman"/>
-                <w:b/>
-                <w:bCs/>
-                <w:color w:val="000000"/>
-                <w:lang w:eastAsia="es-MX"/>
-              </w:rPr>
-              <w:t>Expected</w:t>
-            </w:r>
-            <w:proofErr w:type="spellEnd"/>
-            <w:r>
-              <w:rPr>
-                <w:rFonts w:ascii="Calibri" w:eastAsia="Times New Roman" w:hAnsi="Calibri" w:cs="Times New Roman"/>
-                <w:b/>
-                <w:bCs/>
-                <w:color w:val="000000"/>
-                <w:lang w:eastAsia="es-MX"/>
-              </w:rPr>
-              <w:t xml:space="preserve"> </w:t>
-            </w:r>
-            <w:proofErr w:type="spellStart"/>
-            <w:r>
-              <w:rPr>
-                <w:rFonts w:ascii="Calibri" w:eastAsia="Times New Roman" w:hAnsi="Calibri" w:cs="Times New Roman"/>
-                <w:b/>
-                <w:bCs/>
-                <w:color w:val="000000"/>
-                <w:lang w:eastAsia="es-MX"/>
-              </w:rPr>
-              <w:t>Result</w:t>
-            </w:r>
-            <w:proofErr w:type="spellEnd"/>
+            <w:r>
+              <w:rPr>
+                <w:rFonts w:ascii="Calibri" w:eastAsia="Times New Roman" w:hAnsi="Calibri" w:cs="Times New Roman"/>
+                <w:b/>
+                <w:bCs/>
+                <w:color w:val="000000"/>
+                <w:lang w:eastAsia="es-MX"/>
+              </w:rPr>
+              <w:t>Expected Result</w:t>
+            </w:r>
           </w:p>
         </w:tc>
       </w:tr>
@@ -4352,84 +4087,6 @@
       <w:tr>
         <w:trPr>
           <w:trHeight w:val="960"/>
-        </w:trPr>
-        <w:tc>
-          <w:tcPr>
-            <w:tcW w:w="1406" w:type="pct"/>
-            <w:noWrap/>
-            <w:hideMark/>
-          </w:tcPr>
-          <w:p>
-            <w:pPr>
-              <w:rPr>
-                <w:rFonts w:ascii="Calibri" w:eastAsia="Times New Roman" w:hAnsi="Calibri" w:cs="Times New Roman"/>
-                <w:b/>
-                <w:bCs/>
-                <w:color w:val="000000"/>
-                <w:lang w:eastAsia="es-MX"/>
-              </w:rPr>
-            </w:pPr>
-          </w:p>
-          <w:p>
-            <w:pPr>
-              <w:rPr>
-                <w:rFonts w:ascii="Calibri" w:eastAsia="Times New Roman" w:hAnsi="Calibri" w:cs="Times New Roman"/>
-                <w:b/>
-                <w:bCs/>
-                <w:color w:val="000000"/>
-                <w:lang w:eastAsia="es-MX"/>
-              </w:rPr>
-            </w:pPr>
-          </w:p>
-          <w:p>
-            <w:pPr>
-              <w:rPr>
-                <w:rFonts w:ascii="Times New Roman" w:eastAsia="Times New Roman" w:hAnsi="Times New Roman" w:cs="Times New Roman"/>
-                <w:sz w:val="20"/>
-                <w:szCs w:val="20"/>
-                <w:lang w:eastAsia="es-MX"/>
-              </w:rPr>
-            </w:pPr>
-          </w:p>
-        </w:tc>
-        <w:tc>
-          <w:tcPr>
-            <w:tcW w:w="2240" w:type="pct"/>
-            <w:noWrap/>
-            <w:hideMark/>
-          </w:tcPr>
-          <w:p>
-            <w:pPr>
-              <w:rPr>
-                <w:rFonts w:ascii="Times New Roman" w:eastAsia="Times New Roman" w:hAnsi="Times New Roman" w:cs="Times New Roman"/>
-                <w:sz w:val="20"/>
-                <w:szCs w:val="20"/>
-                <w:lang w:eastAsia="es-MX"/>
-              </w:rPr>
-            </w:pPr>
-          </w:p>
-        </w:tc>
-        <w:tc>
-          <w:tcPr>
-            <w:tcW w:w="1354" w:type="pct"/>
-            <w:noWrap/>
-            <w:hideMark/>
-          </w:tcPr>
-          <w:p>
-            <w:pPr>
-              <w:rPr>
-                <w:rFonts w:ascii="Times New Roman" w:eastAsia="Times New Roman" w:hAnsi="Times New Roman" w:cs="Times New Roman"/>
-                <w:sz w:val="20"/>
-                <w:szCs w:val="20"/>
-                <w:lang w:eastAsia="es-MX"/>
-              </w:rPr>
-            </w:pPr>
-          </w:p>
-        </w:tc>
-      </w:tr>
-      <w:tr>
-        <w:trPr>
-          <w:trHeight w:val="1252"/>
         </w:trPr>
         <w:tc>
           <w:tcPr>
@@ -4994,31 +4651,7 @@
           <w:szCs w:val="36"/>
           <w:lang w:val="en-US"/>
         </w:rPr>
-        <w:t xml:space="preserve">2.- As </w:t>
-      </w:r>
-      <w:proofErr w:type="spellStart"/>
-      <w:r>
-        <w:rPr>
-          <w:rFonts w:ascii="Arial" w:eastAsiaTheme="minorEastAsia" w:hAnsi="Arial" w:cs="Arial"/>
-          <w:color w:val="000000" w:themeColor="text1"/>
-          <w:kern w:val="24"/>
-          <w:sz w:val="36"/>
-          <w:szCs w:val="36"/>
-          <w:lang w:val="en-US"/>
-        </w:rPr>
-        <w:t>Sith</w:t>
-      </w:r>
-      <w:proofErr w:type="spellEnd"/>
-      <w:r>
-        <w:rPr>
-          <w:rFonts w:ascii="Arial" w:eastAsiaTheme="minorEastAsia" w:hAnsi="Arial" w:cs="Arial"/>
-          <w:color w:val="000000" w:themeColor="text1"/>
-          <w:kern w:val="24"/>
-          <w:sz w:val="36"/>
-          <w:szCs w:val="36"/>
-          <w:lang w:val="en-US"/>
-        </w:rPr>
-        <w:t xml:space="preserve"> Knight, I want that my light saber firmware </w:t>
+        <w:t xml:space="preserve">2.- As Sith Knight, I want that my light saber firmware </w:t>
       </w:r>
       <w:r>
         <w:rPr>
@@ -5042,29 +4675,16 @@
         </w:rPr>
         <w:t xml:space="preserve"> off my saber when </w:t>
       </w:r>
-      <w:proofErr w:type="spellStart"/>
-      <w:r>
-        <w:rPr>
-          <w:rFonts w:ascii="Arial" w:eastAsiaTheme="minorEastAsia" w:hAnsi="Arial" w:cs="Arial"/>
-          <w:color w:val="000000" w:themeColor="text1"/>
-          <w:kern w:val="24"/>
-          <w:sz w:val="36"/>
-          <w:szCs w:val="36"/>
-          <w:lang w:val="en-US"/>
-        </w:rPr>
-        <w:t>kyber</w:t>
-      </w:r>
-      <w:proofErr w:type="spellEnd"/>
-      <w:r>
-        <w:rPr>
-          <w:rFonts w:ascii="Arial" w:eastAsiaTheme="minorEastAsia" w:hAnsi="Arial" w:cs="Arial"/>
-          <w:color w:val="000000" w:themeColor="text1"/>
-          <w:kern w:val="24"/>
-          <w:sz w:val="36"/>
-          <w:szCs w:val="36"/>
-          <w:lang w:val="en-US"/>
-        </w:rPr>
-        <w:t xml:space="preserve"> crystal gets overheated</w:t>
+      <w:r>
+        <w:rPr>
+          <w:rFonts w:ascii="Arial" w:eastAsiaTheme="minorEastAsia" w:hAnsi="Arial" w:cs="Arial"/>
+          <w:color w:val="000000" w:themeColor="text1"/>
+          <w:kern w:val="24"/>
+          <w:sz w:val="36"/>
+          <w:szCs w:val="36"/>
+          <w:lang w:val="en-US"/>
+        </w:rPr>
+        <w:t>kyber crystal gets overheated</w:t>
       </w:r>
       <w:r>
         <w:rPr>
@@ -5764,35 +5384,7 @@
           <w:szCs w:val="36"/>
           <w:lang w:val="en-US"/>
         </w:rPr>
-        <w:t xml:space="preserve">Activity: </w:t>
-      </w:r>
-      <w:proofErr w:type="spellStart"/>
-      <w:r>
-        <w:rPr>
-          <w:rFonts w:ascii="Arial" w:eastAsiaTheme="minorEastAsia" w:hAnsi="Arial" w:cs="Arial"/>
-          <w:b/>
-          <w:bCs/>
-          <w:color w:val="000000" w:themeColor="text1"/>
-          <w:kern w:val="24"/>
-          <w:sz w:val="36"/>
-          <w:szCs w:val="36"/>
-          <w:lang w:val="en-US"/>
-        </w:rPr>
-        <w:t>TestCases</w:t>
-      </w:r>
-      <w:proofErr w:type="spellEnd"/>
-      <w:r>
-        <w:rPr>
-          <w:rFonts w:ascii="Arial" w:eastAsiaTheme="minorEastAsia" w:hAnsi="Arial" w:cs="Arial"/>
-          <w:b/>
-          <w:bCs/>
-          <w:color w:val="000000" w:themeColor="text1"/>
-          <w:kern w:val="24"/>
-          <w:sz w:val="36"/>
-          <w:szCs w:val="36"/>
-          <w:lang w:val="en-US"/>
-        </w:rPr>
-        <w:t xml:space="preserve">; Team: </w:t>
+        <w:t xml:space="preserve">Activity: TestCases; Team: </w:t>
       </w:r>
       <w:r>
         <w:rPr>

</xml_diff>